<commit_message>
Tiến độ tuần 4
</commit_message>
<xml_diff>
--- a/Documents/Báo cáo.docx
+++ b/Documents/Báo cáo.docx
@@ -9,7 +9,6 @@
           <w:bCs/>
           <w:sz w:val="36"/>
           <w:szCs w:val="36"/>
-          <w:lang w:val="vi-VN"/>
         </w:rPr>
       </w:pPr>
       <w:r>
@@ -19,7 +18,27 @@
           <w:sz w:val="36"/>
           <w:szCs w:val="36"/>
         </w:rPr>
-        <w:t>Báo cáo Tuần 1: Phân tích Yêu cầu Hệ thống Quản lý Đăng ký Học theo Tín chỉ</w:t>
+        <w:t xml:space="preserve">Báo cáo Tuần 1: </w:t>
+      </w:r>
+    </w:p>
+    <w:p>
+      <w:pPr>
+        <w:rPr>
+          <w:b/>
+          <w:bCs/>
+          <w:sz w:val="36"/>
+          <w:szCs w:val="36"/>
+          <w:lang w:val="vi-VN"/>
+        </w:rPr>
+      </w:pPr>
+      <w:r>
+        <w:rPr>
+          <w:b/>
+          <w:bCs/>
+          <w:sz w:val="36"/>
+          <w:szCs w:val="36"/>
+        </w:rPr>
+        <w:t>Phân tích Yêu cầu Hệ thống Quản lý Đăng ký Học theo Tín chỉ</w:t>
       </w:r>
     </w:p>
     <w:p>
@@ -1376,6 +1395,7 @@
           <w:szCs w:val="28"/>
           <w:lang w:val="vi-VN" w:eastAsia="vi-VN"/>
         </w:rPr>
+        <w:lastRenderedPageBreak/>
         <w:t>Hệ thống hiển thị danh sách môn học kèm lịch học chi tiết.</w:t>
       </w:r>
     </w:p>
@@ -1402,7 +1422,6 @@
           <w:szCs w:val="28"/>
           <w:lang w:val="vi-VN" w:eastAsia="vi-VN"/>
         </w:rPr>
-        <w:lastRenderedPageBreak/>
         <w:t>Điều kiện sau</w:t>
       </w:r>
       <w:r>
@@ -2446,6 +2465,7 @@
           <w:szCs w:val="28"/>
           <w:lang w:val="vi-VN" w:eastAsia="vi-VN"/>
         </w:rPr>
+        <w:lastRenderedPageBreak/>
         <w:t>Điều kiện tiên quyết</w:t>
       </w:r>
       <w:r>
@@ -2481,7 +2501,6 @@
           <w:szCs w:val="28"/>
           <w:lang w:val="vi-VN" w:eastAsia="vi-VN"/>
         </w:rPr>
-        <w:lastRenderedPageBreak/>
         <w:t>Luồng sự kiến chính</w:t>
       </w:r>
       <w:r>
@@ -4561,6 +4580,7 @@
       </w:pPr>
       <w:r>
         <w:rPr>
+          <w:noProof/>
           <w:lang w:val="vi-VN"/>
         </w:rPr>
         <w:drawing>
@@ -4912,6 +4932,7 @@
       </w:pPr>
       <w:r>
         <w:rPr>
+          <w:noProof/>
           <w:lang w:val="vi-VN"/>
         </w:rPr>
         <w:drawing>
@@ -5263,6 +5284,7 @@
       </w:pPr>
       <w:r>
         <w:rPr>
+          <w:noProof/>
           <w:lang w:val="vi-VN"/>
         </w:rPr>
         <w:drawing>
@@ -6455,6 +6477,1403 @@
       </w:r>
     </w:p>
     <w:p/>
+    <w:p/>
+    <w:p/>
+    <w:p/>
+    <w:p/>
+    <w:p/>
+    <w:p/>
+    <w:p/>
+    <w:p/>
+    <w:p/>
+    <w:p/>
+    <w:p/>
+    <w:p/>
+    <w:p/>
+    <w:p/>
+    <w:p/>
+    <w:p/>
+    <w:p/>
+    <w:p/>
+    <w:p/>
+    <w:p/>
+    <w:p/>
+    <w:p/>
+    <w:p/>
+    <w:p/>
+    <w:p/>
+    <w:p/>
+    <w:p>
+      <w:pPr>
+        <w:rPr>
+          <w:b/>
+          <w:bCs/>
+          <w:lang w:val="vi-VN"/>
+        </w:rPr>
+      </w:pPr>
+      <w:r>
+        <w:rPr>
+          <w:b/>
+          <w:bCs/>
+          <w:lang w:val="vi-VN"/>
+        </w:rPr>
+        <w:lastRenderedPageBreak/>
+        <w:t>Báo cáo Tuần 4: Thiết kế Tương tác</w:t>
+      </w:r>
+    </w:p>
+    <w:p>
+      <w:pPr>
+        <w:rPr>
+          <w:b/>
+          <w:bCs/>
+          <w:lang w:val="vi-VN"/>
+        </w:rPr>
+      </w:pPr>
+      <w:r>
+        <w:rPr>
+          <w:b/>
+          <w:bCs/>
+          <w:lang w:val="vi-VN"/>
+        </w:rPr>
+        <w:t>1. Mục tiêu</w:t>
+      </w:r>
+    </w:p>
+    <w:p>
+      <w:pPr>
+        <w:rPr>
+          <w:lang w:val="vi-VN"/>
+        </w:rPr>
+      </w:pPr>
+      <w:r>
+        <w:rPr>
+          <w:lang w:val="vi-VN"/>
+        </w:rPr>
+        <w:t>Trong tuần 4, mục tiêu chính của nhóm là:</w:t>
+      </w:r>
+    </w:p>
+    <w:p>
+      <w:pPr>
+        <w:numPr>
+          <w:ilvl w:val="0"/>
+          <w:numId w:val="32"/>
+        </w:numPr>
+        <w:rPr>
+          <w:lang w:val="vi-VN"/>
+        </w:rPr>
+      </w:pPr>
+      <w:r>
+        <w:rPr>
+          <w:lang w:val="vi-VN"/>
+        </w:rPr>
+        <w:t xml:space="preserve">Thiết kế </w:t>
+      </w:r>
+      <w:r>
+        <w:rPr>
+          <w:b/>
+          <w:bCs/>
+          <w:lang w:val="vi-VN"/>
+        </w:rPr>
+        <w:t>Biểu đồ Trình tự (Sequence Diagram)</w:t>
+      </w:r>
+      <w:r>
+        <w:rPr>
+          <w:lang w:val="vi-VN"/>
+        </w:rPr>
+        <w:t xml:space="preserve"> cho Use Case "Đăng ký môn học" để mô tả chi tiết các luồng tương tác giữa các đối tượng.</w:t>
+      </w:r>
+    </w:p>
+    <w:p>
+      <w:pPr>
+        <w:numPr>
+          <w:ilvl w:val="0"/>
+          <w:numId w:val="32"/>
+        </w:numPr>
+        <w:rPr>
+          <w:lang w:val="vi-VN"/>
+        </w:rPr>
+      </w:pPr>
+      <w:r>
+        <w:rPr>
+          <w:lang w:val="vi-VN"/>
+        </w:rPr>
+        <w:t xml:space="preserve">Phác thảo </w:t>
+      </w:r>
+      <w:r>
+        <w:rPr>
+          <w:b/>
+          <w:bCs/>
+          <w:lang w:val="vi-VN"/>
+        </w:rPr>
+        <w:t>giao diện người dùng</w:t>
+      </w:r>
+      <w:r>
+        <w:rPr>
+          <w:lang w:val="vi-VN"/>
+        </w:rPr>
+        <w:t xml:space="preserve"> cho chức năng "Đăng ký môn học".</w:t>
+      </w:r>
+    </w:p>
+    <w:p>
+      <w:pPr>
+        <w:numPr>
+          <w:ilvl w:val="0"/>
+          <w:numId w:val="32"/>
+        </w:numPr>
+        <w:rPr>
+          <w:lang w:val="vi-VN"/>
+        </w:rPr>
+      </w:pPr>
+      <w:r>
+        <w:rPr>
+          <w:lang w:val="vi-VN"/>
+        </w:rPr>
+        <w:t xml:space="preserve">Đảm bảo rằng mô hình thiết kế thể hiện rõ ràng mối quan hệ giữa </w:t>
+      </w:r>
+      <w:r>
+        <w:rPr>
+          <w:b/>
+          <w:bCs/>
+          <w:lang w:val="vi-VN"/>
+        </w:rPr>
+        <w:t>Actor</w:t>
+      </w:r>
+      <w:r>
+        <w:rPr>
+          <w:lang w:val="vi-VN"/>
+        </w:rPr>
+        <w:t xml:space="preserve">, </w:t>
+      </w:r>
+      <w:r>
+        <w:rPr>
+          <w:b/>
+          <w:bCs/>
+          <w:lang w:val="vi-VN"/>
+        </w:rPr>
+        <w:t>Giao diện</w:t>
+      </w:r>
+      <w:r>
+        <w:rPr>
+          <w:lang w:val="vi-VN"/>
+        </w:rPr>
+        <w:t xml:space="preserve">, </w:t>
+      </w:r>
+      <w:r>
+        <w:rPr>
+          <w:b/>
+          <w:bCs/>
+          <w:lang w:val="vi-VN"/>
+        </w:rPr>
+        <w:t>Service</w:t>
+      </w:r>
+      <w:r>
+        <w:rPr>
+          <w:lang w:val="vi-VN"/>
+        </w:rPr>
+        <w:t xml:space="preserve"> và các lớp dữ liệu liên quan.</w:t>
+      </w:r>
+    </w:p>
+    <w:p>
+      <w:pPr>
+        <w:rPr>
+          <w:lang w:val="vi-VN"/>
+        </w:rPr>
+      </w:pPr>
+    </w:p>
+    <w:p>
+      <w:pPr>
+        <w:rPr>
+          <w:b/>
+          <w:bCs/>
+          <w:lang w:val="vi-VN"/>
+        </w:rPr>
+      </w:pPr>
+      <w:r>
+        <w:rPr>
+          <w:b/>
+          <w:bCs/>
+          <w:lang w:val="vi-VN"/>
+        </w:rPr>
+        <w:t>2. Nội dung công việc</w:t>
+      </w:r>
+    </w:p>
+    <w:p>
+      <w:pPr>
+        <w:rPr>
+          <w:b/>
+          <w:bCs/>
+        </w:rPr>
+      </w:pPr>
+      <w:r>
+        <w:rPr>
+          <w:b/>
+          <w:bCs/>
+          <w:lang w:val="vi-VN"/>
+        </w:rPr>
+        <w:t>2.1. Vẽ Biểu đồ Trình tự (Sequence Diagram)</w:t>
+      </w:r>
+    </w:p>
+    <w:p>
+      <w:pPr>
+        <w:jc w:val="center"/>
+        <w:rPr>
+          <w:b/>
+          <w:bCs/>
+        </w:rPr>
+      </w:pPr>
+      <w:r>
+        <w:rPr>
+          <w:b/>
+          <w:bCs/>
+          <w:noProof/>
+        </w:rPr>
+        <w:drawing>
+          <wp:inline distT="0" distB="0" distL="0" distR="0" wp14:anchorId="0DDB2DDF" wp14:editId="1AC92EE6">
+            <wp:extent cx="6120765" cy="4169410"/>
+            <wp:effectExtent l="0" t="0" r="0" b="2540"/>
+            <wp:docPr id="1569357462" name="Hình ảnh 1"/>
+            <wp:cNvGraphicFramePr>
+              <a:graphicFrameLocks xmlns:a="http://schemas.openxmlformats.org/drawingml/2006/main" noChangeAspect="1"/>
+            </wp:cNvGraphicFramePr>
+            <a:graphic xmlns:a="http://schemas.openxmlformats.org/drawingml/2006/main">
+              <a:graphicData uri="http://schemas.openxmlformats.org/drawingml/2006/picture">
+                <pic:pic xmlns:pic="http://schemas.openxmlformats.org/drawingml/2006/picture">
+                  <pic:nvPicPr>
+                    <pic:cNvPr id="1569357462" name="Hình ảnh 1569357462"/>
+                    <pic:cNvPicPr/>
+                  </pic:nvPicPr>
+                  <pic:blipFill>
+                    <a:blip r:embed="rId10">
+                      <a:extLst>
+                        <a:ext uri="{28A0092B-C50C-407E-A947-70E740481C1C}">
+                          <a14:useLocalDpi xmlns:a14="http://schemas.microsoft.com/office/drawing/2010/main" val="0"/>
+                        </a:ext>
+                      </a:extLst>
+                    </a:blip>
+                    <a:stretch>
+                      <a:fillRect/>
+                    </a:stretch>
+                  </pic:blipFill>
+                  <pic:spPr>
+                    <a:xfrm>
+                      <a:off x="0" y="0"/>
+                      <a:ext cx="6120765" cy="4169410"/>
+                    </a:xfrm>
+                    <a:prstGeom prst="rect">
+                      <a:avLst/>
+                    </a:prstGeom>
+                  </pic:spPr>
+                </pic:pic>
+              </a:graphicData>
+            </a:graphic>
+          </wp:inline>
+        </w:drawing>
+      </w:r>
+    </w:p>
+    <w:p>
+      <w:pPr>
+        <w:numPr>
+          <w:ilvl w:val="0"/>
+          <w:numId w:val="33"/>
+        </w:numPr>
+        <w:rPr>
+          <w:lang w:val="vi-VN"/>
+        </w:rPr>
+      </w:pPr>
+      <w:r>
+        <w:rPr>
+          <w:b/>
+          <w:bCs/>
+          <w:lang w:val="vi-VN"/>
+        </w:rPr>
+        <w:t>Use Case được chọn:</w:t>
+      </w:r>
+      <w:r>
+        <w:rPr>
+          <w:lang w:val="vi-VN"/>
+        </w:rPr>
+        <w:t xml:space="preserve"> </w:t>
+      </w:r>
+      <w:r>
+        <w:rPr>
+          <w:i/>
+          <w:iCs/>
+          <w:lang w:val="vi-VN"/>
+        </w:rPr>
+        <w:t>Đăng ký môn học</w:t>
+      </w:r>
+      <w:r>
+        <w:rPr>
+          <w:lang w:val="vi-VN"/>
+        </w:rPr>
+        <w:t>.</w:t>
+      </w:r>
+    </w:p>
+    <w:p>
+      <w:pPr>
+        <w:numPr>
+          <w:ilvl w:val="0"/>
+          <w:numId w:val="33"/>
+        </w:numPr>
+        <w:rPr>
+          <w:lang w:val="vi-VN"/>
+        </w:rPr>
+      </w:pPr>
+      <w:r>
+        <w:rPr>
+          <w:b/>
+          <w:bCs/>
+          <w:lang w:val="vi-VN"/>
+        </w:rPr>
+        <w:t>Các đối tượng tham gia:</w:t>
+      </w:r>
+    </w:p>
+    <w:p>
+      <w:pPr>
+        <w:numPr>
+          <w:ilvl w:val="1"/>
+          <w:numId w:val="33"/>
+        </w:numPr>
+        <w:rPr>
+          <w:lang w:val="vi-VN"/>
+        </w:rPr>
+      </w:pPr>
+      <w:r>
+        <w:rPr>
+          <w:b/>
+          <w:bCs/>
+          <w:lang w:val="vi-VN"/>
+        </w:rPr>
+        <w:t>Actor:</w:t>
+      </w:r>
+      <w:r>
+        <w:rPr>
+          <w:lang w:val="vi-VN"/>
+        </w:rPr>
+        <w:t xml:space="preserve"> SinhVien (người dùng hệ thống).</w:t>
+      </w:r>
+    </w:p>
+    <w:p>
+      <w:pPr>
+        <w:numPr>
+          <w:ilvl w:val="1"/>
+          <w:numId w:val="33"/>
+        </w:numPr>
+        <w:rPr>
+          <w:lang w:val="vi-VN"/>
+        </w:rPr>
+      </w:pPr>
+      <w:r>
+        <w:rPr>
+          <w:b/>
+          <w:bCs/>
+          <w:lang w:val="vi-VN"/>
+        </w:rPr>
+        <w:t>Giao diện (UI):</w:t>
+      </w:r>
+      <w:r>
+        <w:rPr>
+          <w:lang w:val="vi-VN"/>
+        </w:rPr>
+        <w:t xml:space="preserve"> Màn hình Đăng ký môn học.</w:t>
+      </w:r>
+    </w:p>
+    <w:p>
+      <w:pPr>
+        <w:numPr>
+          <w:ilvl w:val="1"/>
+          <w:numId w:val="33"/>
+        </w:numPr>
+        <w:rPr>
+          <w:lang w:val="vi-VN"/>
+        </w:rPr>
+      </w:pPr>
+      <w:r>
+        <w:rPr>
+          <w:b/>
+          <w:bCs/>
+          <w:lang w:val="vi-VN"/>
+        </w:rPr>
+        <w:t>Service:</w:t>
+      </w:r>
+      <w:r>
+        <w:rPr>
+          <w:lang w:val="vi-VN"/>
+        </w:rPr>
+        <w:t xml:space="preserve"> DangKyService (xử lý nghiệp vụ).</w:t>
+      </w:r>
+    </w:p>
+    <w:p>
+      <w:pPr>
+        <w:numPr>
+          <w:ilvl w:val="1"/>
+          <w:numId w:val="33"/>
+        </w:numPr>
+        <w:rPr>
+          <w:lang w:val="vi-VN"/>
+        </w:rPr>
+      </w:pPr>
+      <w:r>
+        <w:rPr>
+          <w:b/>
+          <w:bCs/>
+          <w:lang w:val="vi-VN"/>
+        </w:rPr>
+        <w:t>Các lớp dữ liệu:</w:t>
+      </w:r>
+    </w:p>
+    <w:p>
+      <w:pPr>
+        <w:numPr>
+          <w:ilvl w:val="2"/>
+          <w:numId w:val="33"/>
+        </w:numPr>
+        <w:rPr>
+          <w:lang w:val="vi-VN"/>
+        </w:rPr>
+      </w:pPr>
+      <w:r>
+        <w:rPr>
+          <w:lang w:val="vi-VN"/>
+        </w:rPr>
+        <w:t>SinhVien (kiểm tra thông tin sinh viên và điều kiện tín chỉ).</w:t>
+      </w:r>
+    </w:p>
+    <w:p>
+      <w:pPr>
+        <w:numPr>
+          <w:ilvl w:val="2"/>
+          <w:numId w:val="33"/>
+        </w:numPr>
+        <w:rPr>
+          <w:lang w:val="vi-VN"/>
+        </w:rPr>
+      </w:pPr>
+      <w:r>
+        <w:rPr>
+          <w:lang w:val="vi-VN"/>
+        </w:rPr>
+        <w:lastRenderedPageBreak/>
+        <w:t>MonHoc (kiểm tra điều kiện tiên quyết).</w:t>
+      </w:r>
+    </w:p>
+    <w:p>
+      <w:pPr>
+        <w:numPr>
+          <w:ilvl w:val="2"/>
+          <w:numId w:val="33"/>
+        </w:numPr>
+        <w:rPr>
+          <w:lang w:val="vi-VN"/>
+        </w:rPr>
+      </w:pPr>
+      <w:r>
+        <w:rPr>
+          <w:lang w:val="vi-VN"/>
+        </w:rPr>
+        <w:t>LopHoc (kiểm tra sĩ số và lịch học).</w:t>
+      </w:r>
+    </w:p>
+    <w:p>
+      <w:pPr>
+        <w:numPr>
+          <w:ilvl w:val="0"/>
+          <w:numId w:val="33"/>
+        </w:numPr>
+        <w:rPr>
+          <w:lang w:val="vi-VN"/>
+        </w:rPr>
+      </w:pPr>
+      <w:r>
+        <w:rPr>
+          <w:b/>
+          <w:bCs/>
+          <w:lang w:val="vi-VN"/>
+        </w:rPr>
+        <w:t>Luồng chính trong biểu đồ trình tự:</w:t>
+      </w:r>
+    </w:p>
+    <w:p>
+      <w:pPr>
+        <w:numPr>
+          <w:ilvl w:val="1"/>
+          <w:numId w:val="33"/>
+        </w:numPr>
+        <w:rPr>
+          <w:lang w:val="vi-VN"/>
+        </w:rPr>
+      </w:pPr>
+      <w:r>
+        <w:rPr>
+          <w:lang w:val="vi-VN"/>
+        </w:rPr>
+        <w:t>Sinh viên chọn chức năng "Đăng ký môn học".</w:t>
+      </w:r>
+    </w:p>
+    <w:p>
+      <w:pPr>
+        <w:numPr>
+          <w:ilvl w:val="1"/>
+          <w:numId w:val="33"/>
+        </w:numPr>
+        <w:rPr>
+          <w:lang w:val="vi-VN"/>
+        </w:rPr>
+      </w:pPr>
+      <w:r>
+        <w:rPr>
+          <w:lang w:val="vi-VN"/>
+        </w:rPr>
+        <w:t xml:space="preserve">Giao diện gửi yêu cầu đến </w:t>
+      </w:r>
+      <w:r>
+        <w:rPr>
+          <w:b/>
+          <w:bCs/>
+          <w:lang w:val="vi-VN"/>
+        </w:rPr>
+        <w:t>DangKyService</w:t>
+      </w:r>
+      <w:r>
+        <w:rPr>
+          <w:lang w:val="vi-VN"/>
+        </w:rPr>
+        <w:t>.</w:t>
+      </w:r>
+    </w:p>
+    <w:p>
+      <w:pPr>
+        <w:numPr>
+          <w:ilvl w:val="1"/>
+          <w:numId w:val="33"/>
+        </w:numPr>
+        <w:rPr>
+          <w:lang w:val="vi-VN"/>
+        </w:rPr>
+      </w:pPr>
+      <w:r>
+        <w:rPr>
+          <w:lang w:val="vi-VN"/>
+        </w:rPr>
+        <w:t>DangKyService gọi các đối tượng liên quan (SinhVien, MonHoc, LopHoc) để kiểm tra:</w:t>
+      </w:r>
+    </w:p>
+    <w:p>
+      <w:pPr>
+        <w:numPr>
+          <w:ilvl w:val="2"/>
+          <w:numId w:val="33"/>
+        </w:numPr>
+        <w:rPr>
+          <w:lang w:val="vi-VN"/>
+        </w:rPr>
+      </w:pPr>
+      <w:r>
+        <w:rPr>
+          <w:lang w:val="vi-VN"/>
+        </w:rPr>
+        <w:t>Điều kiện tiên quyết của môn học.</w:t>
+      </w:r>
+    </w:p>
+    <w:p>
+      <w:pPr>
+        <w:numPr>
+          <w:ilvl w:val="2"/>
+          <w:numId w:val="33"/>
+        </w:numPr>
+        <w:rPr>
+          <w:lang w:val="vi-VN"/>
+        </w:rPr>
+      </w:pPr>
+      <w:r>
+        <w:rPr>
+          <w:lang w:val="vi-VN"/>
+        </w:rPr>
+        <w:t>Giới hạn số tín chỉ.</w:t>
+      </w:r>
+    </w:p>
+    <w:p>
+      <w:pPr>
+        <w:numPr>
+          <w:ilvl w:val="2"/>
+          <w:numId w:val="33"/>
+        </w:numPr>
+        <w:rPr>
+          <w:lang w:val="vi-VN"/>
+        </w:rPr>
+      </w:pPr>
+      <w:r>
+        <w:rPr>
+          <w:lang w:val="vi-VN"/>
+        </w:rPr>
+        <w:t>Sĩ số lớp còn trống.</w:t>
+      </w:r>
+    </w:p>
+    <w:p>
+      <w:pPr>
+        <w:numPr>
+          <w:ilvl w:val="2"/>
+          <w:numId w:val="33"/>
+        </w:numPr>
+        <w:rPr>
+          <w:lang w:val="vi-VN"/>
+        </w:rPr>
+      </w:pPr>
+      <w:r>
+        <w:rPr>
+          <w:lang w:val="vi-VN"/>
+        </w:rPr>
+        <w:t>Tránh trùng lịch học.</w:t>
+      </w:r>
+    </w:p>
+    <w:p>
+      <w:pPr>
+        <w:numPr>
+          <w:ilvl w:val="1"/>
+          <w:numId w:val="33"/>
+        </w:numPr>
+        <w:rPr>
+          <w:lang w:val="vi-VN"/>
+        </w:rPr>
+      </w:pPr>
+      <w:r>
+        <w:rPr>
+          <w:lang w:val="vi-VN"/>
+        </w:rPr>
+        <w:t>Nếu hợp lệ, DangKyService cập nhật thông tin đăng ký và lưu kết quả.</w:t>
+      </w:r>
+    </w:p>
+    <w:p>
+      <w:pPr>
+        <w:numPr>
+          <w:ilvl w:val="1"/>
+          <w:numId w:val="33"/>
+        </w:numPr>
+        <w:rPr>
+          <w:lang w:val="vi-VN"/>
+        </w:rPr>
+      </w:pPr>
+      <w:r>
+        <w:rPr>
+          <w:lang w:val="vi-VN"/>
+        </w:rPr>
+        <w:t>Hệ thống phản hồi lại cho giao diện, hiển thị thông báo “Đăng ký thành công”.</w:t>
+      </w:r>
+    </w:p>
+    <w:p>
+      <w:pPr>
+        <w:numPr>
+          <w:ilvl w:val="0"/>
+          <w:numId w:val="33"/>
+        </w:numPr>
+        <w:rPr>
+          <w:lang w:val="vi-VN"/>
+        </w:rPr>
+      </w:pPr>
+      <w:r>
+        <w:rPr>
+          <w:b/>
+          <w:bCs/>
+          <w:lang w:val="vi-VN"/>
+        </w:rPr>
+        <w:t>Luồng phụ (ngoại lệ) trong biểu đồ:</w:t>
+      </w:r>
+    </w:p>
+    <w:p>
+      <w:pPr>
+        <w:numPr>
+          <w:ilvl w:val="1"/>
+          <w:numId w:val="34"/>
+        </w:numPr>
+        <w:rPr>
+          <w:lang w:val="vi-VN"/>
+        </w:rPr>
+      </w:pPr>
+      <w:r>
+        <w:rPr>
+          <w:lang w:val="vi-VN"/>
+        </w:rPr>
+        <w:t>Nếu chưa đạt môn tiên quyết → thông báo lỗi.</w:t>
+      </w:r>
+    </w:p>
+    <w:p>
+      <w:pPr>
+        <w:numPr>
+          <w:ilvl w:val="1"/>
+          <w:numId w:val="34"/>
+        </w:numPr>
+        <w:rPr>
+          <w:lang w:val="vi-VN"/>
+        </w:rPr>
+      </w:pPr>
+      <w:r>
+        <w:rPr>
+          <w:lang w:val="vi-VN"/>
+        </w:rPr>
+        <w:t>Nếu lớp đã đầy → thông báo lỗi.</w:t>
+      </w:r>
+    </w:p>
+    <w:p>
+      <w:pPr>
+        <w:numPr>
+          <w:ilvl w:val="1"/>
+          <w:numId w:val="34"/>
+        </w:numPr>
+        <w:rPr>
+          <w:lang w:val="vi-VN"/>
+        </w:rPr>
+      </w:pPr>
+      <w:r>
+        <w:rPr>
+          <w:lang w:val="vi-VN"/>
+        </w:rPr>
+        <w:t>Nếu trùng lịch → thông báo lỗi.</w:t>
+      </w:r>
+    </w:p>
+    <w:p>
+      <w:pPr>
+        <w:numPr>
+          <w:ilvl w:val="1"/>
+          <w:numId w:val="34"/>
+        </w:numPr>
+        <w:rPr>
+          <w:lang w:val="vi-VN"/>
+        </w:rPr>
+      </w:pPr>
+      <w:r>
+        <w:rPr>
+          <w:lang w:val="vi-VN"/>
+        </w:rPr>
+        <w:t>Nếu hết hạn đăng ký → thông báo lỗi.</w:t>
+      </w:r>
+    </w:p>
+    <w:p>
+      <w:pPr>
+        <w:rPr>
+          <w:lang w:val="vi-VN"/>
+        </w:rPr>
+      </w:pPr>
+    </w:p>
+    <w:p>
+      <w:pPr>
+        <w:rPr>
+          <w:b/>
+          <w:bCs/>
+          <w:lang w:val="vi-VN"/>
+        </w:rPr>
+      </w:pPr>
+      <w:r>
+        <w:rPr>
+          <w:b/>
+          <w:bCs/>
+          <w:lang w:val="vi-VN"/>
+        </w:rPr>
+        <w:t>2.2. Thiết kế Giao diện người dùng (UI)</w:t>
+      </w:r>
+    </w:p>
+    <w:p>
+      <w:pPr>
+        <w:numPr>
+          <w:ilvl w:val="0"/>
+          <w:numId w:val="35"/>
+        </w:numPr>
+        <w:rPr>
+          <w:lang w:val="vi-VN"/>
+        </w:rPr>
+      </w:pPr>
+      <w:r>
+        <w:rPr>
+          <w:b/>
+          <w:bCs/>
+          <w:lang w:val="vi-VN"/>
+        </w:rPr>
+        <w:t>Giao diện được phác thảo:</w:t>
+      </w:r>
+    </w:p>
+    <w:p>
+      <w:pPr>
+        <w:numPr>
+          <w:ilvl w:val="1"/>
+          <w:numId w:val="35"/>
+        </w:numPr>
+        <w:rPr>
+          <w:lang w:val="vi-VN"/>
+        </w:rPr>
+      </w:pPr>
+      <w:r>
+        <w:rPr>
+          <w:lang w:val="vi-VN"/>
+        </w:rPr>
+        <w:t>Màn hình chính có chức năng "Đăng ký môn học".</w:t>
+      </w:r>
+    </w:p>
+    <w:p>
+      <w:pPr>
+        <w:numPr>
+          <w:ilvl w:val="1"/>
+          <w:numId w:val="35"/>
+        </w:numPr>
+        <w:rPr>
+          <w:lang w:val="vi-VN"/>
+        </w:rPr>
+      </w:pPr>
+      <w:r>
+        <w:rPr>
+          <w:lang w:val="vi-VN"/>
+        </w:rPr>
+        <w:t xml:space="preserve">Khi chọn, hiển thị </w:t>
+      </w:r>
+      <w:r>
+        <w:rPr>
+          <w:b/>
+          <w:bCs/>
+          <w:lang w:val="vi-VN"/>
+        </w:rPr>
+        <w:t>danh sách môn học mở</w:t>
+      </w:r>
+      <w:r>
+        <w:rPr>
+          <w:lang w:val="vi-VN"/>
+        </w:rPr>
+        <w:t xml:space="preserve"> (dạng bảng hoặc danh sách cuộn).</w:t>
+      </w:r>
+    </w:p>
+    <w:p>
+      <w:pPr>
+        <w:numPr>
+          <w:ilvl w:val="1"/>
+          <w:numId w:val="35"/>
+        </w:numPr>
+        <w:rPr>
+          <w:lang w:val="vi-VN"/>
+        </w:rPr>
+      </w:pPr>
+      <w:r>
+        <w:rPr>
+          <w:lang w:val="vi-VN"/>
+        </w:rPr>
+        <w:t>Sinh viên chọn môn học, hệ thống sẽ hiển thị:</w:t>
+      </w:r>
+    </w:p>
+    <w:p>
+      <w:pPr>
+        <w:numPr>
+          <w:ilvl w:val="2"/>
+          <w:numId w:val="35"/>
+        </w:numPr>
+        <w:rPr>
+          <w:lang w:val="vi-VN"/>
+        </w:rPr>
+      </w:pPr>
+      <w:r>
+        <w:rPr>
+          <w:lang w:val="vi-VN"/>
+        </w:rPr>
+        <w:t>Tên môn học.</w:t>
+      </w:r>
+    </w:p>
+    <w:p>
+      <w:pPr>
+        <w:numPr>
+          <w:ilvl w:val="2"/>
+          <w:numId w:val="35"/>
+        </w:numPr>
+        <w:rPr>
+          <w:lang w:val="vi-VN"/>
+        </w:rPr>
+      </w:pPr>
+      <w:r>
+        <w:rPr>
+          <w:lang w:val="vi-VN"/>
+        </w:rPr>
+        <w:t>Mã môn học.</w:t>
+      </w:r>
+    </w:p>
+    <w:p>
+      <w:pPr>
+        <w:numPr>
+          <w:ilvl w:val="2"/>
+          <w:numId w:val="35"/>
+        </w:numPr>
+        <w:rPr>
+          <w:lang w:val="vi-VN"/>
+        </w:rPr>
+      </w:pPr>
+      <w:r>
+        <w:rPr>
+          <w:lang w:val="vi-VN"/>
+        </w:rPr>
+        <w:t>Số tín chỉ.</w:t>
+      </w:r>
+    </w:p>
+    <w:p>
+      <w:pPr>
+        <w:numPr>
+          <w:ilvl w:val="2"/>
+          <w:numId w:val="35"/>
+        </w:numPr>
+        <w:rPr>
+          <w:lang w:val="vi-VN"/>
+        </w:rPr>
+      </w:pPr>
+      <w:r>
+        <w:rPr>
+          <w:lang w:val="vi-VN"/>
+        </w:rPr>
+        <w:t>Sĩ số tối đa và số chỗ còn trống.</w:t>
+      </w:r>
+    </w:p>
+    <w:p>
+      <w:pPr>
+        <w:numPr>
+          <w:ilvl w:val="2"/>
+          <w:numId w:val="35"/>
+        </w:numPr>
+        <w:rPr>
+          <w:lang w:val="vi-VN"/>
+        </w:rPr>
+      </w:pPr>
+      <w:r>
+        <w:rPr>
+          <w:lang w:val="vi-VN"/>
+        </w:rPr>
+        <w:t>Lịch học (thứ, tiết, phòng học).</w:t>
+      </w:r>
+    </w:p>
+    <w:p>
+      <w:pPr>
+        <w:numPr>
+          <w:ilvl w:val="1"/>
+          <w:numId w:val="35"/>
+        </w:numPr>
+        <w:rPr>
+          <w:lang w:val="vi-VN"/>
+        </w:rPr>
+      </w:pPr>
+      <w:r>
+        <w:rPr>
+          <w:lang w:val="vi-VN"/>
+        </w:rPr>
+        <w:t xml:space="preserve">Có nút </w:t>
+      </w:r>
+      <w:r>
+        <w:rPr>
+          <w:b/>
+          <w:bCs/>
+          <w:lang w:val="vi-VN"/>
+        </w:rPr>
+        <w:t>“Đăng ký”</w:t>
+      </w:r>
+      <w:r>
+        <w:rPr>
+          <w:lang w:val="vi-VN"/>
+        </w:rPr>
+        <w:t xml:space="preserve"> → Khi nhấn, giao diện gửi yêu cầu đến hệ thống và phản hồi kết quả (thành công hoặc thất bại).</w:t>
+      </w:r>
+    </w:p>
+    <w:p>
+      <w:pPr>
+        <w:numPr>
+          <w:ilvl w:val="1"/>
+          <w:numId w:val="35"/>
+        </w:numPr>
+        <w:rPr>
+          <w:lang w:val="vi-VN"/>
+        </w:rPr>
+      </w:pPr>
+      <w:r>
+        <w:rPr>
+          <w:lang w:val="vi-VN"/>
+        </w:rPr>
+        <w:t>Khu vực thông báo hiển thị các lỗi (VD: “Trùng lịch”, “Lớp đã đầy”, …).</w:t>
+      </w:r>
+    </w:p>
+    <w:p>
+      <w:pPr>
+        <w:numPr>
+          <w:ilvl w:val="0"/>
+          <w:numId w:val="35"/>
+        </w:numPr>
+        <w:rPr>
+          <w:lang w:val="vi-VN"/>
+        </w:rPr>
+      </w:pPr>
+      <w:r>
+        <w:rPr>
+          <w:b/>
+          <w:bCs/>
+          <w:lang w:val="vi-VN"/>
+        </w:rPr>
+        <w:lastRenderedPageBreak/>
+        <w:t>Công cụ sử dụng:</w:t>
+      </w:r>
+    </w:p>
+    <w:p>
+      <w:pPr>
+        <w:numPr>
+          <w:ilvl w:val="1"/>
+          <w:numId w:val="35"/>
+        </w:numPr>
+        <w:rPr>
+          <w:lang w:val="vi-VN"/>
+        </w:rPr>
+      </w:pPr>
+      <w:r>
+        <w:rPr>
+          <w:lang w:val="vi-VN"/>
+        </w:rPr>
+        <w:t>Figma / Balsamiq để phác thảo giao diện.</w:t>
+      </w:r>
+    </w:p>
+    <w:p>
+      <w:pPr>
+        <w:numPr>
+          <w:ilvl w:val="1"/>
+          <w:numId w:val="35"/>
+        </w:numPr>
+        <w:rPr>
+          <w:lang w:val="vi-VN"/>
+        </w:rPr>
+      </w:pPr>
+      <w:r>
+        <w:rPr>
+          <w:lang w:val="vi-VN"/>
+        </w:rPr>
+        <w:t>Nếu chưa có điều kiện, nhóm có thể vẽ tay trên giấy rồi chụp ảnh đưa vào báo cáo.</w:t>
+      </w:r>
+    </w:p>
+    <w:p>
+      <w:pPr>
+        <w:jc w:val="center"/>
+        <w:rPr>
+          <w:lang w:val="vi-VN"/>
+        </w:rPr>
+      </w:pPr>
+      <w:r>
+        <w:rPr>
+          <w:noProof/>
+          <w:lang w:val="vi-VN"/>
+        </w:rPr>
+        <w:drawing>
+          <wp:inline distT="0" distB="0" distL="0" distR="0" wp14:anchorId="3EA65F08" wp14:editId="7CBECF8F">
+            <wp:extent cx="6120765" cy="2965450"/>
+            <wp:effectExtent l="0" t="0" r="0" b="6350"/>
+            <wp:docPr id="1479579379" name="Hình ảnh 2"/>
+            <wp:cNvGraphicFramePr>
+              <a:graphicFrameLocks xmlns:a="http://schemas.openxmlformats.org/drawingml/2006/main" noChangeAspect="1"/>
+            </wp:cNvGraphicFramePr>
+            <a:graphic xmlns:a="http://schemas.openxmlformats.org/drawingml/2006/main">
+              <a:graphicData uri="http://schemas.openxmlformats.org/drawingml/2006/picture">
+                <pic:pic xmlns:pic="http://schemas.openxmlformats.org/drawingml/2006/picture">
+                  <pic:nvPicPr>
+                    <pic:cNvPr id="1479579379" name="Hình ảnh 1479579379"/>
+                    <pic:cNvPicPr/>
+                  </pic:nvPicPr>
+                  <pic:blipFill>
+                    <a:blip r:embed="rId11" cstate="print">
+                      <a:extLst>
+                        <a:ext uri="{28A0092B-C50C-407E-A947-70E740481C1C}">
+                          <a14:useLocalDpi xmlns:a14="http://schemas.microsoft.com/office/drawing/2010/main" val="0"/>
+                        </a:ext>
+                      </a:extLst>
+                    </a:blip>
+                    <a:stretch>
+                      <a:fillRect/>
+                    </a:stretch>
+                  </pic:blipFill>
+                  <pic:spPr>
+                    <a:xfrm>
+                      <a:off x="0" y="0"/>
+                      <a:ext cx="6120765" cy="2965450"/>
+                    </a:xfrm>
+                    <a:prstGeom prst="rect">
+                      <a:avLst/>
+                    </a:prstGeom>
+                  </pic:spPr>
+                </pic:pic>
+              </a:graphicData>
+            </a:graphic>
+          </wp:inline>
+        </w:drawing>
+      </w:r>
+    </w:p>
+    <w:p>
+      <w:pPr>
+        <w:rPr>
+          <w:lang w:val="vi-VN"/>
+        </w:rPr>
+      </w:pPr>
+    </w:p>
+    <w:p>
+      <w:pPr>
+        <w:rPr>
+          <w:b/>
+          <w:bCs/>
+          <w:lang w:val="vi-VN"/>
+        </w:rPr>
+      </w:pPr>
+      <w:r>
+        <w:rPr>
+          <w:b/>
+          <w:bCs/>
+          <w:lang w:val="vi-VN"/>
+        </w:rPr>
+        <w:t>3. Kết quả đạt được</w:t>
+      </w:r>
+    </w:p>
+    <w:p>
+      <w:pPr>
+        <w:numPr>
+          <w:ilvl w:val="0"/>
+          <w:numId w:val="36"/>
+        </w:numPr>
+        <w:rPr>
+          <w:lang w:val="vi-VN"/>
+        </w:rPr>
+      </w:pPr>
+      <w:r>
+        <w:rPr>
+          <w:lang w:val="vi-VN"/>
+        </w:rPr>
+        <w:t xml:space="preserve">Hoàn thành </w:t>
+      </w:r>
+      <w:r>
+        <w:rPr>
+          <w:b/>
+          <w:bCs/>
+          <w:lang w:val="vi-VN"/>
+        </w:rPr>
+        <w:t>Biểu đồ Trình tự cho Use Case Đăng ký môn học</w:t>
+      </w:r>
+      <w:r>
+        <w:rPr>
+          <w:lang w:val="vi-VN"/>
+        </w:rPr>
+        <w:t>, thể hiện rõ các đối tượng, thông điệp và điều kiện kiểm tra.</w:t>
+      </w:r>
+    </w:p>
+    <w:p>
+      <w:pPr>
+        <w:numPr>
+          <w:ilvl w:val="0"/>
+          <w:numId w:val="36"/>
+        </w:numPr>
+        <w:rPr>
+          <w:lang w:val="vi-VN"/>
+        </w:rPr>
+      </w:pPr>
+      <w:r>
+        <w:rPr>
+          <w:lang w:val="vi-VN"/>
+        </w:rPr>
+        <w:t xml:space="preserve">Hoàn thành </w:t>
+      </w:r>
+      <w:r>
+        <w:rPr>
+          <w:b/>
+          <w:bCs/>
+          <w:lang w:val="vi-VN"/>
+        </w:rPr>
+        <w:t>bản phác thảo giao diện đăng ký môn học</w:t>
+      </w:r>
+      <w:r>
+        <w:rPr>
+          <w:lang w:val="vi-VN"/>
+        </w:rPr>
+        <w:t>, trực quan và dễ hiểu cho người dùng.</w:t>
+      </w:r>
+    </w:p>
+    <w:p>
+      <w:pPr>
+        <w:numPr>
+          <w:ilvl w:val="0"/>
+          <w:numId w:val="36"/>
+        </w:numPr>
+        <w:rPr>
+          <w:lang w:val="vi-VN"/>
+        </w:rPr>
+      </w:pPr>
+      <w:r>
+        <w:rPr>
+          <w:lang w:val="vi-VN"/>
+        </w:rPr>
+        <w:t>Xác định được các tình huống lỗi và xử lý ngoại lệ trong cả biểu đồ trình tự lẫn giao diện.</w:t>
+      </w:r>
+    </w:p>
+    <w:p>
+      <w:pPr>
+        <w:rPr>
+          <w:lang w:val="vi-VN"/>
+        </w:rPr>
+      </w:pPr>
+    </w:p>
+    <w:p>
+      <w:pPr>
+        <w:rPr>
+          <w:b/>
+          <w:bCs/>
+        </w:rPr>
+      </w:pPr>
+      <w:r>
+        <w:rPr>
+          <w:b/>
+          <w:bCs/>
+          <w:lang w:val="vi-VN"/>
+        </w:rPr>
+        <w:t>4. Đánh giá và khó khă</w:t>
+      </w:r>
+    </w:p>
+    <w:p>
+      <w:pPr>
+        <w:numPr>
+          <w:ilvl w:val="0"/>
+          <w:numId w:val="37"/>
+        </w:numPr>
+        <w:rPr>
+          <w:lang w:val="vi-VN"/>
+        </w:rPr>
+      </w:pPr>
+      <w:r>
+        <w:rPr>
+          <w:b/>
+          <w:bCs/>
+          <w:lang w:val="vi-VN"/>
+        </w:rPr>
+        <w:t>Ưu điểm:</w:t>
+      </w:r>
+    </w:p>
+    <w:p>
+      <w:pPr>
+        <w:numPr>
+          <w:ilvl w:val="1"/>
+          <w:numId w:val="37"/>
+        </w:numPr>
+        <w:rPr>
+          <w:lang w:val="vi-VN"/>
+        </w:rPr>
+      </w:pPr>
+      <w:r>
+        <w:rPr>
+          <w:lang w:val="vi-VN"/>
+        </w:rPr>
+        <w:t>Nhóm đã mô tả được chi tiết cách các đối tượng tương tác.</w:t>
+      </w:r>
+    </w:p>
+    <w:p>
+      <w:pPr>
+        <w:numPr>
+          <w:ilvl w:val="1"/>
+          <w:numId w:val="37"/>
+        </w:numPr>
+        <w:rPr>
+          <w:lang w:val="vi-VN"/>
+        </w:rPr>
+      </w:pPr>
+      <w:r>
+        <w:rPr>
+          <w:lang w:val="vi-VN"/>
+        </w:rPr>
+        <w:t>Giao diện được thiết kế trực quan, dễ thao tác.</w:t>
+      </w:r>
+    </w:p>
+    <w:p>
+      <w:pPr>
+        <w:numPr>
+          <w:ilvl w:val="1"/>
+          <w:numId w:val="37"/>
+        </w:numPr>
+        <w:rPr>
+          <w:lang w:val="vi-VN"/>
+        </w:rPr>
+      </w:pPr>
+      <w:r>
+        <w:rPr>
+          <w:lang w:val="vi-VN"/>
+        </w:rPr>
+        <w:t xml:space="preserve">Mối liên hệ giữa </w:t>
+      </w:r>
+      <w:r>
+        <w:rPr>
+          <w:b/>
+          <w:bCs/>
+          <w:lang w:val="vi-VN"/>
+        </w:rPr>
+        <w:t>thiết kế UML</w:t>
+      </w:r>
+      <w:r>
+        <w:rPr>
+          <w:lang w:val="vi-VN"/>
+        </w:rPr>
+        <w:t xml:space="preserve"> và </w:t>
+      </w:r>
+      <w:r>
+        <w:rPr>
+          <w:b/>
+          <w:bCs/>
+          <w:lang w:val="vi-VN"/>
+        </w:rPr>
+        <w:t>giao diện người dùng</w:t>
+      </w:r>
+      <w:r>
+        <w:rPr>
+          <w:lang w:val="vi-VN"/>
+        </w:rPr>
+        <w:t xml:space="preserve"> được thể hiện rõ ràng.</w:t>
+      </w:r>
+    </w:p>
+    <w:p>
+      <w:pPr>
+        <w:numPr>
+          <w:ilvl w:val="0"/>
+          <w:numId w:val="37"/>
+        </w:numPr>
+        <w:rPr>
+          <w:lang w:val="vi-VN"/>
+        </w:rPr>
+      </w:pPr>
+      <w:r>
+        <w:rPr>
+          <w:b/>
+          <w:bCs/>
+          <w:lang w:val="vi-VN"/>
+        </w:rPr>
+        <w:t>Khó khăn:</w:t>
+      </w:r>
+    </w:p>
+    <w:p>
+      <w:pPr>
+        <w:numPr>
+          <w:ilvl w:val="1"/>
+          <w:numId w:val="37"/>
+        </w:numPr>
+        <w:rPr>
+          <w:lang w:val="vi-VN"/>
+        </w:rPr>
+      </w:pPr>
+      <w:r>
+        <w:rPr>
+          <w:lang w:val="vi-VN"/>
+        </w:rPr>
+        <w:t>Việc vẽ Biểu đồ Trình tự có nhiều đối tượng, cần thống nhất cách đặt tên.</w:t>
+      </w:r>
+    </w:p>
+    <w:p>
+      <w:pPr>
+        <w:numPr>
+          <w:ilvl w:val="1"/>
+          <w:numId w:val="37"/>
+        </w:numPr>
+        <w:rPr>
+          <w:lang w:val="vi-VN"/>
+        </w:rPr>
+      </w:pPr>
+      <w:r>
+        <w:rPr>
+          <w:lang w:val="vi-VN"/>
+        </w:rPr>
+        <w:t>Thiết kế giao diện ban đầu còn đơn giản, cần cải tiến thêm về trải nghiệm người dùng (UX).</w:t>
+      </w:r>
+    </w:p>
+    <w:p/>
     <w:sectPr>
       <w:pgSz w:w="11907" w:h="16840" w:code="9"/>
       <w:pgMar w:top="1134" w:right="1134" w:bottom="1134" w:left="1134" w:header="709" w:footer="709" w:gutter="0"/>
@@ -8493,6 +9912,155 @@
     </w:lvl>
   </w:abstractNum>
   <w:abstractNum w:abstractNumId="14" w15:restartNumberingAfterBreak="0">
+    <w:nsid w:val="2EDD0FAD"/>
+    <w:multiLevelType w:val="multilevel"/>
+    <w:tmpl w:val="1D7C6D72"/>
+    <w:lvl w:ilvl="0">
+      <w:start w:val="1"/>
+      <w:numFmt w:val="bullet"/>
+      <w:lvlText w:val=""/>
+      <w:lvlJc w:val="left"/>
+      <w:pPr>
+        <w:tabs>
+          <w:tab w:val="num" w:pos="720"/>
+        </w:tabs>
+        <w:ind w:left="720" w:hanging="360"/>
+      </w:pPr>
+      <w:rPr>
+        <w:rFonts w:ascii="Symbol" w:hAnsi="Symbol" w:hint="default"/>
+        <w:sz w:val="20"/>
+      </w:rPr>
+    </w:lvl>
+    <w:lvl w:ilvl="1" w:tentative="1">
+      <w:start w:val="1"/>
+      <w:numFmt w:val="bullet"/>
+      <w:lvlText w:val="o"/>
+      <w:lvlJc w:val="left"/>
+      <w:pPr>
+        <w:tabs>
+          <w:tab w:val="num" w:pos="1440"/>
+        </w:tabs>
+        <w:ind w:left="1440" w:hanging="360"/>
+      </w:pPr>
+      <w:rPr>
+        <w:rFonts w:ascii="Courier New" w:hAnsi="Courier New" w:hint="default"/>
+        <w:sz w:val="20"/>
+      </w:rPr>
+    </w:lvl>
+    <w:lvl w:ilvl="2" w:tentative="1">
+      <w:start w:val="1"/>
+      <w:numFmt w:val="bullet"/>
+      <w:lvlText w:val=""/>
+      <w:lvlJc w:val="left"/>
+      <w:pPr>
+        <w:tabs>
+          <w:tab w:val="num" w:pos="2160"/>
+        </w:tabs>
+        <w:ind w:left="2160" w:hanging="360"/>
+      </w:pPr>
+      <w:rPr>
+        <w:rFonts w:ascii="Wingdings" w:hAnsi="Wingdings" w:hint="default"/>
+        <w:sz w:val="20"/>
+      </w:rPr>
+    </w:lvl>
+    <w:lvl w:ilvl="3" w:tentative="1">
+      <w:start w:val="1"/>
+      <w:numFmt w:val="bullet"/>
+      <w:lvlText w:val=""/>
+      <w:lvlJc w:val="left"/>
+      <w:pPr>
+        <w:tabs>
+          <w:tab w:val="num" w:pos="2880"/>
+        </w:tabs>
+        <w:ind w:left="2880" w:hanging="360"/>
+      </w:pPr>
+      <w:rPr>
+        <w:rFonts w:ascii="Wingdings" w:hAnsi="Wingdings" w:hint="default"/>
+        <w:sz w:val="20"/>
+      </w:rPr>
+    </w:lvl>
+    <w:lvl w:ilvl="4" w:tentative="1">
+      <w:start w:val="1"/>
+      <w:numFmt w:val="bullet"/>
+      <w:lvlText w:val=""/>
+      <w:lvlJc w:val="left"/>
+      <w:pPr>
+        <w:tabs>
+          <w:tab w:val="num" w:pos="3600"/>
+        </w:tabs>
+        <w:ind w:left="3600" w:hanging="360"/>
+      </w:pPr>
+      <w:rPr>
+        <w:rFonts w:ascii="Wingdings" w:hAnsi="Wingdings" w:hint="default"/>
+        <w:sz w:val="20"/>
+      </w:rPr>
+    </w:lvl>
+    <w:lvl w:ilvl="5" w:tentative="1">
+      <w:start w:val="1"/>
+      <w:numFmt w:val="bullet"/>
+      <w:lvlText w:val=""/>
+      <w:lvlJc w:val="left"/>
+      <w:pPr>
+        <w:tabs>
+          <w:tab w:val="num" w:pos="4320"/>
+        </w:tabs>
+        <w:ind w:left="4320" w:hanging="360"/>
+      </w:pPr>
+      <w:rPr>
+        <w:rFonts w:ascii="Wingdings" w:hAnsi="Wingdings" w:hint="default"/>
+        <w:sz w:val="20"/>
+      </w:rPr>
+    </w:lvl>
+    <w:lvl w:ilvl="6" w:tentative="1">
+      <w:start w:val="1"/>
+      <w:numFmt w:val="bullet"/>
+      <w:lvlText w:val=""/>
+      <w:lvlJc w:val="left"/>
+      <w:pPr>
+        <w:tabs>
+          <w:tab w:val="num" w:pos="5040"/>
+        </w:tabs>
+        <w:ind w:left="5040" w:hanging="360"/>
+      </w:pPr>
+      <w:rPr>
+        <w:rFonts w:ascii="Wingdings" w:hAnsi="Wingdings" w:hint="default"/>
+        <w:sz w:val="20"/>
+      </w:rPr>
+    </w:lvl>
+    <w:lvl w:ilvl="7" w:tentative="1">
+      <w:start w:val="1"/>
+      <w:numFmt w:val="bullet"/>
+      <w:lvlText w:val=""/>
+      <w:lvlJc w:val="left"/>
+      <w:pPr>
+        <w:tabs>
+          <w:tab w:val="num" w:pos="5760"/>
+        </w:tabs>
+        <w:ind w:left="5760" w:hanging="360"/>
+      </w:pPr>
+      <w:rPr>
+        <w:rFonts w:ascii="Wingdings" w:hAnsi="Wingdings" w:hint="default"/>
+        <w:sz w:val="20"/>
+      </w:rPr>
+    </w:lvl>
+    <w:lvl w:ilvl="8" w:tentative="1">
+      <w:start w:val="1"/>
+      <w:numFmt w:val="bullet"/>
+      <w:lvlText w:val=""/>
+      <w:lvlJc w:val="left"/>
+      <w:pPr>
+        <w:tabs>
+          <w:tab w:val="num" w:pos="6480"/>
+        </w:tabs>
+        <w:ind w:left="6480" w:hanging="360"/>
+      </w:pPr>
+      <w:rPr>
+        <w:rFonts w:ascii="Wingdings" w:hAnsi="Wingdings" w:hint="default"/>
+        <w:sz w:val="20"/>
+      </w:rPr>
+    </w:lvl>
+  </w:abstractNum>
+  <w:abstractNum w:abstractNumId="15" w15:restartNumberingAfterBreak="0">
     <w:nsid w:val="32F80660"/>
     <w:multiLevelType w:val="multilevel"/>
     <w:tmpl w:val="82AEBF2A"/>
@@ -8641,7 +10209,7 @@
       </w:rPr>
     </w:lvl>
   </w:abstractNum>
-  <w:abstractNum w:abstractNumId="15" w15:restartNumberingAfterBreak="0">
+  <w:abstractNum w:abstractNumId="16" w15:restartNumberingAfterBreak="0">
     <w:nsid w:val="346B2F47"/>
     <w:multiLevelType w:val="multilevel"/>
     <w:tmpl w:val="EF28853C"/>
@@ -8790,7 +10358,7 @@
       </w:rPr>
     </w:lvl>
   </w:abstractNum>
-  <w:abstractNum w:abstractNumId="16" w15:restartNumberingAfterBreak="0">
+  <w:abstractNum w:abstractNumId="17" w15:restartNumberingAfterBreak="0">
     <w:nsid w:val="3715630E"/>
     <w:multiLevelType w:val="multilevel"/>
     <w:tmpl w:val="FFFFFFFF"/>
@@ -8939,7 +10507,7 @@
       </w:rPr>
     </w:lvl>
   </w:abstractNum>
-  <w:abstractNum w:abstractNumId="17" w15:restartNumberingAfterBreak="0">
+  <w:abstractNum w:abstractNumId="18" w15:restartNumberingAfterBreak="0">
     <w:nsid w:val="3BA310EE"/>
     <w:multiLevelType w:val="multilevel"/>
     <w:tmpl w:val="FFFFFFFF"/>
@@ -9088,7 +10656,450 @@
       </w:rPr>
     </w:lvl>
   </w:abstractNum>
-  <w:abstractNum w:abstractNumId="18" w15:restartNumberingAfterBreak="0">
+  <w:abstractNum w:abstractNumId="19" w15:restartNumberingAfterBreak="0">
+    <w:nsid w:val="3EB720C7"/>
+    <w:multiLevelType w:val="multilevel"/>
+    <w:tmpl w:val="62C44D08"/>
+    <w:lvl w:ilvl="0">
+      <w:start w:val="1"/>
+      <w:numFmt w:val="bullet"/>
+      <w:lvlText w:val=""/>
+      <w:lvlJc w:val="left"/>
+      <w:pPr>
+        <w:tabs>
+          <w:tab w:val="num" w:pos="720"/>
+        </w:tabs>
+        <w:ind w:left="720" w:hanging="360"/>
+      </w:pPr>
+      <w:rPr>
+        <w:rFonts w:ascii="Symbol" w:hAnsi="Symbol" w:hint="default"/>
+        <w:sz w:val="20"/>
+      </w:rPr>
+    </w:lvl>
+    <w:lvl w:ilvl="1">
+      <w:start w:val="1"/>
+      <w:numFmt w:val="bullet"/>
+      <w:lvlText w:val="o"/>
+      <w:lvlJc w:val="left"/>
+      <w:pPr>
+        <w:tabs>
+          <w:tab w:val="num" w:pos="1440"/>
+        </w:tabs>
+        <w:ind w:left="1440" w:hanging="360"/>
+      </w:pPr>
+      <w:rPr>
+        <w:rFonts w:ascii="Courier New" w:hAnsi="Courier New" w:hint="default"/>
+        <w:sz w:val="20"/>
+      </w:rPr>
+    </w:lvl>
+    <w:lvl w:ilvl="2" w:tentative="1">
+      <w:start w:val="1"/>
+      <w:numFmt w:val="bullet"/>
+      <w:lvlText w:val=""/>
+      <w:lvlJc w:val="left"/>
+      <w:pPr>
+        <w:tabs>
+          <w:tab w:val="num" w:pos="2160"/>
+        </w:tabs>
+        <w:ind w:left="2160" w:hanging="360"/>
+      </w:pPr>
+      <w:rPr>
+        <w:rFonts w:ascii="Wingdings" w:hAnsi="Wingdings" w:hint="default"/>
+        <w:sz w:val="20"/>
+      </w:rPr>
+    </w:lvl>
+    <w:lvl w:ilvl="3" w:tentative="1">
+      <w:start w:val="1"/>
+      <w:numFmt w:val="bullet"/>
+      <w:lvlText w:val=""/>
+      <w:lvlJc w:val="left"/>
+      <w:pPr>
+        <w:tabs>
+          <w:tab w:val="num" w:pos="2880"/>
+        </w:tabs>
+        <w:ind w:left="2880" w:hanging="360"/>
+      </w:pPr>
+      <w:rPr>
+        <w:rFonts w:ascii="Wingdings" w:hAnsi="Wingdings" w:hint="default"/>
+        <w:sz w:val="20"/>
+      </w:rPr>
+    </w:lvl>
+    <w:lvl w:ilvl="4" w:tentative="1">
+      <w:start w:val="1"/>
+      <w:numFmt w:val="bullet"/>
+      <w:lvlText w:val=""/>
+      <w:lvlJc w:val="left"/>
+      <w:pPr>
+        <w:tabs>
+          <w:tab w:val="num" w:pos="3600"/>
+        </w:tabs>
+        <w:ind w:left="3600" w:hanging="360"/>
+      </w:pPr>
+      <w:rPr>
+        <w:rFonts w:ascii="Wingdings" w:hAnsi="Wingdings" w:hint="default"/>
+        <w:sz w:val="20"/>
+      </w:rPr>
+    </w:lvl>
+    <w:lvl w:ilvl="5" w:tentative="1">
+      <w:start w:val="1"/>
+      <w:numFmt w:val="bullet"/>
+      <w:lvlText w:val=""/>
+      <w:lvlJc w:val="left"/>
+      <w:pPr>
+        <w:tabs>
+          <w:tab w:val="num" w:pos="4320"/>
+        </w:tabs>
+        <w:ind w:left="4320" w:hanging="360"/>
+      </w:pPr>
+      <w:rPr>
+        <w:rFonts w:ascii="Wingdings" w:hAnsi="Wingdings" w:hint="default"/>
+        <w:sz w:val="20"/>
+      </w:rPr>
+    </w:lvl>
+    <w:lvl w:ilvl="6" w:tentative="1">
+      <w:start w:val="1"/>
+      <w:numFmt w:val="bullet"/>
+      <w:lvlText w:val=""/>
+      <w:lvlJc w:val="left"/>
+      <w:pPr>
+        <w:tabs>
+          <w:tab w:val="num" w:pos="5040"/>
+        </w:tabs>
+        <w:ind w:left="5040" w:hanging="360"/>
+      </w:pPr>
+      <w:rPr>
+        <w:rFonts w:ascii="Wingdings" w:hAnsi="Wingdings" w:hint="default"/>
+        <w:sz w:val="20"/>
+      </w:rPr>
+    </w:lvl>
+    <w:lvl w:ilvl="7" w:tentative="1">
+      <w:start w:val="1"/>
+      <w:numFmt w:val="bullet"/>
+      <w:lvlText w:val=""/>
+      <w:lvlJc w:val="left"/>
+      <w:pPr>
+        <w:tabs>
+          <w:tab w:val="num" w:pos="5760"/>
+        </w:tabs>
+        <w:ind w:left="5760" w:hanging="360"/>
+      </w:pPr>
+      <w:rPr>
+        <w:rFonts w:ascii="Wingdings" w:hAnsi="Wingdings" w:hint="default"/>
+        <w:sz w:val="20"/>
+      </w:rPr>
+    </w:lvl>
+    <w:lvl w:ilvl="8" w:tentative="1">
+      <w:start w:val="1"/>
+      <w:numFmt w:val="bullet"/>
+      <w:lvlText w:val=""/>
+      <w:lvlJc w:val="left"/>
+      <w:pPr>
+        <w:tabs>
+          <w:tab w:val="num" w:pos="6480"/>
+        </w:tabs>
+        <w:ind w:left="6480" w:hanging="360"/>
+      </w:pPr>
+      <w:rPr>
+        <w:rFonts w:ascii="Wingdings" w:hAnsi="Wingdings" w:hint="default"/>
+        <w:sz w:val="20"/>
+      </w:rPr>
+    </w:lvl>
+  </w:abstractNum>
+  <w:abstractNum w:abstractNumId="20" w15:restartNumberingAfterBreak="0">
+    <w:nsid w:val="45CE4043"/>
+    <w:multiLevelType w:val="multilevel"/>
+    <w:tmpl w:val="3A8ED0C4"/>
+    <w:lvl w:ilvl="0">
+      <w:start w:val="1"/>
+      <w:numFmt w:val="bullet"/>
+      <w:lvlText w:val=""/>
+      <w:lvlJc w:val="left"/>
+      <w:pPr>
+        <w:tabs>
+          <w:tab w:val="num" w:pos="720"/>
+        </w:tabs>
+        <w:ind w:left="720" w:hanging="360"/>
+      </w:pPr>
+      <w:rPr>
+        <w:rFonts w:ascii="Symbol" w:hAnsi="Symbol" w:hint="default"/>
+        <w:sz w:val="20"/>
+      </w:rPr>
+    </w:lvl>
+    <w:lvl w:ilvl="1">
+      <w:start w:val="1"/>
+      <w:numFmt w:val="decimal"/>
+      <w:lvlText w:val="%2."/>
+      <w:lvlJc w:val="left"/>
+      <w:pPr>
+        <w:tabs>
+          <w:tab w:val="num" w:pos="1440"/>
+        </w:tabs>
+        <w:ind w:left="1440" w:hanging="360"/>
+      </w:pPr>
+    </w:lvl>
+    <w:lvl w:ilvl="2">
+      <w:start w:val="1"/>
+      <w:numFmt w:val="bullet"/>
+      <w:lvlText w:val=""/>
+      <w:lvlJc w:val="left"/>
+      <w:pPr>
+        <w:tabs>
+          <w:tab w:val="num" w:pos="2160"/>
+        </w:tabs>
+        <w:ind w:left="2160" w:hanging="360"/>
+      </w:pPr>
+      <w:rPr>
+        <w:rFonts w:ascii="Wingdings" w:hAnsi="Wingdings" w:hint="default"/>
+        <w:sz w:val="20"/>
+      </w:rPr>
+    </w:lvl>
+    <w:lvl w:ilvl="3" w:tentative="1">
+      <w:start w:val="1"/>
+      <w:numFmt w:val="bullet"/>
+      <w:lvlText w:val=""/>
+      <w:lvlJc w:val="left"/>
+      <w:pPr>
+        <w:tabs>
+          <w:tab w:val="num" w:pos="2880"/>
+        </w:tabs>
+        <w:ind w:left="2880" w:hanging="360"/>
+      </w:pPr>
+      <w:rPr>
+        <w:rFonts w:ascii="Wingdings" w:hAnsi="Wingdings" w:hint="default"/>
+        <w:sz w:val="20"/>
+      </w:rPr>
+    </w:lvl>
+    <w:lvl w:ilvl="4" w:tentative="1">
+      <w:start w:val="1"/>
+      <w:numFmt w:val="bullet"/>
+      <w:lvlText w:val=""/>
+      <w:lvlJc w:val="left"/>
+      <w:pPr>
+        <w:tabs>
+          <w:tab w:val="num" w:pos="3600"/>
+        </w:tabs>
+        <w:ind w:left="3600" w:hanging="360"/>
+      </w:pPr>
+      <w:rPr>
+        <w:rFonts w:ascii="Wingdings" w:hAnsi="Wingdings" w:hint="default"/>
+        <w:sz w:val="20"/>
+      </w:rPr>
+    </w:lvl>
+    <w:lvl w:ilvl="5" w:tentative="1">
+      <w:start w:val="1"/>
+      <w:numFmt w:val="bullet"/>
+      <w:lvlText w:val=""/>
+      <w:lvlJc w:val="left"/>
+      <w:pPr>
+        <w:tabs>
+          <w:tab w:val="num" w:pos="4320"/>
+        </w:tabs>
+        <w:ind w:left="4320" w:hanging="360"/>
+      </w:pPr>
+      <w:rPr>
+        <w:rFonts w:ascii="Wingdings" w:hAnsi="Wingdings" w:hint="default"/>
+        <w:sz w:val="20"/>
+      </w:rPr>
+    </w:lvl>
+    <w:lvl w:ilvl="6" w:tentative="1">
+      <w:start w:val="1"/>
+      <w:numFmt w:val="bullet"/>
+      <w:lvlText w:val=""/>
+      <w:lvlJc w:val="left"/>
+      <w:pPr>
+        <w:tabs>
+          <w:tab w:val="num" w:pos="5040"/>
+        </w:tabs>
+        <w:ind w:left="5040" w:hanging="360"/>
+      </w:pPr>
+      <w:rPr>
+        <w:rFonts w:ascii="Wingdings" w:hAnsi="Wingdings" w:hint="default"/>
+        <w:sz w:val="20"/>
+      </w:rPr>
+    </w:lvl>
+    <w:lvl w:ilvl="7" w:tentative="1">
+      <w:start w:val="1"/>
+      <w:numFmt w:val="bullet"/>
+      <w:lvlText w:val=""/>
+      <w:lvlJc w:val="left"/>
+      <w:pPr>
+        <w:tabs>
+          <w:tab w:val="num" w:pos="5760"/>
+        </w:tabs>
+        <w:ind w:left="5760" w:hanging="360"/>
+      </w:pPr>
+      <w:rPr>
+        <w:rFonts w:ascii="Wingdings" w:hAnsi="Wingdings" w:hint="default"/>
+        <w:sz w:val="20"/>
+      </w:rPr>
+    </w:lvl>
+    <w:lvl w:ilvl="8" w:tentative="1">
+      <w:start w:val="1"/>
+      <w:numFmt w:val="bullet"/>
+      <w:lvlText w:val=""/>
+      <w:lvlJc w:val="left"/>
+      <w:pPr>
+        <w:tabs>
+          <w:tab w:val="num" w:pos="6480"/>
+        </w:tabs>
+        <w:ind w:left="6480" w:hanging="360"/>
+      </w:pPr>
+      <w:rPr>
+        <w:rFonts w:ascii="Wingdings" w:hAnsi="Wingdings" w:hint="default"/>
+        <w:sz w:val="20"/>
+      </w:rPr>
+    </w:lvl>
+  </w:abstractNum>
+  <w:abstractNum w:abstractNumId="21" w15:restartNumberingAfterBreak="0">
+    <w:nsid w:val="4D4A4770"/>
+    <w:multiLevelType w:val="multilevel"/>
+    <w:tmpl w:val="A07AFFAC"/>
+    <w:lvl w:ilvl="0">
+      <w:start w:val="1"/>
+      <w:numFmt w:val="bullet"/>
+      <w:lvlText w:val=""/>
+      <w:lvlJc w:val="left"/>
+      <w:pPr>
+        <w:tabs>
+          <w:tab w:val="num" w:pos="720"/>
+        </w:tabs>
+        <w:ind w:left="720" w:hanging="360"/>
+      </w:pPr>
+      <w:rPr>
+        <w:rFonts w:ascii="Symbol" w:hAnsi="Symbol" w:hint="default"/>
+        <w:sz w:val="20"/>
+      </w:rPr>
+    </w:lvl>
+    <w:lvl w:ilvl="1" w:tentative="1">
+      <w:start w:val="1"/>
+      <w:numFmt w:val="bullet"/>
+      <w:lvlText w:val="o"/>
+      <w:lvlJc w:val="left"/>
+      <w:pPr>
+        <w:tabs>
+          <w:tab w:val="num" w:pos="1440"/>
+        </w:tabs>
+        <w:ind w:left="1440" w:hanging="360"/>
+      </w:pPr>
+      <w:rPr>
+        <w:rFonts w:ascii="Courier New" w:hAnsi="Courier New" w:hint="default"/>
+        <w:sz w:val="20"/>
+      </w:rPr>
+    </w:lvl>
+    <w:lvl w:ilvl="2" w:tentative="1">
+      <w:start w:val="1"/>
+      <w:numFmt w:val="bullet"/>
+      <w:lvlText w:val=""/>
+      <w:lvlJc w:val="left"/>
+      <w:pPr>
+        <w:tabs>
+          <w:tab w:val="num" w:pos="2160"/>
+        </w:tabs>
+        <w:ind w:left="2160" w:hanging="360"/>
+      </w:pPr>
+      <w:rPr>
+        <w:rFonts w:ascii="Wingdings" w:hAnsi="Wingdings" w:hint="default"/>
+        <w:sz w:val="20"/>
+      </w:rPr>
+    </w:lvl>
+    <w:lvl w:ilvl="3" w:tentative="1">
+      <w:start w:val="1"/>
+      <w:numFmt w:val="bullet"/>
+      <w:lvlText w:val=""/>
+      <w:lvlJc w:val="left"/>
+      <w:pPr>
+        <w:tabs>
+          <w:tab w:val="num" w:pos="2880"/>
+        </w:tabs>
+        <w:ind w:left="2880" w:hanging="360"/>
+      </w:pPr>
+      <w:rPr>
+        <w:rFonts w:ascii="Wingdings" w:hAnsi="Wingdings" w:hint="default"/>
+        <w:sz w:val="20"/>
+      </w:rPr>
+    </w:lvl>
+    <w:lvl w:ilvl="4" w:tentative="1">
+      <w:start w:val="1"/>
+      <w:numFmt w:val="bullet"/>
+      <w:lvlText w:val=""/>
+      <w:lvlJc w:val="left"/>
+      <w:pPr>
+        <w:tabs>
+          <w:tab w:val="num" w:pos="3600"/>
+        </w:tabs>
+        <w:ind w:left="3600" w:hanging="360"/>
+      </w:pPr>
+      <w:rPr>
+        <w:rFonts w:ascii="Wingdings" w:hAnsi="Wingdings" w:hint="default"/>
+        <w:sz w:val="20"/>
+      </w:rPr>
+    </w:lvl>
+    <w:lvl w:ilvl="5" w:tentative="1">
+      <w:start w:val="1"/>
+      <w:numFmt w:val="bullet"/>
+      <w:lvlText w:val=""/>
+      <w:lvlJc w:val="left"/>
+      <w:pPr>
+        <w:tabs>
+          <w:tab w:val="num" w:pos="4320"/>
+        </w:tabs>
+        <w:ind w:left="4320" w:hanging="360"/>
+      </w:pPr>
+      <w:rPr>
+        <w:rFonts w:ascii="Wingdings" w:hAnsi="Wingdings" w:hint="default"/>
+        <w:sz w:val="20"/>
+      </w:rPr>
+    </w:lvl>
+    <w:lvl w:ilvl="6" w:tentative="1">
+      <w:start w:val="1"/>
+      <w:numFmt w:val="bullet"/>
+      <w:lvlText w:val=""/>
+      <w:lvlJc w:val="left"/>
+      <w:pPr>
+        <w:tabs>
+          <w:tab w:val="num" w:pos="5040"/>
+        </w:tabs>
+        <w:ind w:left="5040" w:hanging="360"/>
+      </w:pPr>
+      <w:rPr>
+        <w:rFonts w:ascii="Wingdings" w:hAnsi="Wingdings" w:hint="default"/>
+        <w:sz w:val="20"/>
+      </w:rPr>
+    </w:lvl>
+    <w:lvl w:ilvl="7" w:tentative="1">
+      <w:start w:val="1"/>
+      <w:numFmt w:val="bullet"/>
+      <w:lvlText w:val=""/>
+      <w:lvlJc w:val="left"/>
+      <w:pPr>
+        <w:tabs>
+          <w:tab w:val="num" w:pos="5760"/>
+        </w:tabs>
+        <w:ind w:left="5760" w:hanging="360"/>
+      </w:pPr>
+      <w:rPr>
+        <w:rFonts w:ascii="Wingdings" w:hAnsi="Wingdings" w:hint="default"/>
+        <w:sz w:val="20"/>
+      </w:rPr>
+    </w:lvl>
+    <w:lvl w:ilvl="8" w:tentative="1">
+      <w:start w:val="1"/>
+      <w:numFmt w:val="bullet"/>
+      <w:lvlText w:val=""/>
+      <w:lvlJc w:val="left"/>
+      <w:pPr>
+        <w:tabs>
+          <w:tab w:val="num" w:pos="6480"/>
+        </w:tabs>
+        <w:ind w:left="6480" w:hanging="360"/>
+      </w:pPr>
+      <w:rPr>
+        <w:rFonts w:ascii="Wingdings" w:hAnsi="Wingdings" w:hint="default"/>
+        <w:sz w:val="20"/>
+      </w:rPr>
+    </w:lvl>
+  </w:abstractNum>
+  <w:abstractNum w:abstractNumId="22" w15:restartNumberingAfterBreak="0">
     <w:nsid w:val="4F67756C"/>
     <w:multiLevelType w:val="multilevel"/>
     <w:tmpl w:val="17F2120C"/>
@@ -9233,7 +11244,7 @@
       </w:rPr>
     </w:lvl>
   </w:abstractNum>
-  <w:abstractNum w:abstractNumId="19" w15:restartNumberingAfterBreak="0">
+  <w:abstractNum w:abstractNumId="23" w15:restartNumberingAfterBreak="0">
     <w:nsid w:val="50C14E90"/>
     <w:multiLevelType w:val="multilevel"/>
     <w:tmpl w:val="FFFFFFFF"/>
@@ -9382,7 +11393,7 @@
       </w:rPr>
     </w:lvl>
   </w:abstractNum>
-  <w:abstractNum w:abstractNumId="20" w15:restartNumberingAfterBreak="0">
+  <w:abstractNum w:abstractNumId="24" w15:restartNumberingAfterBreak="0">
     <w:nsid w:val="57A640F3"/>
     <w:multiLevelType w:val="multilevel"/>
     <w:tmpl w:val="C9F69034"/>
@@ -9495,7 +11506,7 @@
       </w:pPr>
     </w:lvl>
   </w:abstractNum>
-  <w:abstractNum w:abstractNumId="21" w15:restartNumberingAfterBreak="0">
+  <w:abstractNum w:abstractNumId="25" w15:restartNumberingAfterBreak="0">
     <w:nsid w:val="5A48520B"/>
     <w:multiLevelType w:val="multilevel"/>
     <w:tmpl w:val="FFFFFFFF"/>
@@ -9636,7 +11647,7 @@
       </w:rPr>
     </w:lvl>
   </w:abstractNum>
-  <w:abstractNum w:abstractNumId="22" w15:restartNumberingAfterBreak="0">
+  <w:abstractNum w:abstractNumId="26" w15:restartNumberingAfterBreak="0">
     <w:nsid w:val="5FE63848"/>
     <w:multiLevelType w:val="multilevel"/>
     <w:tmpl w:val="FFFFFFFF"/>
@@ -9785,7 +11796,7 @@
       </w:rPr>
     </w:lvl>
   </w:abstractNum>
-  <w:abstractNum w:abstractNumId="23" w15:restartNumberingAfterBreak="0">
+  <w:abstractNum w:abstractNumId="27" w15:restartNumberingAfterBreak="0">
     <w:nsid w:val="61A66F64"/>
     <w:multiLevelType w:val="multilevel"/>
     <w:tmpl w:val="FFFFFFFF"/>
@@ -9925,7 +11936,7 @@
       </w:rPr>
     </w:lvl>
   </w:abstractNum>
-  <w:abstractNum w:abstractNumId="24" w15:restartNumberingAfterBreak="0">
+  <w:abstractNum w:abstractNumId="28" w15:restartNumberingAfterBreak="0">
     <w:nsid w:val="67881D8C"/>
     <w:multiLevelType w:val="multilevel"/>
     <w:tmpl w:val="FFFFFFFF"/>
@@ -10065,7 +12076,7 @@
       </w:rPr>
     </w:lvl>
   </w:abstractNum>
-  <w:abstractNum w:abstractNumId="25" w15:restartNumberingAfterBreak="0">
+  <w:abstractNum w:abstractNumId="29" w15:restartNumberingAfterBreak="0">
     <w:nsid w:val="699E1DAA"/>
     <w:multiLevelType w:val="multilevel"/>
     <w:tmpl w:val="FFFFFFFF"/>
@@ -10214,7 +12225,7 @@
       </w:rPr>
     </w:lvl>
   </w:abstractNum>
-  <w:abstractNum w:abstractNumId="26" w15:restartNumberingAfterBreak="0">
+  <w:abstractNum w:abstractNumId="30" w15:restartNumberingAfterBreak="0">
     <w:nsid w:val="6C1D6228"/>
     <w:multiLevelType w:val="multilevel"/>
     <w:tmpl w:val="D91CC878"/>
@@ -10359,7 +12370,7 @@
       </w:rPr>
     </w:lvl>
   </w:abstractNum>
-  <w:abstractNum w:abstractNumId="27" w15:restartNumberingAfterBreak="0">
+  <w:abstractNum w:abstractNumId="31" w15:restartNumberingAfterBreak="0">
     <w:nsid w:val="6E9E635D"/>
     <w:multiLevelType w:val="multilevel"/>
     <w:tmpl w:val="62D2AD6A"/>
@@ -10504,7 +12515,7 @@
       </w:rPr>
     </w:lvl>
   </w:abstractNum>
-  <w:abstractNum w:abstractNumId="28" w15:restartNumberingAfterBreak="0">
+  <w:abstractNum w:abstractNumId="32" w15:restartNumberingAfterBreak="0">
     <w:nsid w:val="6FF845DC"/>
     <w:multiLevelType w:val="multilevel"/>
     <w:tmpl w:val="9E082D38"/>
@@ -10649,7 +12660,7 @@
       </w:rPr>
     </w:lvl>
   </w:abstractNum>
-  <w:abstractNum w:abstractNumId="29" w15:restartNumberingAfterBreak="0">
+  <w:abstractNum w:abstractNumId="33" w15:restartNumberingAfterBreak="0">
     <w:nsid w:val="78E37561"/>
     <w:multiLevelType w:val="multilevel"/>
     <w:tmpl w:val="C8EA3404"/>
@@ -10794,7 +12805,7 @@
       </w:rPr>
     </w:lvl>
   </w:abstractNum>
-  <w:abstractNum w:abstractNumId="30" w15:restartNumberingAfterBreak="0">
+  <w:abstractNum w:abstractNumId="34" w15:restartNumberingAfterBreak="0">
     <w:nsid w:val="7BB17FCC"/>
     <w:multiLevelType w:val="multilevel"/>
     <w:tmpl w:val="2656104E"/>
@@ -10905,25 +12916,174 @@
         </w:tabs>
         <w:ind w:left="6480" w:hanging="360"/>
       </w:pPr>
+    </w:lvl>
+  </w:abstractNum>
+  <w:abstractNum w:abstractNumId="35" w15:restartNumberingAfterBreak="0">
+    <w:nsid w:val="7C3C4FEA"/>
+    <w:multiLevelType w:val="multilevel"/>
+    <w:tmpl w:val="FBBA9B44"/>
+    <w:lvl w:ilvl="0">
+      <w:start w:val="1"/>
+      <w:numFmt w:val="bullet"/>
+      <w:lvlText w:val=""/>
+      <w:lvlJc w:val="left"/>
+      <w:pPr>
+        <w:tabs>
+          <w:tab w:val="num" w:pos="720"/>
+        </w:tabs>
+        <w:ind w:left="720" w:hanging="360"/>
+      </w:pPr>
+      <w:rPr>
+        <w:rFonts w:ascii="Symbol" w:hAnsi="Symbol" w:hint="default"/>
+        <w:sz w:val="20"/>
+      </w:rPr>
+    </w:lvl>
+    <w:lvl w:ilvl="1">
+      <w:start w:val="1"/>
+      <w:numFmt w:val="bullet"/>
+      <w:lvlText w:val="o"/>
+      <w:lvlJc w:val="left"/>
+      <w:pPr>
+        <w:tabs>
+          <w:tab w:val="num" w:pos="1440"/>
+        </w:tabs>
+        <w:ind w:left="1440" w:hanging="360"/>
+      </w:pPr>
+      <w:rPr>
+        <w:rFonts w:ascii="Courier New" w:hAnsi="Courier New" w:hint="default"/>
+        <w:sz w:val="20"/>
+      </w:rPr>
+    </w:lvl>
+    <w:lvl w:ilvl="2">
+      <w:start w:val="1"/>
+      <w:numFmt w:val="bullet"/>
+      <w:lvlText w:val=""/>
+      <w:lvlJc w:val="left"/>
+      <w:pPr>
+        <w:tabs>
+          <w:tab w:val="num" w:pos="2160"/>
+        </w:tabs>
+        <w:ind w:left="2160" w:hanging="360"/>
+      </w:pPr>
+      <w:rPr>
+        <w:rFonts w:ascii="Wingdings" w:hAnsi="Wingdings" w:hint="default"/>
+        <w:sz w:val="20"/>
+      </w:rPr>
+    </w:lvl>
+    <w:lvl w:ilvl="3" w:tentative="1">
+      <w:start w:val="1"/>
+      <w:numFmt w:val="bullet"/>
+      <w:lvlText w:val=""/>
+      <w:lvlJc w:val="left"/>
+      <w:pPr>
+        <w:tabs>
+          <w:tab w:val="num" w:pos="2880"/>
+        </w:tabs>
+        <w:ind w:left="2880" w:hanging="360"/>
+      </w:pPr>
+      <w:rPr>
+        <w:rFonts w:ascii="Wingdings" w:hAnsi="Wingdings" w:hint="default"/>
+        <w:sz w:val="20"/>
+      </w:rPr>
+    </w:lvl>
+    <w:lvl w:ilvl="4" w:tentative="1">
+      <w:start w:val="1"/>
+      <w:numFmt w:val="bullet"/>
+      <w:lvlText w:val=""/>
+      <w:lvlJc w:val="left"/>
+      <w:pPr>
+        <w:tabs>
+          <w:tab w:val="num" w:pos="3600"/>
+        </w:tabs>
+        <w:ind w:left="3600" w:hanging="360"/>
+      </w:pPr>
+      <w:rPr>
+        <w:rFonts w:ascii="Wingdings" w:hAnsi="Wingdings" w:hint="default"/>
+        <w:sz w:val="20"/>
+      </w:rPr>
+    </w:lvl>
+    <w:lvl w:ilvl="5" w:tentative="1">
+      <w:start w:val="1"/>
+      <w:numFmt w:val="bullet"/>
+      <w:lvlText w:val=""/>
+      <w:lvlJc w:val="left"/>
+      <w:pPr>
+        <w:tabs>
+          <w:tab w:val="num" w:pos="4320"/>
+        </w:tabs>
+        <w:ind w:left="4320" w:hanging="360"/>
+      </w:pPr>
+      <w:rPr>
+        <w:rFonts w:ascii="Wingdings" w:hAnsi="Wingdings" w:hint="default"/>
+        <w:sz w:val="20"/>
+      </w:rPr>
+    </w:lvl>
+    <w:lvl w:ilvl="6" w:tentative="1">
+      <w:start w:val="1"/>
+      <w:numFmt w:val="bullet"/>
+      <w:lvlText w:val=""/>
+      <w:lvlJc w:val="left"/>
+      <w:pPr>
+        <w:tabs>
+          <w:tab w:val="num" w:pos="5040"/>
+        </w:tabs>
+        <w:ind w:left="5040" w:hanging="360"/>
+      </w:pPr>
+      <w:rPr>
+        <w:rFonts w:ascii="Wingdings" w:hAnsi="Wingdings" w:hint="default"/>
+        <w:sz w:val="20"/>
+      </w:rPr>
+    </w:lvl>
+    <w:lvl w:ilvl="7" w:tentative="1">
+      <w:start w:val="1"/>
+      <w:numFmt w:val="bullet"/>
+      <w:lvlText w:val=""/>
+      <w:lvlJc w:val="left"/>
+      <w:pPr>
+        <w:tabs>
+          <w:tab w:val="num" w:pos="5760"/>
+        </w:tabs>
+        <w:ind w:left="5760" w:hanging="360"/>
+      </w:pPr>
+      <w:rPr>
+        <w:rFonts w:ascii="Wingdings" w:hAnsi="Wingdings" w:hint="default"/>
+        <w:sz w:val="20"/>
+      </w:rPr>
+    </w:lvl>
+    <w:lvl w:ilvl="8" w:tentative="1">
+      <w:start w:val="1"/>
+      <w:numFmt w:val="bullet"/>
+      <w:lvlText w:val=""/>
+      <w:lvlJc w:val="left"/>
+      <w:pPr>
+        <w:tabs>
+          <w:tab w:val="num" w:pos="6480"/>
+        </w:tabs>
+        <w:ind w:left="6480" w:hanging="360"/>
+      </w:pPr>
+      <w:rPr>
+        <w:rFonts w:ascii="Wingdings" w:hAnsi="Wingdings" w:hint="default"/>
+        <w:sz w:val="20"/>
+      </w:rPr>
     </w:lvl>
   </w:abstractNum>
   <w:num w:numId="1" w16cid:durableId="1925147923">
     <w:abstractNumId w:val="7"/>
   </w:num>
   <w:num w:numId="2" w16cid:durableId="1277442571">
-    <w:abstractNumId w:val="20"/>
+    <w:abstractNumId w:val="24"/>
   </w:num>
   <w:num w:numId="3" w16cid:durableId="5904798">
-    <w:abstractNumId w:val="30"/>
+    <w:abstractNumId w:val="34"/>
   </w:num>
   <w:num w:numId="4" w16cid:durableId="1585259669">
-    <w:abstractNumId w:val="18"/>
+    <w:abstractNumId w:val="22"/>
   </w:num>
   <w:num w:numId="5" w16cid:durableId="396980120">
     <w:abstractNumId w:val="12"/>
   </w:num>
   <w:num w:numId="6" w16cid:durableId="808089829">
-    <w:abstractNumId w:val="27"/>
+    <w:abstractNumId w:val="31"/>
   </w:num>
   <w:num w:numId="7" w16cid:durableId="685524460">
     <w:abstractNumId w:val="13"/>
@@ -10932,10 +13092,10 @@
     <w:abstractNumId w:val="8"/>
   </w:num>
   <w:num w:numId="9" w16cid:durableId="219174369">
-    <w:abstractNumId w:val="26"/>
+    <w:abstractNumId w:val="30"/>
   </w:num>
   <w:num w:numId="10" w16cid:durableId="378021660">
-    <w:abstractNumId w:val="28"/>
+    <w:abstractNumId w:val="32"/>
   </w:num>
   <w:num w:numId="11" w16cid:durableId="121273899">
     <w:abstractNumId w:val="10"/>
@@ -10944,16 +13104,16 @@
     <w:abstractNumId w:val="1"/>
   </w:num>
   <w:num w:numId="13" w16cid:durableId="1662393835">
-    <w:abstractNumId w:val="29"/>
+    <w:abstractNumId w:val="33"/>
   </w:num>
   <w:num w:numId="14" w16cid:durableId="191311578">
-    <w:abstractNumId w:val="16"/>
+    <w:abstractNumId w:val="17"/>
   </w:num>
   <w:num w:numId="15" w16cid:durableId="660238026">
-    <w:abstractNumId w:val="21"/>
+    <w:abstractNumId w:val="25"/>
   </w:num>
   <w:num w:numId="16" w16cid:durableId="41439735">
-    <w:abstractNumId w:val="22"/>
+    <w:abstractNumId w:val="26"/>
   </w:num>
   <w:num w:numId="17" w16cid:durableId="862939269">
     <w:abstractNumId w:val="11"/>
@@ -10965,19 +13125,19 @@
     <w:abstractNumId w:val="2"/>
   </w:num>
   <w:num w:numId="20" w16cid:durableId="520825351">
-    <w:abstractNumId w:val="24"/>
+    <w:abstractNumId w:val="28"/>
   </w:num>
   <w:num w:numId="21" w16cid:durableId="2106949120">
-    <w:abstractNumId w:val="19"/>
+    <w:abstractNumId w:val="23"/>
   </w:num>
   <w:num w:numId="22" w16cid:durableId="280840068">
-    <w:abstractNumId w:val="17"/>
+    <w:abstractNumId w:val="18"/>
   </w:num>
   <w:num w:numId="23" w16cid:durableId="1557660305">
-    <w:abstractNumId w:val="23"/>
+    <w:abstractNumId w:val="27"/>
   </w:num>
   <w:num w:numId="24" w16cid:durableId="277489063">
-    <w:abstractNumId w:val="25"/>
+    <w:abstractNumId w:val="29"/>
   </w:num>
   <w:num w:numId="25" w16cid:durableId="905991518">
     <w:abstractNumId w:val="4"/>
@@ -10989,16 +13149,51 @@
     <w:abstractNumId w:val="5"/>
   </w:num>
   <w:num w:numId="28" w16cid:durableId="482478183">
-    <w:abstractNumId w:val="14"/>
+    <w:abstractNumId w:val="15"/>
   </w:num>
   <w:num w:numId="29" w16cid:durableId="1954744741">
     <w:abstractNumId w:val="3"/>
   </w:num>
   <w:num w:numId="30" w16cid:durableId="1708525260">
-    <w:abstractNumId w:val="15"/>
+    <w:abstractNumId w:val="16"/>
   </w:num>
   <w:num w:numId="31" w16cid:durableId="552499529">
     <w:abstractNumId w:val="0"/>
+  </w:num>
+  <w:num w:numId="32" w16cid:durableId="262231771">
+    <w:abstractNumId w:val="21"/>
+  </w:num>
+  <w:num w:numId="33" w16cid:durableId="1412586359">
+    <w:abstractNumId w:val="20"/>
+  </w:num>
+  <w:num w:numId="34" w16cid:durableId="223025747">
+    <w:abstractNumId w:val="20"/>
+    <w:lvlOverride w:ilvl="1">
+      <w:lvl w:ilvl="1">
+        <w:numFmt w:val="bullet"/>
+        <w:lvlText w:val="o"/>
+        <w:lvlJc w:val="left"/>
+        <w:pPr>
+          <w:tabs>
+            <w:tab w:val="num" w:pos="1440"/>
+          </w:tabs>
+          <w:ind w:left="1440" w:hanging="360"/>
+        </w:pPr>
+        <w:rPr>
+          <w:rFonts w:ascii="Courier New" w:hAnsi="Courier New" w:hint="default"/>
+          <w:sz w:val="20"/>
+        </w:rPr>
+      </w:lvl>
+    </w:lvlOverride>
+  </w:num>
+  <w:num w:numId="35" w16cid:durableId="2146577838">
+    <w:abstractNumId w:val="35"/>
+  </w:num>
+  <w:num w:numId="36" w16cid:durableId="565841368">
+    <w:abstractNumId w:val="14"/>
+  </w:num>
+  <w:num w:numId="37" w16cid:durableId="1086876499">
+    <w:abstractNumId w:val="19"/>
   </w:num>
 </w:numbering>
 </file>

</xml_diff>

<commit_message>
cập nhật sơ đồ use case
</commit_message>
<xml_diff>
--- a/Documents/Báo cáo.docx
+++ b/Documents/Báo cáo.docx
@@ -3747,17 +3747,83 @@
         </w:rPr>
       </w:pPr>
     </w:p>
-    <w:p/>
-    <w:p/>
-    <w:p/>
-    <w:p/>
-    <w:p/>
-    <w:p/>
-    <w:p/>
-    <w:p/>
-    <w:p/>
-    <w:p/>
-    <w:p/>
+    <w:p>
+      <w:pPr>
+        <w:rPr>
+          <w:lang w:val="vi-VN"/>
+        </w:rPr>
+      </w:pPr>
+    </w:p>
+    <w:p>
+      <w:pPr>
+        <w:rPr>
+          <w:lang w:val="vi-VN"/>
+        </w:rPr>
+      </w:pPr>
+    </w:p>
+    <w:p>
+      <w:pPr>
+        <w:rPr>
+          <w:lang w:val="vi-VN"/>
+        </w:rPr>
+      </w:pPr>
+    </w:p>
+    <w:p>
+      <w:pPr>
+        <w:rPr>
+          <w:lang w:val="vi-VN"/>
+        </w:rPr>
+      </w:pPr>
+    </w:p>
+    <w:p>
+      <w:pPr>
+        <w:rPr>
+          <w:lang w:val="vi-VN"/>
+        </w:rPr>
+      </w:pPr>
+    </w:p>
+    <w:p>
+      <w:pPr>
+        <w:rPr>
+          <w:lang w:val="vi-VN"/>
+        </w:rPr>
+      </w:pPr>
+    </w:p>
+    <w:p>
+      <w:pPr>
+        <w:rPr>
+          <w:lang w:val="vi-VN"/>
+        </w:rPr>
+      </w:pPr>
+    </w:p>
+    <w:p>
+      <w:pPr>
+        <w:rPr>
+          <w:lang w:val="vi-VN"/>
+        </w:rPr>
+      </w:pPr>
+    </w:p>
+    <w:p>
+      <w:pPr>
+        <w:rPr>
+          <w:lang w:val="vi-VN"/>
+        </w:rPr>
+      </w:pPr>
+    </w:p>
+    <w:p>
+      <w:pPr>
+        <w:rPr>
+          <w:lang w:val="vi-VN"/>
+        </w:rPr>
+      </w:pPr>
+    </w:p>
+    <w:p>
+      <w:pPr>
+        <w:rPr>
+          <w:lang w:val="vi-VN"/>
+        </w:rPr>
+      </w:pPr>
+    </w:p>
     <w:p>
       <w:pPr>
         <w:rPr>
@@ -4573,21 +4639,15 @@
       </w:r>
     </w:p>
     <w:p>
-      <w:pPr>
-        <w:rPr>
-          <w:lang w:val="vi-VN"/>
-        </w:rPr>
-      </w:pPr>
       <w:r>
         <w:rPr>
           <w:noProof/>
-          <w:lang w:val="vi-VN"/>
         </w:rPr>
         <w:drawing>
-          <wp:inline distT="0" distB="0" distL="0" distR="0" wp14:anchorId="2C76B1AB" wp14:editId="0A9ACCF1">
-            <wp:extent cx="6118860" cy="3261360"/>
+          <wp:inline distT="0" distB="0" distL="0" distR="0" wp14:anchorId="04A86475" wp14:editId="4B228FC1">
+            <wp:extent cx="6120765" cy="3279775"/>
             <wp:effectExtent l="0" t="0" r="0" b="0"/>
-            <wp:docPr id="53472919" name="Hình ảnh 6"/>
+            <wp:docPr id="777147250" name="Picture 1" descr="A diagram of a diagram&#10;&#10;AI-generated content may be incorrect."/>
             <wp:cNvGraphicFramePr>
               <a:graphicFrameLocks xmlns:a="http://schemas.openxmlformats.org/drawingml/2006/main" noChangeAspect="1"/>
             </wp:cNvGraphicFramePr>
@@ -4595,36 +4655,23 @@
               <a:graphicData uri="http://schemas.openxmlformats.org/drawingml/2006/picture">
                 <pic:pic xmlns:pic="http://schemas.openxmlformats.org/drawingml/2006/picture">
                   <pic:nvPicPr>
-                    <pic:cNvPr id="0" name="Hình ảnh 1"/>
-                    <pic:cNvPicPr>
-                      <a:picLocks noChangeAspect="1" noChangeArrowheads="1"/>
-                    </pic:cNvPicPr>
+                    <pic:cNvPr id="777147250" name="Picture 1" descr="A diagram of a diagram&#10;&#10;AI-generated content may be incorrect."/>
+                    <pic:cNvPicPr/>
                   </pic:nvPicPr>
                   <pic:blipFill>
-                    <a:blip r:embed="rId5">
-                      <a:extLst>
-                        <a:ext uri="{28A0092B-C50C-407E-A947-70E740481C1C}">
-                          <a14:useLocalDpi xmlns:a14="http://schemas.microsoft.com/office/drawing/2010/main" val="0"/>
-                        </a:ext>
-                      </a:extLst>
-                    </a:blip>
-                    <a:srcRect/>
+                    <a:blip r:embed="rId5"/>
                     <a:stretch>
                       <a:fillRect/>
                     </a:stretch>
                   </pic:blipFill>
-                  <pic:spPr bwMode="auto">
+                  <pic:spPr>
                     <a:xfrm>
                       <a:off x="0" y="0"/>
-                      <a:ext cx="6118860" cy="3261360"/>
+                      <a:ext cx="6120765" cy="3279775"/>
                     </a:xfrm>
                     <a:prstGeom prst="rect">
                       <a:avLst/>
                     </a:prstGeom>
-                    <a:noFill/>
-                    <a:ln>
-                      <a:noFill/>
-                    </a:ln>
                   </pic:spPr>
                 </pic:pic>
               </a:graphicData>
@@ -4936,10 +4983,10 @@
           <w:lang w:val="vi-VN"/>
         </w:rPr>
         <w:drawing>
-          <wp:inline distT="0" distB="0" distL="0" distR="0" wp14:anchorId="608AB221" wp14:editId="1404C0FE">
-            <wp:extent cx="6050280" cy="2964180"/>
-            <wp:effectExtent l="0" t="0" r="7620" b="7620"/>
-            <wp:docPr id="1942788648" name="Hình ảnh 5"/>
+          <wp:inline distT="0" distB="0" distL="0" distR="0" wp14:anchorId="07F1C23F" wp14:editId="60B5AA46">
+            <wp:extent cx="6120765" cy="3222625"/>
+            <wp:effectExtent l="0" t="0" r="0" b="0"/>
+            <wp:docPr id="1075089381" name="Picture 1" descr="A diagram of a diagram&#10;&#10;AI-generated content may be incorrect."/>
             <wp:cNvGraphicFramePr>
               <a:graphicFrameLocks xmlns:a="http://schemas.openxmlformats.org/drawingml/2006/main" noChangeAspect="1"/>
             </wp:cNvGraphicFramePr>
@@ -4947,36 +4994,23 @@
               <a:graphicData uri="http://schemas.openxmlformats.org/drawingml/2006/picture">
                 <pic:pic xmlns:pic="http://schemas.openxmlformats.org/drawingml/2006/picture">
                   <pic:nvPicPr>
-                    <pic:cNvPr id="0" name="Hình ảnh 2"/>
-                    <pic:cNvPicPr>
-                      <a:picLocks noChangeAspect="1" noChangeArrowheads="1"/>
-                    </pic:cNvPicPr>
+                    <pic:cNvPr id="1075089381" name="Picture 1" descr="A diagram of a diagram&#10;&#10;AI-generated content may be incorrect."/>
+                    <pic:cNvPicPr/>
                   </pic:nvPicPr>
                   <pic:blipFill>
-                    <a:blip r:embed="rId6">
-                      <a:extLst>
-                        <a:ext uri="{28A0092B-C50C-407E-A947-70E740481C1C}">
-                          <a14:useLocalDpi xmlns:a14="http://schemas.microsoft.com/office/drawing/2010/main" val="0"/>
-                        </a:ext>
-                      </a:extLst>
-                    </a:blip>
-                    <a:srcRect/>
+                    <a:blip r:embed="rId6"/>
                     <a:stretch>
                       <a:fillRect/>
                     </a:stretch>
                   </pic:blipFill>
-                  <pic:spPr bwMode="auto">
+                  <pic:spPr>
                     <a:xfrm>
                       <a:off x="0" y="0"/>
-                      <a:ext cx="6050280" cy="2964180"/>
+                      <a:ext cx="6120765" cy="3222625"/>
                     </a:xfrm>
                     <a:prstGeom prst="rect">
                       <a:avLst/>
                     </a:prstGeom>
-                    <a:noFill/>
-                    <a:ln>
-                      <a:noFill/>
-                    </a:ln>
                   </pic:spPr>
                 </pic:pic>
               </a:graphicData>
@@ -5189,6 +5223,7 @@
         <w:rPr>
           <w:lang w:val="vi-VN"/>
         </w:rPr>
+        <w:lastRenderedPageBreak/>
         <w:t>Hệ thống kiểm tra phòng học và lịch giảng dạy.</w:t>
       </w:r>
     </w:p>
@@ -5206,7 +5241,6 @@
         <w:rPr>
           <w:lang w:val="vi-VN"/>
         </w:rPr>
-        <w:lastRenderedPageBreak/>
         <w:t>Hệ thống lưu lớp học mới.</w:t>
       </w:r>
     </w:p>
@@ -5288,10 +5322,10 @@
           <w:lang w:val="vi-VN"/>
         </w:rPr>
         <w:drawing>
-          <wp:inline distT="0" distB="0" distL="0" distR="0" wp14:anchorId="43E080FE" wp14:editId="07823AFF">
-            <wp:extent cx="6103620" cy="2476500"/>
+          <wp:inline distT="0" distB="0" distL="0" distR="0" wp14:anchorId="345232E5" wp14:editId="50775182">
+            <wp:extent cx="6120765" cy="3395345"/>
             <wp:effectExtent l="0" t="0" r="0" b="0"/>
-            <wp:docPr id="1923366555" name="Hình ảnh 4"/>
+            <wp:docPr id="544278462" name="Picture 1" descr="A diagram of a diagram&#10;&#10;AI-generated content may be incorrect."/>
             <wp:cNvGraphicFramePr>
               <a:graphicFrameLocks xmlns:a="http://schemas.openxmlformats.org/drawingml/2006/main" noChangeAspect="1"/>
             </wp:cNvGraphicFramePr>
@@ -5299,36 +5333,23 @@
               <a:graphicData uri="http://schemas.openxmlformats.org/drawingml/2006/picture">
                 <pic:pic xmlns:pic="http://schemas.openxmlformats.org/drawingml/2006/picture">
                   <pic:nvPicPr>
-                    <pic:cNvPr id="0" name="Hình ảnh 3"/>
-                    <pic:cNvPicPr>
-                      <a:picLocks noChangeAspect="1" noChangeArrowheads="1"/>
-                    </pic:cNvPicPr>
+                    <pic:cNvPr id="544278462" name="Picture 1" descr="A diagram of a diagram&#10;&#10;AI-generated content may be incorrect."/>
+                    <pic:cNvPicPr/>
                   </pic:nvPicPr>
                   <pic:blipFill>
-                    <a:blip r:embed="rId7">
-                      <a:extLst>
-                        <a:ext uri="{28A0092B-C50C-407E-A947-70E740481C1C}">
-                          <a14:useLocalDpi xmlns:a14="http://schemas.microsoft.com/office/drawing/2010/main" val="0"/>
-                        </a:ext>
-                      </a:extLst>
-                    </a:blip>
-                    <a:srcRect/>
+                    <a:blip r:embed="rId7"/>
                     <a:stretch>
                       <a:fillRect/>
                     </a:stretch>
                   </pic:blipFill>
-                  <pic:spPr bwMode="auto">
+                  <pic:spPr>
                     <a:xfrm>
                       <a:off x="0" y="0"/>
-                      <a:ext cx="6103620" cy="2476500"/>
+                      <a:ext cx="6120765" cy="3395345"/>
                     </a:xfrm>
                     <a:prstGeom prst="rect">
                       <a:avLst/>
                     </a:prstGeom>
-                    <a:noFill/>
-                    <a:ln>
-                      <a:noFill/>
-                    </a:ln>
                   </pic:spPr>
                 </pic:pic>
               </a:graphicData>
@@ -5412,34 +5433,111 @@
         <w:t>Luồng chính + luồng phụ + tiền/hậu điều kiện.</w:t>
       </w:r>
     </w:p>
-    <w:p/>
-    <w:p/>
-    <w:p/>
-    <w:p/>
-    <w:p/>
-    <w:p/>
-    <w:p/>
-    <w:p/>
-    <w:p/>
-    <w:p/>
-    <w:p/>
-    <w:p/>
-    <w:p/>
-    <w:p>
-      <w:pPr>
-        <w:rPr>
-          <w:b/>
-          <w:bCs/>
-          <w:lang w:val="vi-VN"/>
-        </w:rPr>
-      </w:pPr>
-      <w:r>
-        <w:rPr>
-          <w:b/>
-          <w:bCs/>
-          <w:lang w:val="vi-VN"/>
-        </w:rPr>
-        <w:lastRenderedPageBreak/>
+    <w:p>
+      <w:pPr>
+        <w:rPr>
+          <w:lang w:val="vi-VN"/>
+        </w:rPr>
+      </w:pPr>
+    </w:p>
+    <w:p>
+      <w:pPr>
+        <w:rPr>
+          <w:lang w:val="vi-VN"/>
+        </w:rPr>
+      </w:pPr>
+    </w:p>
+    <w:p>
+      <w:pPr>
+        <w:rPr>
+          <w:lang w:val="vi-VN"/>
+        </w:rPr>
+      </w:pPr>
+    </w:p>
+    <w:p>
+      <w:pPr>
+        <w:rPr>
+          <w:lang w:val="vi-VN"/>
+        </w:rPr>
+      </w:pPr>
+    </w:p>
+    <w:p>
+      <w:pPr>
+        <w:rPr>
+          <w:lang w:val="vi-VN"/>
+        </w:rPr>
+      </w:pPr>
+    </w:p>
+    <w:p>
+      <w:pPr>
+        <w:rPr>
+          <w:lang w:val="vi-VN"/>
+        </w:rPr>
+      </w:pPr>
+    </w:p>
+    <w:p>
+      <w:pPr>
+        <w:rPr>
+          <w:lang w:val="vi-VN"/>
+        </w:rPr>
+      </w:pPr>
+    </w:p>
+    <w:p>
+      <w:pPr>
+        <w:rPr>
+          <w:lang w:val="vi-VN"/>
+        </w:rPr>
+      </w:pPr>
+    </w:p>
+    <w:p>
+      <w:pPr>
+        <w:rPr>
+          <w:lang w:val="vi-VN"/>
+        </w:rPr>
+      </w:pPr>
+    </w:p>
+    <w:p>
+      <w:pPr>
+        <w:rPr>
+          <w:lang w:val="vi-VN"/>
+        </w:rPr>
+      </w:pPr>
+    </w:p>
+    <w:p>
+      <w:pPr>
+        <w:rPr>
+          <w:lang w:val="vi-VN"/>
+        </w:rPr>
+      </w:pPr>
+    </w:p>
+    <w:p>
+      <w:pPr>
+        <w:rPr>
+          <w:lang w:val="vi-VN"/>
+        </w:rPr>
+      </w:pPr>
+    </w:p>
+    <w:p>
+      <w:pPr>
+        <w:rPr>
+          <w:lang w:val="vi-VN"/>
+        </w:rPr>
+      </w:pPr>
+    </w:p>
+    <w:p>
+      <w:pPr>
+        <w:rPr>
+          <w:b/>
+          <w:bCs/>
+          <w:lang w:val="vi-VN"/>
+        </w:rPr>
+      </w:pPr>
+      <w:r>
+        <w:rPr>
+          <w:b/>
+          <w:bCs/>
+          <w:lang w:val="vi-VN"/>
+        </w:rPr>
         <w:t>Báo cáo tuần 3: Thiết kế Lớp và Tạo cơ sở code</w:t>
       </w:r>
     </w:p>
@@ -5868,7 +5966,7 @@
         </w:rPr>
         <w:lastRenderedPageBreak/>
         <w:drawing>
-          <wp:inline distT="0" distB="0" distL="0" distR="0" wp14:anchorId="40FCC54C" wp14:editId="73E618F6">
+          <wp:inline distT="0" distB="0" distL="0" distR="0" wp14:anchorId="0C7ECBA9" wp14:editId="7757C74A">
             <wp:extent cx="3680779" cy="5860288"/>
             <wp:effectExtent l="0" t="0" r="0" b="7620"/>
             <wp:docPr id="643319736" name="Hình ảnh 8"/>
@@ -6091,7 +6189,7 @@
         </w:rPr>
         <w:lastRenderedPageBreak/>
         <w:drawing>
-          <wp:inline distT="0" distB="0" distL="0" distR="0" wp14:anchorId="653E494F" wp14:editId="118C5833">
+          <wp:inline distT="0" distB="0" distL="0" distR="0" wp14:anchorId="7D856B39" wp14:editId="026F67F7">
             <wp:extent cx="5563082" cy="5456393"/>
             <wp:effectExtent l="0" t="0" r="0" b="0"/>
             <wp:docPr id="1006325846" name="Hình ảnh 9"/>
@@ -6476,33 +6574,195 @@
         <w:t>Nhóm đã phối hợp hiệu quả trong việc chia sẻ và phân công công việc.</w:t>
       </w:r>
     </w:p>
-    <w:p/>
-    <w:p/>
-    <w:p/>
-    <w:p/>
-    <w:p/>
-    <w:p/>
-    <w:p/>
-    <w:p/>
-    <w:p/>
-    <w:p/>
-    <w:p/>
-    <w:p/>
-    <w:p/>
-    <w:p/>
-    <w:p/>
-    <w:p/>
-    <w:p/>
-    <w:p/>
-    <w:p/>
-    <w:p/>
-    <w:p/>
-    <w:p/>
-    <w:p/>
-    <w:p/>
-    <w:p/>
-    <w:p/>
-    <w:p/>
+    <w:p>
+      <w:pPr>
+        <w:rPr>
+          <w:lang w:val="vi-VN"/>
+        </w:rPr>
+      </w:pPr>
+    </w:p>
+    <w:p>
+      <w:pPr>
+        <w:rPr>
+          <w:lang w:val="vi-VN"/>
+        </w:rPr>
+      </w:pPr>
+    </w:p>
+    <w:p>
+      <w:pPr>
+        <w:rPr>
+          <w:lang w:val="vi-VN"/>
+        </w:rPr>
+      </w:pPr>
+    </w:p>
+    <w:p>
+      <w:pPr>
+        <w:rPr>
+          <w:lang w:val="vi-VN"/>
+        </w:rPr>
+      </w:pPr>
+    </w:p>
+    <w:p>
+      <w:pPr>
+        <w:rPr>
+          <w:lang w:val="vi-VN"/>
+        </w:rPr>
+      </w:pPr>
+    </w:p>
+    <w:p>
+      <w:pPr>
+        <w:rPr>
+          <w:lang w:val="vi-VN"/>
+        </w:rPr>
+      </w:pPr>
+    </w:p>
+    <w:p>
+      <w:pPr>
+        <w:rPr>
+          <w:lang w:val="vi-VN"/>
+        </w:rPr>
+      </w:pPr>
+    </w:p>
+    <w:p>
+      <w:pPr>
+        <w:rPr>
+          <w:lang w:val="vi-VN"/>
+        </w:rPr>
+      </w:pPr>
+    </w:p>
+    <w:p>
+      <w:pPr>
+        <w:rPr>
+          <w:lang w:val="vi-VN"/>
+        </w:rPr>
+      </w:pPr>
+    </w:p>
+    <w:p>
+      <w:pPr>
+        <w:rPr>
+          <w:lang w:val="vi-VN"/>
+        </w:rPr>
+      </w:pPr>
+    </w:p>
+    <w:p>
+      <w:pPr>
+        <w:rPr>
+          <w:lang w:val="vi-VN"/>
+        </w:rPr>
+      </w:pPr>
+    </w:p>
+    <w:p>
+      <w:pPr>
+        <w:rPr>
+          <w:lang w:val="vi-VN"/>
+        </w:rPr>
+      </w:pPr>
+    </w:p>
+    <w:p>
+      <w:pPr>
+        <w:rPr>
+          <w:lang w:val="vi-VN"/>
+        </w:rPr>
+      </w:pPr>
+    </w:p>
+    <w:p>
+      <w:pPr>
+        <w:rPr>
+          <w:lang w:val="vi-VN"/>
+        </w:rPr>
+      </w:pPr>
+    </w:p>
+    <w:p>
+      <w:pPr>
+        <w:rPr>
+          <w:lang w:val="vi-VN"/>
+        </w:rPr>
+      </w:pPr>
+    </w:p>
+    <w:p>
+      <w:pPr>
+        <w:rPr>
+          <w:lang w:val="vi-VN"/>
+        </w:rPr>
+      </w:pPr>
+    </w:p>
+    <w:p>
+      <w:pPr>
+        <w:rPr>
+          <w:lang w:val="vi-VN"/>
+        </w:rPr>
+      </w:pPr>
+    </w:p>
+    <w:p>
+      <w:pPr>
+        <w:rPr>
+          <w:lang w:val="vi-VN"/>
+        </w:rPr>
+      </w:pPr>
+    </w:p>
+    <w:p>
+      <w:pPr>
+        <w:rPr>
+          <w:lang w:val="vi-VN"/>
+        </w:rPr>
+      </w:pPr>
+    </w:p>
+    <w:p>
+      <w:pPr>
+        <w:rPr>
+          <w:lang w:val="vi-VN"/>
+        </w:rPr>
+      </w:pPr>
+    </w:p>
+    <w:p>
+      <w:pPr>
+        <w:rPr>
+          <w:lang w:val="vi-VN"/>
+        </w:rPr>
+      </w:pPr>
+    </w:p>
+    <w:p>
+      <w:pPr>
+        <w:rPr>
+          <w:lang w:val="vi-VN"/>
+        </w:rPr>
+      </w:pPr>
+    </w:p>
+    <w:p>
+      <w:pPr>
+        <w:rPr>
+          <w:lang w:val="vi-VN"/>
+        </w:rPr>
+      </w:pPr>
+    </w:p>
+    <w:p>
+      <w:pPr>
+        <w:rPr>
+          <w:lang w:val="vi-VN"/>
+        </w:rPr>
+      </w:pPr>
+    </w:p>
+    <w:p>
+      <w:pPr>
+        <w:rPr>
+          <w:lang w:val="vi-VN"/>
+        </w:rPr>
+      </w:pPr>
+    </w:p>
+    <w:p>
+      <w:pPr>
+        <w:rPr>
+          <w:lang w:val="vi-VN"/>
+        </w:rPr>
+      </w:pPr>
+    </w:p>
+    <w:p>
+      <w:pPr>
+        <w:rPr>
+          <w:lang w:val="vi-VN"/>
+        </w:rPr>
+      </w:pPr>
+    </w:p>
     <w:p>
       <w:pPr>
         <w:rPr>
@@ -6727,7 +6987,7 @@
           <w:noProof/>
         </w:rPr>
         <w:drawing>
-          <wp:inline distT="0" distB="0" distL="0" distR="0" wp14:anchorId="0DDB2DDF" wp14:editId="1AC92EE6">
+          <wp:inline distT="0" distB="0" distL="0" distR="0" wp14:anchorId="06F424C2" wp14:editId="5F32D888">
             <wp:extent cx="6120765" cy="4169410"/>
             <wp:effectExtent l="0" t="0" r="0" b="2540"/>
             <wp:docPr id="1569357462" name="Hình ảnh 1"/>
@@ -7554,7 +7814,7 @@
           <w:lang w:val="vi-VN"/>
         </w:rPr>
         <w:drawing>
-          <wp:inline distT="0" distB="0" distL="0" distR="0" wp14:anchorId="3EA65F08" wp14:editId="7CBECF8F">
+          <wp:inline distT="0" distB="0" distL="0" distR="0" wp14:anchorId="3CA9B0C4" wp14:editId="54EF11D0">
             <wp:extent cx="6120765" cy="2965450"/>
             <wp:effectExtent l="0" t="0" r="0" b="6350"/>
             <wp:docPr id="1479579379" name="Hình ảnh 2"/>
@@ -7872,6 +8132,13 @@
         </w:rPr>
         <w:t>Thiết kế giao diện ban đầu còn đơn giản, cần cải tiến thêm về trải nghiệm người dùng (UX).</w:t>
       </w:r>
+    </w:p>
+    <w:p>
+      <w:pPr>
+        <w:rPr>
+          <w:lang w:val="vi-VN"/>
+        </w:rPr>
+      </w:pPr>
     </w:p>
     <w:p/>
     <w:sectPr>
@@ -13799,6 +14066,7 @@
   <w:style w:type="character" w:default="1" w:styleId="Phngmcinhcuaoanvn">
     <w:name w:val="Default Paragraph Font"/>
     <w:uiPriority w:val="1"/>
+    <w:semiHidden/>
     <w:unhideWhenUsed/>
   </w:style>
   <w:style w:type="table" w:default="1" w:styleId="BangThngthng">

</xml_diff>

<commit_message>
Cập nhật giao diện trang web thiết kế bằng figma
</commit_message>
<xml_diff>
--- a/Documents/Báo cáo.docx
+++ b/Documents/Báo cáo.docx
@@ -636,7 +636,7 @@
                 <w:sz w:val="26"/>
                 <w:szCs w:val="26"/>
               </w:rPr>
-              <w:t>Phạm Gia Khánh</w:t>
+              <w:t>Nguyễn Văn Minh</w:t>
             </w:r>
           </w:p>
         </w:tc>
@@ -685,158 +685,6 @@
           </w:p>
         </w:tc>
       </w:tr>
-      <w:tr>
-        <w:trPr>
-          <w:trHeight w:val="219"/>
-        </w:trPr>
-        <w:tc>
-          <w:tcPr>
-            <w:tcW w:w="3708" w:type="dxa"/>
-          </w:tcPr>
-          <w:p>
-            <w:pPr>
-              <w:widowControl w:val="0"/>
-              <w:autoSpaceDE w:val="0"/>
-              <w:autoSpaceDN w:val="0"/>
-              <w:spacing w:after="0" w:line="360" w:lineRule="auto"/>
-              <w:ind w:left="107"/>
-              <w:rPr>
-                <w:rFonts w:eastAsia="Times New Roman" w:cs="Times New Roman"/>
-                <w:iCs/>
-                <w:sz w:val="26"/>
-                <w:szCs w:val="26"/>
-              </w:rPr>
-            </w:pPr>
-            <w:r>
-              <w:rPr>
-                <w:rFonts w:eastAsia="Times New Roman" w:cs="Times New Roman"/>
-                <w:iCs/>
-                <w:sz w:val="26"/>
-                <w:szCs w:val="26"/>
-              </w:rPr>
-              <w:t>Dương Phúc Nam</w:t>
-            </w:r>
-          </w:p>
-        </w:tc>
-        <w:tc>
-          <w:tcPr>
-            <w:tcW w:w="4602" w:type="dxa"/>
-          </w:tcPr>
-          <w:p>
-            <w:pPr>
-              <w:widowControl w:val="0"/>
-              <w:autoSpaceDE w:val="0"/>
-              <w:autoSpaceDN w:val="0"/>
-              <w:spacing w:after="0" w:line="360" w:lineRule="auto"/>
-              <w:ind w:left="106"/>
-              <w:rPr>
-                <w:rFonts w:eastAsia="Times New Roman" w:cs="Times New Roman"/>
-                <w:iCs/>
-                <w:spacing w:val="-2"/>
-                <w:sz w:val="26"/>
-                <w:szCs w:val="26"/>
-              </w:rPr>
-            </w:pPr>
-            <w:r>
-              <w:rPr>
-                <w:rFonts w:eastAsia="Times New Roman" w:cs="Times New Roman"/>
-                <w:iCs/>
-                <w:spacing w:val="-2"/>
-                <w:sz w:val="26"/>
-                <w:szCs w:val="26"/>
-              </w:rPr>
-              <w:t>@</w:t>
-            </w:r>
-            <w:r>
-              <w:rPr>
-                <w:rFonts w:eastAsia="Times New Roman" w:cs="Times New Roman"/>
-                <w:iCs/>
-                <w:spacing w:val="-2"/>
-                <w:sz w:val="26"/>
-                <w:szCs w:val="26"/>
-                <w:lang w:val="vi"/>
-              </w:rPr>
-              <w:t>st.phenikaa-uni.edu.vn</w:t>
-            </w:r>
-          </w:p>
-        </w:tc>
-      </w:tr>
-      <w:tr>
-        <w:trPr>
-          <w:trHeight w:val="219"/>
-        </w:trPr>
-        <w:tc>
-          <w:tcPr>
-            <w:tcW w:w="3708" w:type="dxa"/>
-          </w:tcPr>
-          <w:p>
-            <w:pPr>
-              <w:widowControl w:val="0"/>
-              <w:autoSpaceDE w:val="0"/>
-              <w:autoSpaceDN w:val="0"/>
-              <w:spacing w:after="0" w:line="360" w:lineRule="auto"/>
-              <w:ind w:left="107"/>
-              <w:rPr>
-                <w:rFonts w:eastAsia="Times New Roman" w:cs="Times New Roman"/>
-                <w:iCs/>
-                <w:sz w:val="26"/>
-                <w:szCs w:val="26"/>
-              </w:rPr>
-            </w:pPr>
-            <w:r>
-              <w:rPr>
-                <w:rFonts w:eastAsia="Times New Roman" w:cs="Times New Roman"/>
-                <w:iCs/>
-                <w:sz w:val="26"/>
-                <w:szCs w:val="26"/>
-              </w:rPr>
-              <w:t>Đỗ Xuân Thành</w:t>
-            </w:r>
-          </w:p>
-        </w:tc>
-        <w:tc>
-          <w:tcPr>
-            <w:tcW w:w="4602" w:type="dxa"/>
-          </w:tcPr>
-          <w:p>
-            <w:pPr>
-              <w:widowControl w:val="0"/>
-              <w:autoSpaceDE w:val="0"/>
-              <w:autoSpaceDN w:val="0"/>
-              <w:spacing w:after="0" w:line="360" w:lineRule="auto"/>
-              <w:ind w:left="106"/>
-              <w:rPr>
-                <w:rFonts w:eastAsia="Times New Roman" w:cs="Times New Roman"/>
-                <w:iCs/>
-                <w:spacing w:val="-2"/>
-                <w:sz w:val="26"/>
-                <w:szCs w:val="26"/>
-              </w:rPr>
-            </w:pPr>
-            <w:r>
-              <w:rPr>
-                <w:rFonts w:eastAsia="Times New Roman" w:cs="Times New Roman"/>
-                <w:iCs/>
-                <w:spacing w:val="-2"/>
-                <w:sz w:val="26"/>
-                <w:szCs w:val="26"/>
-              </w:rPr>
-              <w:t>@</w:t>
-            </w:r>
-            <w:r>
-              <w:rPr>
-                <w:rFonts w:eastAsia="Times New Roman" w:cs="Times New Roman"/>
-                <w:iCs/>
-                <w:spacing w:val="-2"/>
-                <w:sz w:val="26"/>
-                <w:szCs w:val="26"/>
-                <w:lang w:val="vi"/>
-              </w:rPr>
-              <w:t>st.phenikaa-uni.edu.vn</w:t>
-            </w:r>
-          </w:p>
-        </w:tc>
-      </w:tr>
     </w:tbl>
     <w:p>
       <w:pPr>
@@ -10216,12 +10064,33 @@
     </w:p>
     <w:p>
       <w:pPr>
+        <w:rPr>
+          <w:rFonts w:cs="Times New Roman"/>
+          <w:b/>
+          <w:bCs/>
+          <w:sz w:val="28"/>
+          <w:szCs w:val="28"/>
+          <w:lang w:val="vi-VN"/>
+        </w:rPr>
+      </w:pPr>
+      <w:r>
+        <w:rPr>
+          <w:rFonts w:cs="Times New Roman"/>
+          <w:b/>
+          <w:bCs/>
+          <w:sz w:val="28"/>
+          <w:szCs w:val="28"/>
+        </w:rPr>
+        <w:t>2.2.1 Giao diện dashboard hệ thống</w:t>
+      </w:r>
+    </w:p>
+    <w:p>
+      <w:pPr>
         <w:jc w:val="center"/>
         <w:rPr>
           <w:rFonts w:cs="Times New Roman"/>
           <w:sz w:val="28"/>
           <w:szCs w:val="28"/>
-          <w:lang w:val="vi-VN"/>
         </w:rPr>
       </w:pPr>
       <w:r>
@@ -10233,10 +10102,10 @@
           <w:lang w:val="vi-VN"/>
         </w:rPr>
         <w:drawing>
-          <wp:inline distT="0" distB="0" distL="0" distR="0" wp14:anchorId="3CA9B0C4" wp14:editId="54EF11D0">
-            <wp:extent cx="6120765" cy="2965450"/>
-            <wp:effectExtent l="0" t="0" r="0" b="6350"/>
-            <wp:docPr id="1479579379" name="Hình ảnh 2"/>
+          <wp:inline distT="0" distB="0" distL="0" distR="0" wp14:anchorId="092EE4ED" wp14:editId="03AA4C13">
+            <wp:extent cx="5551805" cy="4844143"/>
+            <wp:effectExtent l="0" t="0" r="0" b="0"/>
+            <wp:docPr id="198404348" name="Hình ảnh 2"/>
             <wp:cNvGraphicFramePr>
               <a:graphicFrameLocks xmlns:a="http://schemas.openxmlformats.org/drawingml/2006/main" noChangeAspect="1"/>
             </wp:cNvGraphicFramePr>
@@ -10244,11 +10113,514 @@
               <a:graphicData uri="http://schemas.openxmlformats.org/drawingml/2006/picture">
                 <pic:pic xmlns:pic="http://schemas.openxmlformats.org/drawingml/2006/picture">
                   <pic:nvPicPr>
-                    <pic:cNvPr id="1479579379" name="Hình ảnh 1479579379"/>
+                    <pic:cNvPr id="198404348" name="Hình ảnh 198404348"/>
+                    <pic:cNvPicPr/>
+                  </pic:nvPicPr>
+                  <pic:blipFill rotWithShape="1">
+                    <a:blip r:embed="rId14" cstate="print">
+                      <a:extLst>
+                        <a:ext uri="{28A0092B-C50C-407E-A947-70E740481C1C}">
+                          <a14:useLocalDpi xmlns:a14="http://schemas.microsoft.com/office/drawing/2010/main" val="0"/>
+                        </a:ext>
+                      </a:extLst>
+                    </a:blip>
+                    <a:srcRect b="47649"/>
+                    <a:stretch>
+                      <a:fillRect/>
+                    </a:stretch>
+                  </pic:blipFill>
+                  <pic:spPr bwMode="auto">
+                    <a:xfrm>
+                      <a:off x="0" y="0"/>
+                      <a:ext cx="5551805" cy="4844143"/>
+                    </a:xfrm>
+                    <a:prstGeom prst="rect">
+                      <a:avLst/>
+                    </a:prstGeom>
+                    <a:ln>
+                      <a:noFill/>
+                    </a:ln>
+                    <a:extLst>
+                      <a:ext uri="{53640926-AAD7-44D8-BBD7-CCE9431645EC}">
+                        <a14:shadowObscured xmlns:a14="http://schemas.microsoft.com/office/drawing/2010/main"/>
+                      </a:ext>
+                    </a:extLst>
+                  </pic:spPr>
+                </pic:pic>
+              </a:graphicData>
+            </a:graphic>
+          </wp:inline>
+        </w:drawing>
+      </w:r>
+    </w:p>
+    <w:p>
+      <w:pPr>
+        <w:rPr>
+          <w:rFonts w:cs="Times New Roman"/>
+          <w:b/>
+          <w:bCs/>
+          <w:sz w:val="28"/>
+          <w:szCs w:val="28"/>
+        </w:rPr>
+      </w:pPr>
+      <w:r>
+        <w:rPr>
+          <w:rFonts w:cs="Times New Roman"/>
+          <w:b/>
+          <w:bCs/>
+          <w:sz w:val="28"/>
+          <w:szCs w:val="28"/>
+        </w:rPr>
+        <w:t>2.2.1 Giao diện chi tiết đăng kí khóa học</w:t>
+      </w:r>
+    </w:p>
+    <w:p>
+      <w:pPr>
+        <w:jc w:val="center"/>
+        <w:rPr>
+          <w:rFonts w:cs="Times New Roman"/>
+          <w:b/>
+          <w:bCs/>
+          <w:sz w:val="28"/>
+          <w:szCs w:val="28"/>
+        </w:rPr>
+      </w:pPr>
+    </w:p>
+    <w:p>
+      <w:pPr>
+        <w:jc w:val="center"/>
+        <w:rPr>
+          <w:rFonts w:cs="Times New Roman"/>
+          <w:b/>
+          <w:bCs/>
+          <w:sz w:val="28"/>
+          <w:szCs w:val="28"/>
+        </w:rPr>
+      </w:pPr>
+      <w:r>
+        <w:rPr>
+          <w:rFonts w:cs="Times New Roman"/>
+          <w:b/>
+          <w:bCs/>
+          <w:noProof/>
+          <w:sz w:val="28"/>
+          <w:szCs w:val="28"/>
+        </w:rPr>
+        <w:lastRenderedPageBreak/>
+        <w:drawing>
+          <wp:inline distT="0" distB="0" distL="0" distR="0" wp14:anchorId="61EDAB1C" wp14:editId="58E96E6B">
+            <wp:extent cx="6213736" cy="6553200"/>
+            <wp:effectExtent l="0" t="0" r="0" b="0"/>
+            <wp:docPr id="302790125" name="Hình ảnh 7"/>
+            <wp:cNvGraphicFramePr>
+              <a:graphicFrameLocks xmlns:a="http://schemas.openxmlformats.org/drawingml/2006/main" noChangeAspect="1"/>
+            </wp:cNvGraphicFramePr>
+            <a:graphic xmlns:a="http://schemas.openxmlformats.org/drawingml/2006/main">
+              <a:graphicData uri="http://schemas.openxmlformats.org/drawingml/2006/picture">
+                <pic:pic xmlns:pic="http://schemas.openxmlformats.org/drawingml/2006/picture">
+                  <pic:nvPicPr>
+                    <pic:cNvPr id="302790125" name="Hình ảnh 302790125"/>
+                    <pic:cNvPicPr/>
+                  </pic:nvPicPr>
+                  <pic:blipFill rotWithShape="1">
+                    <a:blip r:embed="rId15">
+                      <a:extLst>
+                        <a:ext uri="{28A0092B-C50C-407E-A947-70E740481C1C}">
+                          <a14:useLocalDpi xmlns:a14="http://schemas.microsoft.com/office/drawing/2010/main" val="0"/>
+                        </a:ext>
+                      </a:extLst>
+                    </a:blip>
+                    <a:srcRect b="45763"/>
+                    <a:stretch>
+                      <a:fillRect/>
+                    </a:stretch>
+                  </pic:blipFill>
+                  <pic:spPr bwMode="auto">
+                    <a:xfrm>
+                      <a:off x="0" y="0"/>
+                      <a:ext cx="6219154" cy="6558915"/>
+                    </a:xfrm>
+                    <a:prstGeom prst="rect">
+                      <a:avLst/>
+                    </a:prstGeom>
+                    <a:ln>
+                      <a:noFill/>
+                    </a:ln>
+                    <a:extLst>
+                      <a:ext uri="{53640926-AAD7-44D8-BBD7-CCE9431645EC}">
+                        <a14:shadowObscured xmlns:a14="http://schemas.microsoft.com/office/drawing/2010/main"/>
+                      </a:ext>
+                    </a:extLst>
+                  </pic:spPr>
+                </pic:pic>
+              </a:graphicData>
+            </a:graphic>
+          </wp:inline>
+        </w:drawing>
+      </w:r>
+    </w:p>
+    <w:p>
+      <w:pPr>
+        <w:rPr>
+          <w:rFonts w:cs="Times New Roman"/>
+          <w:b/>
+          <w:bCs/>
+          <w:sz w:val="28"/>
+          <w:szCs w:val="28"/>
+        </w:rPr>
+      </w:pPr>
+      <w:r>
+        <w:rPr>
+          <w:rFonts w:cs="Times New Roman"/>
+          <w:b/>
+          <w:bCs/>
+          <w:sz w:val="28"/>
+          <w:szCs w:val="28"/>
+        </w:rPr>
+        <w:t>2.2.3 Giao diện thêm chỉnh sửa khóa học</w:t>
+      </w:r>
+    </w:p>
+    <w:p>
+      <w:pPr>
+        <w:jc w:val="center"/>
+        <w:rPr>
+          <w:rFonts w:cs="Times New Roman"/>
+          <w:b/>
+          <w:bCs/>
+          <w:sz w:val="28"/>
+          <w:szCs w:val="28"/>
+        </w:rPr>
+      </w:pPr>
+      <w:r>
+        <w:rPr>
+          <w:rFonts w:cs="Times New Roman"/>
+          <w:b/>
+          <w:bCs/>
+          <w:noProof/>
+          <w:sz w:val="28"/>
+          <w:szCs w:val="28"/>
+        </w:rPr>
+        <w:lastRenderedPageBreak/>
+        <w:drawing>
+          <wp:inline distT="0" distB="0" distL="0" distR="0" wp14:anchorId="1048D8E6" wp14:editId="40359990">
+            <wp:extent cx="6056630" cy="8371114"/>
+            <wp:effectExtent l="0" t="0" r="1270" b="0"/>
+            <wp:docPr id="1857681004" name="Hình ảnh 4"/>
+            <wp:cNvGraphicFramePr>
+              <a:graphicFrameLocks xmlns:a="http://schemas.openxmlformats.org/drawingml/2006/main" noChangeAspect="1"/>
+            </wp:cNvGraphicFramePr>
+            <a:graphic xmlns:a="http://schemas.openxmlformats.org/drawingml/2006/main">
+              <a:graphicData uri="http://schemas.openxmlformats.org/drawingml/2006/picture">
+                <pic:pic xmlns:pic="http://schemas.openxmlformats.org/drawingml/2006/picture">
+                  <pic:nvPicPr>
+                    <pic:cNvPr id="1857681004" name="Hình ảnh 1857681004"/>
+                    <pic:cNvPicPr/>
+                  </pic:nvPicPr>
+                  <pic:blipFill rotWithShape="1">
+                    <a:blip r:embed="rId16">
+                      <a:extLst>
+                        <a:ext uri="{28A0092B-C50C-407E-A947-70E740481C1C}">
+                          <a14:useLocalDpi xmlns:a14="http://schemas.microsoft.com/office/drawing/2010/main" val="0"/>
+                        </a:ext>
+                      </a:extLst>
+                    </a:blip>
+                    <a:srcRect l="-359" r="359" b="9533"/>
+                    <a:stretch>
+                      <a:fillRect/>
+                    </a:stretch>
+                  </pic:blipFill>
+                  <pic:spPr bwMode="auto">
+                    <a:xfrm>
+                      <a:off x="0" y="0"/>
+                      <a:ext cx="6056630" cy="8371114"/>
+                    </a:xfrm>
+                    <a:prstGeom prst="rect">
+                      <a:avLst/>
+                    </a:prstGeom>
+                    <a:ln>
+                      <a:noFill/>
+                    </a:ln>
+                    <a:extLst>
+                      <a:ext uri="{53640926-AAD7-44D8-BBD7-CCE9431645EC}">
+                        <a14:shadowObscured xmlns:a14="http://schemas.microsoft.com/office/drawing/2010/main"/>
+                      </a:ext>
+                    </a:extLst>
+                  </pic:spPr>
+                </pic:pic>
+              </a:graphicData>
+            </a:graphic>
+          </wp:inline>
+        </w:drawing>
+      </w:r>
+    </w:p>
+    <w:p>
+      <w:pPr>
+        <w:jc w:val="center"/>
+        <w:rPr>
+          <w:rFonts w:cs="Times New Roman"/>
+          <w:b/>
+          <w:bCs/>
+          <w:sz w:val="28"/>
+          <w:szCs w:val="28"/>
+        </w:rPr>
+      </w:pPr>
+    </w:p>
+    <w:p>
+      <w:pPr>
+        <w:rPr>
+          <w:rFonts w:cs="Times New Roman"/>
+          <w:sz w:val="28"/>
+          <w:szCs w:val="28"/>
+        </w:rPr>
+      </w:pPr>
+    </w:p>
+    <w:p>
+      <w:pPr>
+        <w:rPr>
+          <w:rFonts w:cs="Times New Roman"/>
+          <w:b/>
+          <w:bCs/>
+          <w:sz w:val="28"/>
+          <w:szCs w:val="28"/>
+        </w:rPr>
+      </w:pPr>
+      <w:r>
+        <w:rPr>
+          <w:rFonts w:cs="Times New Roman"/>
+          <w:b/>
+          <w:bCs/>
+          <w:sz w:val="28"/>
+          <w:szCs w:val="28"/>
+        </w:rPr>
+        <w:lastRenderedPageBreak/>
+        <w:t>2.2.4 Giao diện Quản lý Khóa học</w:t>
+      </w:r>
+    </w:p>
+    <w:p>
+      <w:pPr>
+        <w:jc w:val="center"/>
+        <w:rPr>
+          <w:rFonts w:cs="Times New Roman"/>
+          <w:b/>
+          <w:bCs/>
+          <w:sz w:val="28"/>
+          <w:szCs w:val="28"/>
+        </w:rPr>
+      </w:pPr>
+      <w:r>
+        <w:rPr>
+          <w:rFonts w:cs="Times New Roman"/>
+          <w:b/>
+          <w:bCs/>
+          <w:noProof/>
+          <w:sz w:val="28"/>
+          <w:szCs w:val="28"/>
+        </w:rPr>
+        <w:drawing>
+          <wp:inline distT="0" distB="0" distL="0" distR="0" wp14:anchorId="12AD690B" wp14:editId="39D06BD5">
+            <wp:extent cx="5125085" cy="6368143"/>
+            <wp:effectExtent l="0" t="0" r="0" b="0"/>
+            <wp:docPr id="1997088460" name="Hình ảnh 5"/>
+            <wp:cNvGraphicFramePr>
+              <a:graphicFrameLocks xmlns:a="http://schemas.openxmlformats.org/drawingml/2006/main" noChangeAspect="1"/>
+            </wp:cNvGraphicFramePr>
+            <a:graphic xmlns:a="http://schemas.openxmlformats.org/drawingml/2006/main">
+              <a:graphicData uri="http://schemas.openxmlformats.org/drawingml/2006/picture">
+                <pic:pic xmlns:pic="http://schemas.openxmlformats.org/drawingml/2006/picture">
+                  <pic:nvPicPr>
+                    <pic:cNvPr id="1997088460" name="Hình ảnh 1997088460"/>
+                    <pic:cNvPicPr/>
+                  </pic:nvPicPr>
+                  <pic:blipFill rotWithShape="1">
+                    <a:blip r:embed="rId17" cstate="print">
+                      <a:extLst>
+                        <a:ext uri="{28A0092B-C50C-407E-A947-70E740481C1C}">
+                          <a14:useLocalDpi xmlns:a14="http://schemas.microsoft.com/office/drawing/2010/main" val="0"/>
+                        </a:ext>
+                      </a:extLst>
+                    </a:blip>
+                    <a:srcRect b="31179"/>
+                    <a:stretch>
+                      <a:fillRect/>
+                    </a:stretch>
+                  </pic:blipFill>
+                  <pic:spPr bwMode="auto">
+                    <a:xfrm>
+                      <a:off x="0" y="0"/>
+                      <a:ext cx="5125085" cy="6368143"/>
+                    </a:xfrm>
+                    <a:prstGeom prst="rect">
+                      <a:avLst/>
+                    </a:prstGeom>
+                    <a:ln>
+                      <a:noFill/>
+                    </a:ln>
+                    <a:extLst>
+                      <a:ext uri="{53640926-AAD7-44D8-BBD7-CCE9431645EC}">
+                        <a14:shadowObscured xmlns:a14="http://schemas.microsoft.com/office/drawing/2010/main"/>
+                      </a:ext>
+                    </a:extLst>
+                  </pic:spPr>
+                </pic:pic>
+              </a:graphicData>
+            </a:graphic>
+          </wp:inline>
+        </w:drawing>
+      </w:r>
+    </w:p>
+    <w:p>
+      <w:pPr>
+        <w:rPr>
+          <w:rFonts w:cs="Times New Roman"/>
+          <w:b/>
+          <w:bCs/>
+          <w:sz w:val="28"/>
+          <w:szCs w:val="28"/>
+        </w:rPr>
+      </w:pPr>
+      <w:r>
+        <w:rPr>
+          <w:rFonts w:cs="Times New Roman"/>
+          <w:b/>
+          <w:bCs/>
+          <w:sz w:val="28"/>
+          <w:szCs w:val="28"/>
+        </w:rPr>
+        <w:t>2.2.5 Giao diện Chính</w:t>
+      </w:r>
+    </w:p>
+    <w:p>
+      <w:pPr>
+        <w:jc w:val="center"/>
+        <w:rPr>
+          <w:rFonts w:cs="Times New Roman"/>
+          <w:b/>
+          <w:bCs/>
+          <w:sz w:val="28"/>
+          <w:szCs w:val="28"/>
+        </w:rPr>
+      </w:pPr>
+      <w:r>
+        <w:rPr>
+          <w:rFonts w:cs="Times New Roman"/>
+          <w:b/>
+          <w:bCs/>
+          <w:noProof/>
+          <w:sz w:val="28"/>
+          <w:szCs w:val="28"/>
+        </w:rPr>
+        <w:lastRenderedPageBreak/>
+        <w:drawing>
+          <wp:inline distT="0" distB="0" distL="0" distR="0" wp14:anchorId="268EC43C" wp14:editId="084E2AE6">
+            <wp:extent cx="6056543" cy="4332514"/>
+            <wp:effectExtent l="0" t="0" r="1905" b="0"/>
+            <wp:docPr id="1957729943" name="Hình ảnh 6"/>
+            <wp:cNvGraphicFramePr>
+              <a:graphicFrameLocks xmlns:a="http://schemas.openxmlformats.org/drawingml/2006/main" noChangeAspect="1"/>
+            </wp:cNvGraphicFramePr>
+            <a:graphic xmlns:a="http://schemas.openxmlformats.org/drawingml/2006/main">
+              <a:graphicData uri="http://schemas.openxmlformats.org/drawingml/2006/picture">
+                <pic:pic xmlns:pic="http://schemas.openxmlformats.org/drawingml/2006/picture">
+                  <pic:nvPicPr>
+                    <pic:cNvPr id="1957729943" name="Hình ảnh 1957729943"/>
+                    <pic:cNvPicPr/>
+                  </pic:nvPicPr>
+                  <pic:blipFill rotWithShape="1">
+                    <a:blip r:embed="rId18">
+                      <a:extLst>
+                        <a:ext uri="{28A0092B-C50C-407E-A947-70E740481C1C}">
+                          <a14:useLocalDpi xmlns:a14="http://schemas.microsoft.com/office/drawing/2010/main" val="0"/>
+                        </a:ext>
+                      </a:extLst>
+                    </a:blip>
+                    <a:srcRect b="53178"/>
+                    <a:stretch>
+                      <a:fillRect/>
+                    </a:stretch>
+                  </pic:blipFill>
+                  <pic:spPr bwMode="auto">
+                    <a:xfrm>
+                      <a:off x="0" y="0"/>
+                      <a:ext cx="6056630" cy="4332576"/>
+                    </a:xfrm>
+                    <a:prstGeom prst="rect">
+                      <a:avLst/>
+                    </a:prstGeom>
+                    <a:ln>
+                      <a:noFill/>
+                    </a:ln>
+                    <a:extLst>
+                      <a:ext uri="{53640926-AAD7-44D8-BBD7-CCE9431645EC}">
+                        <a14:shadowObscured xmlns:a14="http://schemas.microsoft.com/office/drawing/2010/main"/>
+                      </a:ext>
+                    </a:extLst>
+                  </pic:spPr>
+                </pic:pic>
+              </a:graphicData>
+            </a:graphic>
+          </wp:inline>
+        </w:drawing>
+      </w:r>
+    </w:p>
+    <w:p>
+      <w:pPr>
+        <w:rPr>
+          <w:rFonts w:cs="Times New Roman"/>
+          <w:b/>
+          <w:bCs/>
+          <w:sz w:val="28"/>
+          <w:szCs w:val="28"/>
+        </w:rPr>
+      </w:pPr>
+      <w:r>
+        <w:rPr>
+          <w:rFonts w:cs="Times New Roman"/>
+          <w:b/>
+          <w:bCs/>
+          <w:sz w:val="28"/>
+          <w:szCs w:val="28"/>
+        </w:rPr>
+        <w:t>2.2.6 Giao diện Login</w:t>
+      </w:r>
+    </w:p>
+    <w:p>
+      <w:pPr>
+        <w:jc w:val="center"/>
+        <w:rPr>
+          <w:rFonts w:cs="Times New Roman"/>
+          <w:b/>
+          <w:bCs/>
+          <w:sz w:val="28"/>
+          <w:szCs w:val="28"/>
+        </w:rPr>
+      </w:pPr>
+      <w:r>
+        <w:rPr>
+          <w:rFonts w:cs="Times New Roman"/>
+          <w:b/>
+          <w:bCs/>
+          <w:noProof/>
+          <w:sz w:val="28"/>
+          <w:szCs w:val="28"/>
+        </w:rPr>
+        <w:lastRenderedPageBreak/>
+        <w:drawing>
+          <wp:inline distT="0" distB="0" distL="0" distR="0" wp14:anchorId="0FCB16A8" wp14:editId="63E46611">
+            <wp:extent cx="3688400" cy="4976291"/>
+            <wp:effectExtent l="0" t="0" r="7620" b="0"/>
+            <wp:docPr id="1724400018" name="Hình ảnh 8"/>
+            <wp:cNvGraphicFramePr>
+              <a:graphicFrameLocks xmlns:a="http://schemas.openxmlformats.org/drawingml/2006/main" noChangeAspect="1"/>
+            </wp:cNvGraphicFramePr>
+            <a:graphic xmlns:a="http://schemas.openxmlformats.org/drawingml/2006/main">
+              <a:graphicData uri="http://schemas.openxmlformats.org/drawingml/2006/picture">
+                <pic:pic xmlns:pic="http://schemas.openxmlformats.org/drawingml/2006/picture">
+                  <pic:nvPicPr>
+                    <pic:cNvPr id="1724400018" name="Hình ảnh 1724400018"/>
                     <pic:cNvPicPr/>
                   </pic:nvPicPr>
                   <pic:blipFill>
-                    <a:blip r:embed="rId14" cstate="print">
+                    <a:blip r:embed="rId19">
                       <a:extLst>
                         <a:ext uri="{28A0092B-C50C-407E-A947-70E740481C1C}">
                           <a14:useLocalDpi xmlns:a14="http://schemas.microsoft.com/office/drawing/2010/main" val="0"/>
@@ -10262,7 +10634,7 @@
                   <pic:spPr>
                     <a:xfrm>
                       <a:off x="0" y="0"/>
-                      <a:ext cx="6120765" cy="2965450"/>
+                      <a:ext cx="3688400" cy="4976291"/>
                     </a:xfrm>
                     <a:prstGeom prst="rect">
                       <a:avLst/>
@@ -10279,11 +10651,615 @@
       <w:pPr>
         <w:rPr>
           <w:rFonts w:cs="Times New Roman"/>
-          <w:sz w:val="28"/>
-          <w:szCs w:val="28"/>
-          <w:lang w:val="vi-VN"/>
-        </w:rPr>
-      </w:pPr>
+          <w:b/>
+          <w:bCs/>
+          <w:sz w:val="28"/>
+          <w:szCs w:val="28"/>
+        </w:rPr>
+      </w:pPr>
+      <w:r>
+        <w:rPr>
+          <w:rFonts w:cs="Times New Roman"/>
+          <w:b/>
+          <w:bCs/>
+          <w:sz w:val="28"/>
+          <w:szCs w:val="28"/>
+        </w:rPr>
+        <w:t xml:space="preserve">2.2.7 Giao diện </w:t>
+      </w:r>
+      <w:r>
+        <w:rPr>
+          <w:rFonts w:cs="Times New Roman"/>
+          <w:b/>
+          <w:bCs/>
+          <w:sz w:val="28"/>
+          <w:szCs w:val="28"/>
+        </w:rPr>
+        <w:t>hiển thị các khóa học đã đăng kí</w:t>
+      </w:r>
+    </w:p>
+    <w:p>
+      <w:pPr>
+        <w:jc w:val="center"/>
+        <w:rPr>
+          <w:rFonts w:cs="Times New Roman"/>
+          <w:b/>
+          <w:bCs/>
+          <w:sz w:val="28"/>
+          <w:szCs w:val="28"/>
+        </w:rPr>
+      </w:pPr>
+      <w:r>
+        <w:rPr>
+          <w:rFonts w:cs="Times New Roman"/>
+          <w:b/>
+          <w:bCs/>
+          <w:noProof/>
+          <w:sz w:val="28"/>
+          <w:szCs w:val="28"/>
+        </w:rPr>
+        <w:lastRenderedPageBreak/>
+        <w:drawing>
+          <wp:inline distT="0" distB="0" distL="0" distR="0" wp14:anchorId="021C7CD2" wp14:editId="74DF0FBF">
+            <wp:extent cx="5125085" cy="5889172"/>
+            <wp:effectExtent l="0" t="0" r="0" b="0"/>
+            <wp:docPr id="874667094" name="Hình ảnh 9"/>
+            <wp:cNvGraphicFramePr>
+              <a:graphicFrameLocks xmlns:a="http://schemas.openxmlformats.org/drawingml/2006/main" noChangeAspect="1"/>
+            </wp:cNvGraphicFramePr>
+            <a:graphic xmlns:a="http://schemas.openxmlformats.org/drawingml/2006/main">
+              <a:graphicData uri="http://schemas.openxmlformats.org/drawingml/2006/picture">
+                <pic:pic xmlns:pic="http://schemas.openxmlformats.org/drawingml/2006/picture">
+                  <pic:nvPicPr>
+                    <pic:cNvPr id="874667094" name="Hình ảnh 874667094"/>
+                    <pic:cNvPicPr/>
+                  </pic:nvPicPr>
+                  <pic:blipFill rotWithShape="1">
+                    <a:blip r:embed="rId20" cstate="print">
+                      <a:extLst>
+                        <a:ext uri="{28A0092B-C50C-407E-A947-70E740481C1C}">
+                          <a14:useLocalDpi xmlns:a14="http://schemas.microsoft.com/office/drawing/2010/main" val="0"/>
+                        </a:ext>
+                      </a:extLst>
+                    </a:blip>
+                    <a:srcRect b="36355"/>
+                    <a:stretch>
+                      <a:fillRect/>
+                    </a:stretch>
+                  </pic:blipFill>
+                  <pic:spPr bwMode="auto">
+                    <a:xfrm>
+                      <a:off x="0" y="0"/>
+                      <a:ext cx="5125085" cy="5889172"/>
+                    </a:xfrm>
+                    <a:prstGeom prst="rect">
+                      <a:avLst/>
+                    </a:prstGeom>
+                    <a:ln>
+                      <a:noFill/>
+                    </a:ln>
+                    <a:extLst>
+                      <a:ext uri="{53640926-AAD7-44D8-BBD7-CCE9431645EC}">
+                        <a14:shadowObscured xmlns:a14="http://schemas.microsoft.com/office/drawing/2010/main"/>
+                      </a:ext>
+                    </a:extLst>
+                  </pic:spPr>
+                </pic:pic>
+              </a:graphicData>
+            </a:graphic>
+          </wp:inline>
+        </w:drawing>
+      </w:r>
+    </w:p>
+    <w:p>
+      <w:pPr>
+        <w:rPr>
+          <w:rFonts w:cs="Times New Roman"/>
+          <w:b/>
+          <w:bCs/>
+          <w:sz w:val="28"/>
+          <w:szCs w:val="28"/>
+        </w:rPr>
+      </w:pPr>
+      <w:r>
+        <w:rPr>
+          <w:rFonts w:cs="Times New Roman"/>
+          <w:b/>
+          <w:bCs/>
+          <w:sz w:val="28"/>
+          <w:szCs w:val="28"/>
+        </w:rPr>
+        <w:t>2.2.8 Giao diện hồ sơ đăng kí</w:t>
+      </w:r>
+    </w:p>
+    <w:p>
+      <w:pPr>
+        <w:jc w:val="center"/>
+        <w:rPr>
+          <w:rFonts w:cs="Times New Roman"/>
+          <w:b/>
+          <w:bCs/>
+          <w:sz w:val="28"/>
+          <w:szCs w:val="28"/>
+        </w:rPr>
+      </w:pPr>
+      <w:r>
+        <w:rPr>
+          <w:rFonts w:cs="Times New Roman"/>
+          <w:b/>
+          <w:bCs/>
+          <w:noProof/>
+          <w:sz w:val="28"/>
+          <w:szCs w:val="28"/>
+        </w:rPr>
+        <w:lastRenderedPageBreak/>
+        <w:drawing>
+          <wp:inline distT="0" distB="0" distL="0" distR="0" wp14:anchorId="46014365" wp14:editId="3BC660E9">
+            <wp:extent cx="6056630" cy="4822372"/>
+            <wp:effectExtent l="0" t="0" r="1270" b="0"/>
+            <wp:docPr id="1628614631" name="Hình ảnh 10"/>
+            <wp:cNvGraphicFramePr>
+              <a:graphicFrameLocks xmlns:a="http://schemas.openxmlformats.org/drawingml/2006/main" noChangeAspect="1"/>
+            </wp:cNvGraphicFramePr>
+            <a:graphic xmlns:a="http://schemas.openxmlformats.org/drawingml/2006/main">
+              <a:graphicData uri="http://schemas.openxmlformats.org/drawingml/2006/picture">
+                <pic:pic xmlns:pic="http://schemas.openxmlformats.org/drawingml/2006/picture">
+                  <pic:nvPicPr>
+                    <pic:cNvPr id="1628614631" name="Hình ảnh 1628614631"/>
+                    <pic:cNvPicPr/>
+                  </pic:nvPicPr>
+                  <pic:blipFill rotWithShape="1">
+                    <a:blip r:embed="rId21">
+                      <a:extLst>
+                        <a:ext uri="{28A0092B-C50C-407E-A947-70E740481C1C}">
+                          <a14:useLocalDpi xmlns:a14="http://schemas.microsoft.com/office/drawing/2010/main" val="0"/>
+                        </a:ext>
+                      </a:extLst>
+                    </a:blip>
+                    <a:srcRect b="47885"/>
+                    <a:stretch>
+                      <a:fillRect/>
+                    </a:stretch>
+                  </pic:blipFill>
+                  <pic:spPr bwMode="auto">
+                    <a:xfrm>
+                      <a:off x="0" y="0"/>
+                      <a:ext cx="6056630" cy="4822372"/>
+                    </a:xfrm>
+                    <a:prstGeom prst="rect">
+                      <a:avLst/>
+                    </a:prstGeom>
+                    <a:ln>
+                      <a:noFill/>
+                    </a:ln>
+                    <a:extLst>
+                      <a:ext uri="{53640926-AAD7-44D8-BBD7-CCE9431645EC}">
+                        <a14:shadowObscured xmlns:a14="http://schemas.microsoft.com/office/drawing/2010/main"/>
+                      </a:ext>
+                    </a:extLst>
+                  </pic:spPr>
+                </pic:pic>
+              </a:graphicData>
+            </a:graphic>
+          </wp:inline>
+        </w:drawing>
+      </w:r>
+    </w:p>
+    <w:p>
+      <w:pPr>
+        <w:rPr>
+          <w:rFonts w:cs="Times New Roman"/>
+          <w:b/>
+          <w:bCs/>
+          <w:sz w:val="28"/>
+          <w:szCs w:val="28"/>
+        </w:rPr>
+      </w:pPr>
+      <w:r>
+        <w:rPr>
+          <w:rFonts w:cs="Times New Roman"/>
+          <w:b/>
+          <w:bCs/>
+          <w:sz w:val="28"/>
+          <w:szCs w:val="28"/>
+        </w:rPr>
+        <w:t>2.2.9 Giao diện</w:t>
+      </w:r>
+      <w:r>
+        <w:rPr>
+          <w:rFonts w:cs="Times New Roman"/>
+          <w:b/>
+          <w:bCs/>
+          <w:sz w:val="28"/>
+          <w:szCs w:val="28"/>
+        </w:rPr>
+        <w:t xml:space="preserve"> đăng </w:t>
+      </w:r>
+      <w:r>
+        <w:rPr>
+          <w:rFonts w:cs="Times New Roman"/>
+          <w:b/>
+          <w:bCs/>
+          <w:sz w:val="28"/>
+          <w:szCs w:val="28"/>
+        </w:rPr>
+        <w:t>kí</w:t>
+      </w:r>
+    </w:p>
+    <w:p>
+      <w:pPr>
+        <w:jc w:val="center"/>
+        <w:rPr>
+          <w:rFonts w:cs="Times New Roman"/>
+          <w:b/>
+          <w:bCs/>
+          <w:sz w:val="28"/>
+          <w:szCs w:val="28"/>
+        </w:rPr>
+      </w:pPr>
+      <w:r>
+        <w:rPr>
+          <w:rFonts w:cs="Times New Roman"/>
+          <w:b/>
+          <w:bCs/>
+          <w:noProof/>
+          <w:sz w:val="28"/>
+          <w:szCs w:val="28"/>
+        </w:rPr>
+        <w:lastRenderedPageBreak/>
+        <w:drawing>
+          <wp:inline distT="0" distB="0" distL="0" distR="0" wp14:anchorId="43608CC9" wp14:editId="6A249791">
+            <wp:extent cx="4669971" cy="6543279"/>
+            <wp:effectExtent l="0" t="0" r="0" b="0"/>
+            <wp:docPr id="626651701" name="Hình ảnh 11"/>
+            <wp:cNvGraphicFramePr>
+              <a:graphicFrameLocks xmlns:a="http://schemas.openxmlformats.org/drawingml/2006/main" noChangeAspect="1"/>
+            </wp:cNvGraphicFramePr>
+            <a:graphic xmlns:a="http://schemas.openxmlformats.org/drawingml/2006/main">
+              <a:graphicData uri="http://schemas.openxmlformats.org/drawingml/2006/picture">
+                <pic:pic xmlns:pic="http://schemas.openxmlformats.org/drawingml/2006/picture">
+                  <pic:nvPicPr>
+                    <pic:cNvPr id="626651701" name="Hình ảnh 626651701"/>
+                    <pic:cNvPicPr/>
+                  </pic:nvPicPr>
+                  <pic:blipFill rotWithShape="1">
+                    <a:blip r:embed="rId22">
+                      <a:extLst>
+                        <a:ext uri="{28A0092B-C50C-407E-A947-70E740481C1C}">
+                          <a14:useLocalDpi xmlns:a14="http://schemas.microsoft.com/office/drawing/2010/main" val="0"/>
+                        </a:ext>
+                      </a:extLst>
+                    </a:blip>
+                    <a:srcRect l="28634" t="2534" r="29210" b="53166"/>
+                    <a:stretch>
+                      <a:fillRect/>
+                    </a:stretch>
+                  </pic:blipFill>
+                  <pic:spPr bwMode="auto">
+                    <a:xfrm>
+                      <a:off x="0" y="0"/>
+                      <a:ext cx="4680058" cy="6557413"/>
+                    </a:xfrm>
+                    <a:prstGeom prst="rect">
+                      <a:avLst/>
+                    </a:prstGeom>
+                    <a:ln>
+                      <a:noFill/>
+                    </a:ln>
+                    <a:extLst>
+                      <a:ext uri="{53640926-AAD7-44D8-BBD7-CCE9431645EC}">
+                        <a14:shadowObscured xmlns:a14="http://schemas.microsoft.com/office/drawing/2010/main"/>
+                      </a:ext>
+                    </a:extLst>
+                  </pic:spPr>
+                </pic:pic>
+              </a:graphicData>
+            </a:graphic>
+          </wp:inline>
+        </w:drawing>
+      </w:r>
+    </w:p>
+    <w:p>
+      <w:pPr>
+        <w:rPr>
+          <w:rFonts w:cs="Times New Roman"/>
+          <w:b/>
+          <w:bCs/>
+          <w:sz w:val="28"/>
+          <w:szCs w:val="28"/>
+        </w:rPr>
+      </w:pPr>
+    </w:p>
+    <w:p>
+      <w:pPr>
+        <w:rPr>
+          <w:rFonts w:cs="Times New Roman"/>
+          <w:b/>
+          <w:bCs/>
+          <w:sz w:val="28"/>
+          <w:szCs w:val="28"/>
+        </w:rPr>
+      </w:pPr>
+      <w:r>
+        <w:rPr>
+          <w:rFonts w:cs="Times New Roman"/>
+          <w:b/>
+          <w:bCs/>
+          <w:sz w:val="28"/>
+          <w:szCs w:val="28"/>
+        </w:rPr>
+        <w:t>2.2.10 Giao diện</w:t>
+      </w:r>
+      <w:r>
+        <w:rPr>
+          <w:rFonts w:cs="Times New Roman"/>
+          <w:b/>
+          <w:bCs/>
+          <w:sz w:val="28"/>
+          <w:szCs w:val="28"/>
+        </w:rPr>
+        <w:t xml:space="preserve"> quản lí đăng kí</w:t>
+      </w:r>
+    </w:p>
+    <w:p>
+      <w:pPr>
+        <w:jc w:val="center"/>
+        <w:rPr>
+          <w:rFonts w:cs="Times New Roman"/>
+          <w:b/>
+          <w:bCs/>
+          <w:sz w:val="28"/>
+          <w:szCs w:val="28"/>
+        </w:rPr>
+      </w:pPr>
+      <w:r>
+        <w:rPr>
+          <w:rFonts w:cs="Times New Roman"/>
+          <w:b/>
+          <w:bCs/>
+          <w:noProof/>
+          <w:sz w:val="28"/>
+          <w:szCs w:val="28"/>
+        </w:rPr>
+        <w:lastRenderedPageBreak/>
+        <w:drawing>
+          <wp:inline distT="0" distB="0" distL="0" distR="0" wp14:anchorId="3D843269" wp14:editId="370DBF0D">
+            <wp:extent cx="6120765" cy="4093029"/>
+            <wp:effectExtent l="0" t="0" r="0" b="3175"/>
+            <wp:docPr id="1885739927" name="Hình ảnh 12"/>
+            <wp:cNvGraphicFramePr>
+              <a:graphicFrameLocks xmlns:a="http://schemas.openxmlformats.org/drawingml/2006/main" noChangeAspect="1"/>
+            </wp:cNvGraphicFramePr>
+            <a:graphic xmlns:a="http://schemas.openxmlformats.org/drawingml/2006/main">
+              <a:graphicData uri="http://schemas.openxmlformats.org/drawingml/2006/picture">
+                <pic:pic xmlns:pic="http://schemas.openxmlformats.org/drawingml/2006/picture">
+                  <pic:nvPicPr>
+                    <pic:cNvPr id="1885739927" name="Hình ảnh 1885739927"/>
+                    <pic:cNvPicPr/>
+                  </pic:nvPicPr>
+                  <pic:blipFill rotWithShape="1">
+                    <a:blip r:embed="rId23">
+                      <a:extLst>
+                        <a:ext uri="{28A0092B-C50C-407E-A947-70E740481C1C}">
+                          <a14:useLocalDpi xmlns:a14="http://schemas.microsoft.com/office/drawing/2010/main" val="0"/>
+                        </a:ext>
+                      </a:extLst>
+                    </a:blip>
+                    <a:srcRect b="51851"/>
+                    <a:stretch>
+                      <a:fillRect/>
+                    </a:stretch>
+                  </pic:blipFill>
+                  <pic:spPr bwMode="auto">
+                    <a:xfrm>
+                      <a:off x="0" y="0"/>
+                      <a:ext cx="6120765" cy="4093029"/>
+                    </a:xfrm>
+                    <a:prstGeom prst="rect">
+                      <a:avLst/>
+                    </a:prstGeom>
+                    <a:ln>
+                      <a:noFill/>
+                    </a:ln>
+                    <a:extLst>
+                      <a:ext uri="{53640926-AAD7-44D8-BBD7-CCE9431645EC}">
+                        <a14:shadowObscured xmlns:a14="http://schemas.microsoft.com/office/drawing/2010/main"/>
+                      </a:ext>
+                    </a:extLst>
+                  </pic:spPr>
+                </pic:pic>
+              </a:graphicData>
+            </a:graphic>
+          </wp:inline>
+        </w:drawing>
+      </w:r>
+    </w:p>
+    <w:p>
+      <w:pPr>
+        <w:rPr>
+          <w:rFonts w:cs="Times New Roman"/>
+          <w:b/>
+          <w:bCs/>
+          <w:sz w:val="28"/>
+          <w:szCs w:val="28"/>
+        </w:rPr>
+      </w:pPr>
+      <w:r>
+        <w:rPr>
+          <w:rFonts w:cs="Times New Roman"/>
+          <w:b/>
+          <w:bCs/>
+          <w:sz w:val="28"/>
+          <w:szCs w:val="28"/>
+        </w:rPr>
+        <w:t>2.2.11 Giao diện quản lí kì học</w:t>
+      </w:r>
+    </w:p>
+    <w:p>
+      <w:pPr>
+        <w:jc w:val="center"/>
+        <w:rPr>
+          <w:rFonts w:cs="Times New Roman"/>
+          <w:b/>
+          <w:bCs/>
+          <w:sz w:val="28"/>
+          <w:szCs w:val="28"/>
+        </w:rPr>
+      </w:pPr>
+      <w:r>
+        <w:rPr>
+          <w:rFonts w:cs="Times New Roman"/>
+          <w:b/>
+          <w:bCs/>
+          <w:noProof/>
+          <w:sz w:val="28"/>
+          <w:szCs w:val="28"/>
+        </w:rPr>
+        <w:lastRenderedPageBreak/>
+        <w:drawing>
+          <wp:inline distT="0" distB="0" distL="0" distR="0" wp14:anchorId="3B698B97" wp14:editId="2A9351F6">
+            <wp:extent cx="6056630" cy="8001000"/>
+            <wp:effectExtent l="0" t="0" r="1270" b="0"/>
+            <wp:docPr id="1514581151" name="Hình ảnh 13"/>
+            <wp:cNvGraphicFramePr>
+              <a:graphicFrameLocks xmlns:a="http://schemas.openxmlformats.org/drawingml/2006/main" noChangeAspect="1"/>
+            </wp:cNvGraphicFramePr>
+            <a:graphic xmlns:a="http://schemas.openxmlformats.org/drawingml/2006/main">
+              <a:graphicData uri="http://schemas.openxmlformats.org/drawingml/2006/picture">
+                <pic:pic xmlns:pic="http://schemas.openxmlformats.org/drawingml/2006/picture">
+                  <pic:nvPicPr>
+                    <pic:cNvPr id="1514581151" name="Hình ảnh 1514581151"/>
+                    <pic:cNvPicPr/>
+                  </pic:nvPicPr>
+                  <pic:blipFill rotWithShape="1">
+                    <a:blip r:embed="rId24">
+                      <a:extLst>
+                        <a:ext uri="{28A0092B-C50C-407E-A947-70E740481C1C}">
+                          <a14:useLocalDpi xmlns:a14="http://schemas.microsoft.com/office/drawing/2010/main" val="0"/>
+                        </a:ext>
+                      </a:extLst>
+                    </a:blip>
+                    <a:srcRect b="13533"/>
+                    <a:stretch>
+                      <a:fillRect/>
+                    </a:stretch>
+                  </pic:blipFill>
+                  <pic:spPr bwMode="auto">
+                    <a:xfrm>
+                      <a:off x="0" y="0"/>
+                      <a:ext cx="6056630" cy="8001000"/>
+                    </a:xfrm>
+                    <a:prstGeom prst="rect">
+                      <a:avLst/>
+                    </a:prstGeom>
+                    <a:ln>
+                      <a:noFill/>
+                    </a:ln>
+                    <a:extLst>
+                      <a:ext uri="{53640926-AAD7-44D8-BBD7-CCE9431645EC}">
+                        <a14:shadowObscured xmlns:a14="http://schemas.microsoft.com/office/drawing/2010/main"/>
+                      </a:ext>
+                    </a:extLst>
+                  </pic:spPr>
+                </pic:pic>
+              </a:graphicData>
+            </a:graphic>
+          </wp:inline>
+        </w:drawing>
+      </w:r>
+    </w:p>
+    <w:p>
+      <w:pPr>
+        <w:rPr>
+          <w:rFonts w:cs="Times New Roman"/>
+          <w:b/>
+          <w:bCs/>
+          <w:sz w:val="28"/>
+          <w:szCs w:val="28"/>
+        </w:rPr>
+      </w:pPr>
+      <w:r>
+        <w:rPr>
+          <w:rFonts w:cs="Times New Roman"/>
+          <w:b/>
+          <w:bCs/>
+          <w:sz w:val="28"/>
+          <w:szCs w:val="28"/>
+        </w:rPr>
+        <w:t>2.2.12 Giao diện quản lí người dùng</w:t>
+      </w:r>
+    </w:p>
+    <w:p>
+      <w:pPr>
+        <w:rPr>
+          <w:rFonts w:cs="Times New Roman"/>
+          <w:b/>
+          <w:bCs/>
+          <w:sz w:val="28"/>
+          <w:szCs w:val="28"/>
+        </w:rPr>
+      </w:pPr>
+      <w:r>
+        <w:rPr>
+          <w:rFonts w:cs="Times New Roman"/>
+          <w:b/>
+          <w:bCs/>
+          <w:noProof/>
+          <w:sz w:val="28"/>
+          <w:szCs w:val="28"/>
+        </w:rPr>
+        <w:lastRenderedPageBreak/>
+        <w:drawing>
+          <wp:inline distT="0" distB="0" distL="0" distR="0" wp14:anchorId="60953938" wp14:editId="4E939076">
+            <wp:extent cx="6120765" cy="5453743"/>
+            <wp:effectExtent l="0" t="0" r="0" b="0"/>
+            <wp:docPr id="355246371" name="Hình ảnh 14"/>
+            <wp:cNvGraphicFramePr>
+              <a:graphicFrameLocks xmlns:a="http://schemas.openxmlformats.org/drawingml/2006/main" noChangeAspect="1"/>
+            </wp:cNvGraphicFramePr>
+            <a:graphic xmlns:a="http://schemas.openxmlformats.org/drawingml/2006/main">
+              <a:graphicData uri="http://schemas.openxmlformats.org/drawingml/2006/picture">
+                <pic:pic xmlns:pic="http://schemas.openxmlformats.org/drawingml/2006/picture">
+                  <pic:nvPicPr>
+                    <pic:cNvPr id="355246371" name="Hình ảnh 355246371"/>
+                    <pic:cNvPicPr/>
+                  </pic:nvPicPr>
+                  <pic:blipFill rotWithShape="1">
+                    <a:blip r:embed="rId25">
+                      <a:extLst>
+                        <a:ext uri="{28A0092B-C50C-407E-A947-70E740481C1C}">
+                          <a14:useLocalDpi xmlns:a14="http://schemas.microsoft.com/office/drawing/2010/main" val="0"/>
+                        </a:ext>
+                      </a:extLst>
+                    </a:blip>
+                    <a:srcRect b="35844"/>
+                    <a:stretch>
+                      <a:fillRect/>
+                    </a:stretch>
+                  </pic:blipFill>
+                  <pic:spPr bwMode="auto">
+                    <a:xfrm>
+                      <a:off x="0" y="0"/>
+                      <a:ext cx="6120765" cy="5453743"/>
+                    </a:xfrm>
+                    <a:prstGeom prst="rect">
+                      <a:avLst/>
+                    </a:prstGeom>
+                    <a:ln>
+                      <a:noFill/>
+                    </a:ln>
+                    <a:extLst>
+                      <a:ext uri="{53640926-AAD7-44D8-BBD7-CCE9431645EC}">
+                        <a14:shadowObscured xmlns:a14="http://schemas.microsoft.com/office/drawing/2010/main"/>
+                      </a:ext>
+                    </a:extLst>
+                  </pic:spPr>
+                </pic:pic>
+              </a:graphicData>
+            </a:graphic>
+          </wp:inline>
+        </w:drawing>
+      </w:r>
     </w:p>
     <w:p>
       <w:pPr>
@@ -10471,7 +11447,6 @@
           <w:szCs w:val="28"/>
           <w:lang w:val="vi-VN"/>
         </w:rPr>
-        <w:lastRenderedPageBreak/>
         <w:t>Ưu điểm:</w:t>
       </w:r>
     </w:p>
@@ -10541,6 +11516,7 @@
           <w:szCs w:val="28"/>
           <w:lang w:val="vi-VN"/>
         </w:rPr>
+        <w:lastRenderedPageBreak/>
         <w:t xml:space="preserve">Mối liên hệ giữa </w:t>
       </w:r>
       <w:r>
@@ -10854,71 +11830,71 @@
           <w:sz w:val="36"/>
           <w:szCs w:val="36"/>
         </w:rPr>
+        <w:t>Tuần 5: Thiết kế Hành vi và Trạng thái</w:t>
+      </w:r>
+    </w:p>
+    <w:p>
+      <w:pPr>
+        <w:rPr>
+          <w:rFonts w:cs="Times New Roman"/>
+          <w:b/>
+          <w:bCs/>
+          <w:sz w:val="28"/>
+          <w:szCs w:val="28"/>
+        </w:rPr>
+      </w:pPr>
+      <w:r>
+        <w:rPr>
+          <w:rFonts w:cs="Times New Roman"/>
+          <w:b/>
+          <w:bCs/>
+          <w:sz w:val="28"/>
+          <w:szCs w:val="28"/>
+        </w:rPr>
+        <w:t>1</w:t>
+      </w:r>
+      <w:r>
+        <w:rPr>
+          <w:rFonts w:cs="Times New Roman"/>
+          <w:b/>
+          <w:bCs/>
+          <w:sz w:val="28"/>
+          <w:szCs w:val="28"/>
+        </w:rPr>
+        <w:t>.</w:t>
+      </w:r>
+      <w:r>
+        <w:rPr>
+          <w:rFonts w:cs="Times New Roman"/>
+          <w:b/>
+          <w:bCs/>
+          <w:sz w:val="28"/>
+          <w:szCs w:val="28"/>
+        </w:rPr>
+        <w:t xml:space="preserve"> Biểu đồ Trạng thái (State Machine)</w:t>
+      </w:r>
+    </w:p>
+    <w:p>
+      <w:pPr>
+        <w:jc w:val="center"/>
+        <w:rPr>
+          <w:rFonts w:cs="Times New Roman"/>
+          <w:b/>
+          <w:bCs/>
+          <w:sz w:val="28"/>
+          <w:szCs w:val="28"/>
+        </w:rPr>
+      </w:pPr>
+      <w:r>
+        <w:rPr>
+          <w:rFonts w:cs="Times New Roman"/>
+          <w:b/>
+          <w:bCs/>
+          <w:noProof/>
+          <w:sz w:val="28"/>
+          <w:szCs w:val="28"/>
+        </w:rPr>
         <w:lastRenderedPageBreak/>
-        <w:t>Tuần 5: Thiết kế Hành vi và Trạng thái</w:t>
-      </w:r>
-    </w:p>
-    <w:p>
-      <w:pPr>
-        <w:rPr>
-          <w:rFonts w:cs="Times New Roman"/>
-          <w:b/>
-          <w:bCs/>
-          <w:sz w:val="28"/>
-          <w:szCs w:val="28"/>
-        </w:rPr>
-      </w:pPr>
-      <w:r>
-        <w:rPr>
-          <w:rFonts w:cs="Times New Roman"/>
-          <w:b/>
-          <w:bCs/>
-          <w:sz w:val="28"/>
-          <w:szCs w:val="28"/>
-        </w:rPr>
-        <w:t>1</w:t>
-      </w:r>
-      <w:r>
-        <w:rPr>
-          <w:rFonts w:cs="Times New Roman"/>
-          <w:b/>
-          <w:bCs/>
-          <w:sz w:val="28"/>
-          <w:szCs w:val="28"/>
-        </w:rPr>
-        <w:t>.</w:t>
-      </w:r>
-      <w:r>
-        <w:rPr>
-          <w:rFonts w:cs="Times New Roman"/>
-          <w:b/>
-          <w:bCs/>
-          <w:sz w:val="28"/>
-          <w:szCs w:val="28"/>
-        </w:rPr>
-        <w:t xml:space="preserve"> Biểu đồ Trạng thái (State Machine)</w:t>
-      </w:r>
-    </w:p>
-    <w:p>
-      <w:pPr>
-        <w:jc w:val="center"/>
-        <w:rPr>
-          <w:rFonts w:cs="Times New Roman"/>
-          <w:b/>
-          <w:bCs/>
-          <w:sz w:val="28"/>
-          <w:szCs w:val="28"/>
-        </w:rPr>
-      </w:pPr>
-      <w:r>
-        <w:rPr>
-          <w:rFonts w:cs="Times New Roman"/>
-          <w:b/>
-          <w:bCs/>
-          <w:noProof/>
-          <w:sz w:val="28"/>
-          <w:szCs w:val="28"/>
-        </w:rPr>
         <w:drawing>
           <wp:inline distT="0" distB="0" distL="0" distR="0" wp14:anchorId="3B7E4C6A" wp14:editId="47293F1B">
             <wp:extent cx="4963886" cy="6427972"/>
@@ -10935,7 +11911,7 @@
                     <pic:cNvPicPr/>
                   </pic:nvPicPr>
                   <pic:blipFill>
-                    <a:blip r:embed="rId15">
+                    <a:blip r:embed="rId26">
                       <a:extLst>
                         <a:ext uri="{28A0092B-C50C-407E-A947-70E740481C1C}">
                           <a14:useLocalDpi xmlns:a14="http://schemas.microsoft.com/office/drawing/2010/main" val="0"/>
@@ -11243,7 +12219,7 @@
                     <pic:cNvPicPr/>
                   </pic:nvPicPr>
                   <pic:blipFill>
-                    <a:blip r:embed="rId16">
+                    <a:blip r:embed="rId27">
                       <a:extLst>
                         <a:ext uri="{28A0092B-C50C-407E-A947-70E740481C1C}">
                           <a14:useLocalDpi xmlns:a14="http://schemas.microsoft.com/office/drawing/2010/main" val="0"/>
@@ -11568,7 +12544,7 @@
                     <pic:cNvPicPr/>
                   </pic:nvPicPr>
                   <pic:blipFill rotWithShape="1">
-                    <a:blip r:embed="rId17" cstate="print">
+                    <a:blip r:embed="rId28" cstate="print">
                       <a:extLst>
                         <a:ext uri="{28A0092B-C50C-407E-A947-70E740481C1C}">
                           <a14:useLocalDpi xmlns:a14="http://schemas.microsoft.com/office/drawing/2010/main" val="0"/>
@@ -11847,7 +12823,7 @@
                     <pic:cNvPicPr/>
                   </pic:nvPicPr>
                   <pic:blipFill rotWithShape="1">
-                    <a:blip r:embed="rId18" cstate="print">
+                    <a:blip r:embed="rId29" cstate="print">
                       <a:extLst>
                         <a:ext uri="{28A0092B-C50C-407E-A947-70E740481C1C}">
                           <a14:useLocalDpi xmlns:a14="http://schemas.microsoft.com/office/drawing/2010/main" val="0"/>
@@ -18482,6 +19458,7 @@
   <w:style w:type="character" w:default="1" w:styleId="Phngmcinhcuaoanvn">
     <w:name w:val="Default Paragraph Font"/>
     <w:uiPriority w:val="1"/>
+    <w:semiHidden/>
     <w:unhideWhenUsed/>
   </w:style>
   <w:style w:type="table" w:default="1" w:styleId="BangThngthng">

</xml_diff>

<commit_message>
cập nhật tuần 6
</commit_message>
<xml_diff>
--- a/Documents/Báo cáo.docx
+++ b/Documents/Báo cáo.docx
@@ -10102,7 +10102,7 @@
           <w:lang w:val="vi-VN"/>
         </w:rPr>
         <w:drawing>
-          <wp:inline distT="0" distB="0" distL="0" distR="0" wp14:anchorId="092EE4ED" wp14:editId="03AA4C13">
+          <wp:inline distT="0" distB="0" distL="0" distR="0" wp14:anchorId="092EE4ED" wp14:editId="4D256567">
             <wp:extent cx="5551805" cy="4844143"/>
             <wp:effectExtent l="0" t="0" r="0" b="0"/>
             <wp:docPr id="198404348" name="Hình ảnh 2"/>
@@ -10417,7 +10417,7 @@
           <w:szCs w:val="28"/>
         </w:rPr>
         <w:drawing>
-          <wp:inline distT="0" distB="0" distL="0" distR="0" wp14:anchorId="12AD690B" wp14:editId="39D06BD5">
+          <wp:inline distT="0" distB="0" distL="0" distR="0" wp14:anchorId="12AD690B" wp14:editId="29D0DFC6">
             <wp:extent cx="5125085" cy="6368143"/>
             <wp:effectExtent l="0" t="0" r="0" b="0"/>
             <wp:docPr id="1997088460" name="Hình ảnh 5"/>
@@ -10700,7 +10700,7 @@
         </w:rPr>
         <w:lastRenderedPageBreak/>
         <w:drawing>
-          <wp:inline distT="0" distB="0" distL="0" distR="0" wp14:anchorId="021C7CD2" wp14:editId="74DF0FBF">
+          <wp:inline distT="0" distB="0" distL="0" distR="0" wp14:anchorId="021C7CD2" wp14:editId="6BFB7BFF">
             <wp:extent cx="5125085" cy="5889172"/>
             <wp:effectExtent l="0" t="0" r="0" b="0"/>
             <wp:docPr id="874667094" name="Hình ảnh 9"/>
@@ -12518,21 +12518,912 @@
           <w:szCs w:val="28"/>
         </w:rPr>
       </w:pPr>
-      <w:r>
-        <w:rPr>
-          <w:rFonts w:cs="Times New Roman"/>
-          <w:b/>
-          <w:bCs/>
+    </w:p>
+    <w:p>
+      <w:pPr>
+        <w:rPr>
+          <w:rFonts w:cs="Times New Roman"/>
+          <w:sz w:val="28"/>
+          <w:szCs w:val="28"/>
+          <w:lang w:val="vi-VN"/>
+        </w:rPr>
+      </w:pPr>
+      <w:r>
+        <w:rPr>
+          <w:rFonts w:cs="Times New Roman"/>
+          <w:sz w:val="28"/>
+          <w:szCs w:val="28"/>
+          <w:lang w:val="vi-VN"/>
+        </w:rPr>
+        <w:t xml:space="preserve">Cập nhật </w:t>
+      </w:r>
+      <w:r>
+        <w:rPr>
+          <w:rFonts w:cs="Times New Roman"/>
+          <w:b/>
+          <w:bCs/>
+          <w:sz w:val="28"/>
+          <w:szCs w:val="28"/>
+          <w:lang w:val="vi-VN"/>
+        </w:rPr>
+        <w:t>src/models/Dangky.js</w:t>
+      </w:r>
+      <w:r>
+        <w:rPr>
+          <w:rFonts w:cs="Times New Roman"/>
+          <w:sz w:val="28"/>
+          <w:szCs w:val="28"/>
+          <w:lang w:val="vi-VN"/>
+        </w:rPr>
+        <w:t>:</w:t>
+      </w:r>
+    </w:p>
+    <w:p>
+      <w:pPr>
+        <w:numPr>
+          <w:ilvl w:val="0"/>
+          <w:numId w:val="38"/>
+        </w:numPr>
+        <w:rPr>
+          <w:rFonts w:cs="Times New Roman"/>
+          <w:sz w:val="28"/>
+          <w:szCs w:val="28"/>
+          <w:lang w:val="vi-VN"/>
+        </w:rPr>
+      </w:pPr>
+      <w:r>
+        <w:rPr>
+          <w:rFonts w:cs="Times New Roman"/>
+          <w:sz w:val="28"/>
+          <w:szCs w:val="28"/>
+          <w:lang w:val="vi-VN"/>
+        </w:rPr>
+        <w:t xml:space="preserve">Thêm </w:t>
+      </w:r>
+      <w:r>
+        <w:rPr>
+          <w:rFonts w:cs="Times New Roman"/>
+          <w:b/>
+          <w:bCs/>
+          <w:sz w:val="28"/>
+          <w:szCs w:val="28"/>
+          <w:lang w:val="vi-VN"/>
+        </w:rPr>
+        <w:t>enum trạng thái</w:t>
+      </w:r>
+      <w:r>
+        <w:rPr>
+          <w:rFonts w:cs="Times New Roman"/>
+          <w:sz w:val="28"/>
+          <w:szCs w:val="28"/>
+          <w:lang w:val="vi-VN"/>
+        </w:rPr>
+        <w:t xml:space="preserve"> DangKyStates (KHOI_TAO, DANG_XU_LY, THANH_CONG, CHO_DOI, TU_CHOI, DA_HUY).</w:t>
+      </w:r>
+    </w:p>
+    <w:p>
+      <w:pPr>
+        <w:numPr>
+          <w:ilvl w:val="0"/>
+          <w:numId w:val="38"/>
+        </w:numPr>
+        <w:rPr>
+          <w:rFonts w:cs="Times New Roman"/>
+          <w:sz w:val="28"/>
+          <w:szCs w:val="28"/>
+          <w:lang w:val="vi-VN"/>
+        </w:rPr>
+      </w:pPr>
+      <w:r>
+        <w:rPr>
+          <w:rFonts w:cs="Times New Roman"/>
+          <w:sz w:val="28"/>
+          <w:szCs w:val="28"/>
+          <w:lang w:val="vi-VN"/>
+        </w:rPr>
+        <w:t xml:space="preserve">Đặt trangThai </w:t>
+      </w:r>
+      <w:r>
+        <w:rPr>
+          <w:rFonts w:cs="Times New Roman"/>
+          <w:b/>
+          <w:bCs/>
+          <w:sz w:val="28"/>
+          <w:szCs w:val="28"/>
+          <w:lang w:val="vi-VN"/>
+        </w:rPr>
+        <w:t>default</w:t>
+      </w:r>
+      <w:r>
+        <w:rPr>
+          <w:rFonts w:cs="Times New Roman"/>
+          <w:sz w:val="28"/>
+          <w:szCs w:val="28"/>
+          <w:lang w:val="vi-VN"/>
+        </w:rPr>
+        <w:t xml:space="preserve"> KHOI_TAO, ngayDangKy default NOW.</w:t>
+      </w:r>
+    </w:p>
+    <w:p>
+      <w:pPr>
+        <w:numPr>
+          <w:ilvl w:val="0"/>
+          <w:numId w:val="38"/>
+        </w:numPr>
+        <w:rPr>
+          <w:rFonts w:cs="Times New Roman"/>
+          <w:sz w:val="28"/>
+          <w:szCs w:val="28"/>
+          <w:lang w:val="vi-VN"/>
+        </w:rPr>
+      </w:pPr>
+      <w:r>
+        <w:rPr>
+          <w:rFonts w:cs="Times New Roman"/>
+          <w:sz w:val="28"/>
+          <w:szCs w:val="28"/>
+          <w:lang w:val="vi-VN"/>
+        </w:rPr>
+        <w:lastRenderedPageBreak/>
+        <w:t xml:space="preserve">Thêm </w:t>
+      </w:r>
+      <w:r>
+        <w:rPr>
+          <w:rFonts w:cs="Times New Roman"/>
+          <w:b/>
+          <w:bCs/>
+          <w:sz w:val="28"/>
+          <w:szCs w:val="28"/>
+          <w:lang w:val="vi-VN"/>
+        </w:rPr>
+        <w:t>instance methods</w:t>
+      </w:r>
+      <w:r>
+        <w:rPr>
+          <w:rFonts w:cs="Times New Roman"/>
+          <w:sz w:val="28"/>
+          <w:szCs w:val="28"/>
+          <w:lang w:val="vi-VN"/>
+        </w:rPr>
+        <w:t xml:space="preserve"> để điều khiển state:</w:t>
+      </w:r>
+    </w:p>
+    <w:p>
+      <w:pPr>
+        <w:numPr>
+          <w:ilvl w:val="1"/>
+          <w:numId w:val="38"/>
+        </w:numPr>
+        <w:rPr>
+          <w:rFonts w:cs="Times New Roman"/>
+          <w:sz w:val="28"/>
+          <w:szCs w:val="28"/>
+          <w:lang w:val="vi-VN"/>
+        </w:rPr>
+      </w:pPr>
+      <w:r>
+        <w:rPr>
+          <w:rFonts w:cs="Times New Roman"/>
+          <w:sz w:val="28"/>
+          <w:szCs w:val="28"/>
+          <w:lang w:val="vi-VN"/>
+        </w:rPr>
+        <w:t>submit(), markValid(), confirm(), waitlist(), resumeFromWaitlist(), reject(reason), cancel().</w:t>
+      </w:r>
+    </w:p>
+    <w:p>
+      <w:pPr>
+        <w:jc w:val="center"/>
+        <w:rPr>
+          <w:rFonts w:cs="Times New Roman"/>
+          <w:sz w:val="28"/>
+          <w:szCs w:val="28"/>
+        </w:rPr>
+      </w:pPr>
+    </w:p>
+    <w:p>
+      <w:pPr>
+        <w:jc w:val="center"/>
+        <w:rPr>
+          <w:rFonts w:cs="Times New Roman"/>
+          <w:sz w:val="28"/>
+          <w:szCs w:val="28"/>
+        </w:rPr>
+      </w:pPr>
+    </w:p>
+    <w:p>
+      <w:pPr>
+        <w:jc w:val="center"/>
+        <w:rPr>
+          <w:rFonts w:cs="Times New Roman"/>
+          <w:sz w:val="28"/>
+          <w:szCs w:val="28"/>
+        </w:rPr>
+      </w:pPr>
+    </w:p>
+    <w:p>
+      <w:pPr>
+        <w:rPr>
+          <w:rFonts w:cs="Times New Roman"/>
+          <w:sz w:val="28"/>
+          <w:szCs w:val="28"/>
+          <w:lang w:val="vi-VN"/>
+        </w:rPr>
+      </w:pPr>
+      <w:r>
+        <w:rPr>
+          <w:rFonts w:cs="Times New Roman"/>
+          <w:sz w:val="28"/>
+          <w:szCs w:val="28"/>
+          <w:lang w:val="vi-VN"/>
+        </w:rPr>
+        <w:t xml:space="preserve">Cập nhật </w:t>
+      </w:r>
+      <w:r>
+        <w:rPr>
+          <w:rFonts w:cs="Times New Roman"/>
+          <w:b/>
+          <w:bCs/>
+          <w:sz w:val="28"/>
+          <w:szCs w:val="28"/>
+          <w:lang w:val="vi-VN"/>
+        </w:rPr>
+        <w:t>src/models/LopHocPhan.js</w:t>
+      </w:r>
+      <w:r>
+        <w:rPr>
+          <w:rFonts w:cs="Times New Roman"/>
+          <w:sz w:val="28"/>
+          <w:szCs w:val="28"/>
+          <w:lang w:val="vi-VN"/>
+        </w:rPr>
+        <w:t>:</w:t>
+      </w:r>
+    </w:p>
+    <w:p>
+      <w:pPr>
+        <w:numPr>
+          <w:ilvl w:val="0"/>
+          <w:numId w:val="39"/>
+        </w:numPr>
+        <w:rPr>
+          <w:rFonts w:cs="Times New Roman"/>
+          <w:sz w:val="28"/>
+          <w:szCs w:val="28"/>
+          <w:lang w:val="vi-VN"/>
+        </w:rPr>
+      </w:pPr>
+      <w:r>
+        <w:rPr>
+          <w:rFonts w:cs="Times New Roman"/>
+          <w:sz w:val="28"/>
+          <w:szCs w:val="28"/>
+          <w:lang w:val="vi-VN"/>
+        </w:rPr>
+        <w:t xml:space="preserve">Thêm </w:t>
+      </w:r>
+      <w:r>
+        <w:rPr>
+          <w:rFonts w:cs="Times New Roman"/>
+          <w:b/>
+          <w:bCs/>
+          <w:sz w:val="28"/>
+          <w:szCs w:val="28"/>
+          <w:lang w:val="vi-VN"/>
+        </w:rPr>
+        <w:t>enum</w:t>
+      </w:r>
+      <w:r>
+        <w:rPr>
+          <w:rFonts w:cs="Times New Roman"/>
+          <w:sz w:val="28"/>
+          <w:szCs w:val="28"/>
+          <w:lang w:val="vi-VN"/>
+        </w:rPr>
+        <w:t xml:space="preserve"> LopHocPhanStates (SAP_MO, DANG_MO, DA_DAY, DA_DONG, DA_HUY).</w:t>
+      </w:r>
+    </w:p>
+    <w:p>
+      <w:pPr>
+        <w:numPr>
+          <w:ilvl w:val="0"/>
+          <w:numId w:val="39"/>
+        </w:numPr>
+        <w:rPr>
+          <w:rFonts w:cs="Times New Roman"/>
+          <w:sz w:val="28"/>
+          <w:szCs w:val="28"/>
+          <w:lang w:val="vi-VN"/>
+        </w:rPr>
+      </w:pPr>
+      <w:r>
+        <w:rPr>
+          <w:rFonts w:cs="Times New Roman"/>
+          <w:sz w:val="28"/>
+          <w:szCs w:val="28"/>
+          <w:lang w:val="vi-VN"/>
+        </w:rPr>
+        <w:t xml:space="preserve">Bổ sung cột </w:t>
+      </w:r>
+      <w:r>
+        <w:rPr>
+          <w:rFonts w:cs="Times New Roman"/>
+          <w:b/>
+          <w:bCs/>
+          <w:sz w:val="28"/>
+          <w:szCs w:val="28"/>
+          <w:lang w:val="vi-VN"/>
+        </w:rPr>
+        <w:t>chiTieu</w:t>
+      </w:r>
+      <w:r>
+        <w:rPr>
+          <w:rFonts w:cs="Times New Roman"/>
+          <w:sz w:val="28"/>
+          <w:szCs w:val="28"/>
+          <w:lang w:val="vi-VN"/>
+        </w:rPr>
+        <w:t xml:space="preserve">, </w:t>
+      </w:r>
+      <w:r>
+        <w:rPr>
+          <w:rFonts w:cs="Times New Roman"/>
+          <w:b/>
+          <w:bCs/>
+          <w:sz w:val="28"/>
+          <w:szCs w:val="28"/>
+          <w:lang w:val="vi-VN"/>
+        </w:rPr>
+        <w:t>siSo</w:t>
+      </w:r>
+      <w:r>
+        <w:rPr>
+          <w:rFonts w:cs="Times New Roman"/>
+          <w:sz w:val="28"/>
+          <w:szCs w:val="28"/>
+          <w:lang w:val="vi-VN"/>
+        </w:rPr>
+        <w:t xml:space="preserve">, </w:t>
+      </w:r>
+      <w:r>
+        <w:rPr>
+          <w:rFonts w:cs="Times New Roman"/>
+          <w:b/>
+          <w:bCs/>
+          <w:sz w:val="28"/>
+          <w:szCs w:val="28"/>
+          <w:lang w:val="vi-VN"/>
+        </w:rPr>
+        <w:t>trangThai</w:t>
+      </w:r>
+      <w:r>
+        <w:rPr>
+          <w:rFonts w:cs="Times New Roman"/>
+          <w:sz w:val="28"/>
+          <w:szCs w:val="28"/>
+          <w:lang w:val="vi-VN"/>
+        </w:rPr>
+        <w:t xml:space="preserve"> (default SAP_MO).</w:t>
+      </w:r>
+    </w:p>
+    <w:p>
+      <w:pPr>
+        <w:numPr>
+          <w:ilvl w:val="0"/>
+          <w:numId w:val="39"/>
+        </w:numPr>
+        <w:rPr>
+          <w:rFonts w:cs="Times New Roman"/>
+          <w:sz w:val="28"/>
+          <w:szCs w:val="28"/>
+          <w:lang w:val="vi-VN"/>
+        </w:rPr>
+      </w:pPr>
+      <w:r>
+        <w:rPr>
+          <w:rFonts w:cs="Times New Roman"/>
+          <w:sz w:val="28"/>
+          <w:szCs w:val="28"/>
+          <w:lang w:val="vi-VN"/>
+        </w:rPr>
+        <w:t xml:space="preserve">Thêm </w:t>
+      </w:r>
+      <w:r>
+        <w:rPr>
+          <w:rFonts w:cs="Times New Roman"/>
+          <w:b/>
+          <w:bCs/>
+          <w:sz w:val="28"/>
+          <w:szCs w:val="28"/>
+          <w:lang w:val="vi-VN"/>
+        </w:rPr>
+        <w:t>logic &amp; helper</w:t>
+      </w:r>
+      <w:r>
+        <w:rPr>
+          <w:rFonts w:cs="Times New Roman"/>
+          <w:sz w:val="28"/>
+          <w:szCs w:val="28"/>
+          <w:lang w:val="vi-VN"/>
+        </w:rPr>
+        <w:t>:</w:t>
+      </w:r>
+    </w:p>
+    <w:p>
+      <w:pPr>
+        <w:numPr>
+          <w:ilvl w:val="1"/>
+          <w:numId w:val="39"/>
+        </w:numPr>
+        <w:rPr>
+          <w:rFonts w:cs="Times New Roman"/>
+          <w:sz w:val="28"/>
+          <w:szCs w:val="28"/>
+          <w:lang w:val="vi-VN"/>
+        </w:rPr>
+      </w:pPr>
+      <w:r>
+        <w:rPr>
+          <w:rFonts w:cs="Times New Roman"/>
+          <w:sz w:val="28"/>
+          <w:szCs w:val="28"/>
+          <w:lang w:val="vi-VN"/>
+        </w:rPr>
+        <w:t>conCho(), openRegistration(), closeRegistration(), cancelClass(reason),</w:t>
+      </w:r>
+    </w:p>
+    <w:p>
+      <w:pPr>
+        <w:numPr>
+          <w:ilvl w:val="1"/>
+          <w:numId w:val="39"/>
+        </w:numPr>
+        <w:rPr>
+          <w:rFonts w:cs="Times New Roman"/>
+          <w:sz w:val="28"/>
+          <w:szCs w:val="28"/>
+          <w:lang w:val="vi-VN"/>
+        </w:rPr>
+      </w:pPr>
+      <w:r>
+        <w:rPr>
+          <w:rFonts w:cs="Times New Roman"/>
+          <w:sz w:val="28"/>
+          <w:szCs w:val="28"/>
+          <w:lang w:val="vi-VN"/>
+        </w:rPr>
+        <w:t xml:space="preserve">themSinhVien() (tự chuyển </w:t>
+      </w:r>
+      <w:r>
+        <w:rPr>
+          <w:rFonts w:cs="Times New Roman"/>
+          <w:b/>
+          <w:bCs/>
+          <w:sz w:val="28"/>
+          <w:szCs w:val="28"/>
+          <w:lang w:val="vi-VN"/>
+        </w:rPr>
+        <w:t>DANG_MO → DA_DAY</w:t>
+      </w:r>
+      <w:r>
+        <w:rPr>
+          <w:rFonts w:cs="Times New Roman"/>
+          <w:sz w:val="28"/>
+          <w:szCs w:val="28"/>
+          <w:lang w:val="vi-VN"/>
+        </w:rPr>
+        <w:t xml:space="preserve"> khi vừa đầy),</w:t>
+      </w:r>
+    </w:p>
+    <w:p>
+      <w:pPr>
+        <w:numPr>
+          <w:ilvl w:val="1"/>
+          <w:numId w:val="39"/>
+        </w:numPr>
+        <w:rPr>
+          <w:rFonts w:cs="Times New Roman"/>
+          <w:sz w:val="28"/>
+          <w:szCs w:val="28"/>
+          <w:lang w:val="vi-VN"/>
+        </w:rPr>
+      </w:pPr>
+      <w:r>
+        <w:rPr>
+          <w:rFonts w:cs="Times New Roman"/>
+          <w:sz w:val="28"/>
+          <w:szCs w:val="28"/>
+          <w:lang w:val="vi-VN"/>
+        </w:rPr>
+        <w:t xml:space="preserve">xoaSinhVien() (tự chuyển </w:t>
+      </w:r>
+      <w:r>
+        <w:rPr>
+          <w:rFonts w:cs="Times New Roman"/>
+          <w:b/>
+          <w:bCs/>
+          <w:sz w:val="28"/>
+          <w:szCs w:val="28"/>
+          <w:lang w:val="vi-VN"/>
+        </w:rPr>
+        <w:t>DA_DAY → DANG_MO</w:t>
+      </w:r>
+      <w:r>
+        <w:rPr>
+          <w:rFonts w:cs="Times New Roman"/>
+          <w:sz w:val="28"/>
+          <w:szCs w:val="28"/>
+          <w:lang w:val="vi-VN"/>
+        </w:rPr>
+        <w:t xml:space="preserve"> khi có chỗ),</w:t>
+      </w:r>
+    </w:p>
+    <w:p>
+      <w:pPr>
+        <w:numPr>
+          <w:ilvl w:val="1"/>
+          <w:numId w:val="39"/>
+        </w:numPr>
+        <w:rPr>
+          <w:rFonts w:cs="Times New Roman"/>
+          <w:sz w:val="28"/>
+          <w:szCs w:val="28"/>
+          <w:lang w:val="vi-VN"/>
+        </w:rPr>
+      </w:pPr>
+      <w:r>
+        <w:rPr>
+          <w:rFonts w:cs="Times New Roman"/>
+          <w:sz w:val="28"/>
+          <w:szCs w:val="28"/>
+          <w:lang w:val="vi-VN"/>
+        </w:rPr>
+        <w:t xml:space="preserve">setChiTieu(newQuota) (nếu đang đầy mà tăng quota → về </w:t>
+      </w:r>
+      <w:r>
+        <w:rPr>
+          <w:rFonts w:cs="Times New Roman"/>
+          <w:b/>
+          <w:bCs/>
+          <w:sz w:val="28"/>
+          <w:szCs w:val="28"/>
+          <w:lang w:val="vi-VN"/>
+        </w:rPr>
+        <w:t>DANG_MO</w:t>
+      </w:r>
+      <w:r>
+        <w:rPr>
+          <w:rFonts w:cs="Times New Roman"/>
+          <w:sz w:val="28"/>
+          <w:szCs w:val="28"/>
+          <w:lang w:val="vi-VN"/>
+        </w:rPr>
+        <w:t>).</w:t>
+      </w:r>
+    </w:p>
+    <w:p>
+      <w:pPr>
+        <w:rPr>
+          <w:rFonts w:cs="Times New Roman"/>
+          <w:sz w:val="28"/>
+          <w:szCs w:val="28"/>
+        </w:rPr>
+      </w:pPr>
+    </w:p>
+    <w:p>
+      <w:pPr>
+        <w:rPr>
+          <w:rFonts w:cs="Times New Roman"/>
+          <w:b/>
+          <w:bCs/>
+          <w:sz w:val="36"/>
+          <w:szCs w:val="36"/>
+        </w:rPr>
+      </w:pPr>
+      <w:r>
+        <w:rPr>
+          <w:rFonts w:cs="Times New Roman"/>
+          <w:b/>
+          <w:bCs/>
+          <w:sz w:val="36"/>
+          <w:szCs w:val="36"/>
+        </w:rPr>
+        <w:t>Báo cáo tuần 6. Thiết kế kiến trúc hệ thống</w:t>
+      </w:r>
+    </w:p>
+    <w:p>
+      <w:pPr>
+        <w:rPr>
+          <w:rFonts w:cs="Times New Roman"/>
+          <w:b/>
+          <w:bCs/>
+          <w:sz w:val="28"/>
+          <w:szCs w:val="28"/>
+          <w:lang w:val="vi-VN"/>
+        </w:rPr>
+      </w:pPr>
+      <w:r>
+        <w:rPr>
+          <w:rFonts w:cs="Times New Roman"/>
+          <w:b/>
+          <w:bCs/>
+          <w:sz w:val="28"/>
+          <w:szCs w:val="28"/>
+        </w:rPr>
+        <w:t xml:space="preserve">1 </w:t>
+      </w:r>
+      <w:r>
+        <w:rPr>
+          <w:rFonts w:cs="Times New Roman"/>
+          <w:b/>
+          <w:bCs/>
+          <w:sz w:val="28"/>
+          <w:szCs w:val="28"/>
+          <w:lang w:val="vi-VN"/>
+        </w:rPr>
+        <w:t>Tổng quan kiến trúc &amp; phạm vi</w:t>
+      </w:r>
+    </w:p>
+    <w:p>
+      <w:pPr>
+        <w:rPr>
+          <w:rFonts w:cs="Times New Roman"/>
+          <w:sz w:val="28"/>
+          <w:szCs w:val="28"/>
+          <w:lang w:val="vi-VN"/>
+        </w:rPr>
+      </w:pPr>
+      <w:r>
+        <w:rPr>
+          <w:rFonts w:cs="Times New Roman"/>
+          <w:sz w:val="28"/>
+          <w:szCs w:val="28"/>
+          <w:lang w:val="vi-VN"/>
+        </w:rPr>
+        <w:t xml:space="preserve">Hệ thống được tổ chức theo </w:t>
+      </w:r>
+      <w:r>
+        <w:rPr>
+          <w:rFonts w:cs="Times New Roman"/>
+          <w:b/>
+          <w:bCs/>
+          <w:sz w:val="28"/>
+          <w:szCs w:val="28"/>
+          <w:lang w:val="vi-VN"/>
+        </w:rPr>
+        <w:t>kiến trúc phân tầng</w:t>
+      </w:r>
+      <w:r>
+        <w:rPr>
+          <w:rFonts w:cs="Times New Roman"/>
+          <w:sz w:val="28"/>
+          <w:szCs w:val="28"/>
+          <w:lang w:val="vi-VN"/>
+        </w:rPr>
+        <w:t xml:space="preserve"> nhằm tách biệt giao diện – nghiệp vụ – truy cập dữ liệu – miền nghiệp vụ:</w:t>
+      </w:r>
+    </w:p>
+    <w:p>
+      <w:pPr>
+        <w:numPr>
+          <w:ilvl w:val="0"/>
+          <w:numId w:val="42"/>
+        </w:numPr>
+        <w:rPr>
+          <w:rFonts w:cs="Times New Roman"/>
+          <w:sz w:val="28"/>
+          <w:szCs w:val="28"/>
+          <w:lang w:val="vi-VN"/>
+        </w:rPr>
+      </w:pPr>
+      <w:r>
+        <w:rPr>
+          <w:rFonts w:cs="Times New Roman"/>
+          <w:b/>
+          <w:bCs/>
+          <w:sz w:val="28"/>
+          <w:szCs w:val="28"/>
+          <w:lang w:val="vi-VN"/>
+        </w:rPr>
+        <w:t>ui</w:t>
+      </w:r>
+      <w:r>
+        <w:rPr>
+          <w:rFonts w:cs="Times New Roman"/>
+          <w:sz w:val="28"/>
+          <w:szCs w:val="28"/>
+          <w:lang w:val="vi-VN"/>
+        </w:rPr>
+        <w:t>: giao tiếp HTTP (backend) và màn hình SPA (frontend).</w:t>
+      </w:r>
+    </w:p>
+    <w:p>
+      <w:pPr>
+        <w:numPr>
+          <w:ilvl w:val="0"/>
+          <w:numId w:val="42"/>
+        </w:numPr>
+        <w:rPr>
+          <w:rFonts w:cs="Times New Roman"/>
+          <w:sz w:val="28"/>
+          <w:szCs w:val="28"/>
+          <w:lang w:val="vi-VN"/>
+        </w:rPr>
+      </w:pPr>
+      <w:r>
+        <w:rPr>
+          <w:rFonts w:cs="Times New Roman"/>
+          <w:b/>
+          <w:bCs/>
+          <w:sz w:val="28"/>
+          <w:szCs w:val="28"/>
+          <w:lang w:val="vi-VN"/>
+        </w:rPr>
+        <w:t>service</w:t>
+      </w:r>
+      <w:r>
+        <w:rPr>
+          <w:rFonts w:cs="Times New Roman"/>
+          <w:sz w:val="28"/>
+          <w:szCs w:val="28"/>
+          <w:lang w:val="vi-VN"/>
+        </w:rPr>
+        <w:t>: xử lý nghiệp vụ thuần (không phụ thuộc framework).</w:t>
+      </w:r>
+    </w:p>
+    <w:p>
+      <w:pPr>
+        <w:numPr>
+          <w:ilvl w:val="0"/>
+          <w:numId w:val="42"/>
+        </w:numPr>
+        <w:rPr>
+          <w:rFonts w:cs="Times New Roman"/>
+          <w:sz w:val="28"/>
+          <w:szCs w:val="28"/>
+          <w:lang w:val="vi-VN"/>
+        </w:rPr>
+      </w:pPr>
+      <w:r>
+        <w:rPr>
+          <w:rFonts w:cs="Times New Roman"/>
+          <w:b/>
+          <w:bCs/>
+          <w:sz w:val="28"/>
+          <w:szCs w:val="28"/>
+          <w:lang w:val="vi-VN"/>
+        </w:rPr>
+        <w:t>repository</w:t>
+      </w:r>
+      <w:r>
+        <w:rPr>
+          <w:rFonts w:cs="Times New Roman"/>
+          <w:sz w:val="28"/>
+          <w:szCs w:val="28"/>
+          <w:lang w:val="vi-VN"/>
+        </w:rPr>
+        <w:t>: tương tác cơ sở dữ liệu (ẩn chi tiết Mongoose).</w:t>
+      </w:r>
+    </w:p>
+    <w:p>
+      <w:pPr>
+        <w:numPr>
+          <w:ilvl w:val="0"/>
+          <w:numId w:val="42"/>
+        </w:numPr>
+        <w:rPr>
+          <w:rFonts w:cs="Times New Roman"/>
+          <w:sz w:val="28"/>
+          <w:szCs w:val="28"/>
+          <w:lang w:val="vi-VN"/>
+        </w:rPr>
+      </w:pPr>
+      <w:r>
+        <w:rPr>
+          <w:rFonts w:cs="Times New Roman"/>
+          <w:b/>
+          <w:bCs/>
+          <w:sz w:val="28"/>
+          <w:szCs w:val="28"/>
+          <w:lang w:val="vi-VN"/>
+        </w:rPr>
+        <w:t>domain</w:t>
+      </w:r>
+      <w:r>
+        <w:rPr>
+          <w:rFonts w:cs="Times New Roman"/>
+          <w:sz w:val="28"/>
+          <w:szCs w:val="28"/>
+          <w:lang w:val="vi-VN"/>
+        </w:rPr>
+        <w:t>: định nghĩa entity/value object/enum độc lập hạ tầng.</w:t>
+      </w:r>
+    </w:p>
+    <w:p>
+      <w:pPr>
+        <w:numPr>
+          <w:ilvl w:val="0"/>
+          <w:numId w:val="42"/>
+        </w:numPr>
+        <w:rPr>
+          <w:rFonts w:cs="Times New Roman"/>
+          <w:sz w:val="28"/>
+          <w:szCs w:val="28"/>
+          <w:lang w:val="vi-VN"/>
+        </w:rPr>
+      </w:pPr>
+      <w:r>
+        <w:rPr>
+          <w:rFonts w:cs="Times New Roman"/>
+          <w:b/>
+          <w:bCs/>
+          <w:sz w:val="28"/>
+          <w:szCs w:val="28"/>
+          <w:lang w:val="vi-VN"/>
+        </w:rPr>
+        <w:t>external</w:t>
+      </w:r>
+      <w:r>
+        <w:rPr>
+          <w:rFonts w:cs="Times New Roman"/>
+          <w:sz w:val="28"/>
+          <w:szCs w:val="28"/>
+          <w:lang w:val="vi-VN"/>
+        </w:rPr>
+        <w:t>: MongoDB, Notifier (Email/SMS)…</w:t>
+      </w:r>
+    </w:p>
+    <w:p>
+      <w:pPr>
+        <w:rPr>
+          <w:rFonts w:cs="Times New Roman"/>
+          <w:sz w:val="28"/>
+          <w:szCs w:val="28"/>
+        </w:rPr>
+      </w:pPr>
+    </w:p>
+    <w:p>
+      <w:pPr>
+        <w:rPr>
+          <w:rFonts w:cs="Times New Roman"/>
+          <w:b/>
+          <w:bCs/>
+          <w:sz w:val="28"/>
+          <w:szCs w:val="28"/>
+        </w:rPr>
+      </w:pPr>
+      <w:r>
+        <w:rPr>
+          <w:rFonts w:cs="Times New Roman"/>
+          <w:b/>
+          <w:bCs/>
+          <w:sz w:val="28"/>
+          <w:szCs w:val="28"/>
+        </w:rPr>
+        <w:t>2 Thiết kế biểu đồ gói</w:t>
+      </w:r>
+    </w:p>
+    <w:p>
+      <w:pPr>
+        <w:rPr>
+          <w:rFonts w:cs="Times New Roman"/>
+          <w:sz w:val="28"/>
+          <w:szCs w:val="28"/>
+        </w:rPr>
+      </w:pPr>
+      <w:r>
+        <w:rPr>
+          <w:rFonts w:cs="Times New Roman"/>
           <w:noProof/>
           <w:sz w:val="28"/>
           <w:szCs w:val="28"/>
         </w:rPr>
         <w:lastRenderedPageBreak/>
         <w:drawing>
-          <wp:inline distT="0" distB="0" distL="0" distR="0" wp14:anchorId="618CB828" wp14:editId="755C22C0">
-            <wp:extent cx="4960686" cy="6858000"/>
-            <wp:effectExtent l="0" t="0" r="0" b="0"/>
-            <wp:docPr id="1707118773" name="Hình ảnh 2"/>
+          <wp:inline distT="0" distB="0" distL="0" distR="0" wp14:anchorId="30DD0DAE" wp14:editId="2B628981">
+            <wp:extent cx="6120765" cy="3291840"/>
+            <wp:effectExtent l="0" t="0" r="0" b="3810"/>
+            <wp:docPr id="1557757909" name="Hình ảnh 2"/>
             <wp:cNvGraphicFramePr>
               <a:graphicFrameLocks xmlns:a="http://schemas.openxmlformats.org/drawingml/2006/main" noChangeAspect="1"/>
             </wp:cNvGraphicFramePr>
@@ -12540,10 +13431,10 @@
               <a:graphicData uri="http://schemas.openxmlformats.org/drawingml/2006/picture">
                 <pic:pic xmlns:pic="http://schemas.openxmlformats.org/drawingml/2006/picture">
                   <pic:nvPicPr>
-                    <pic:cNvPr id="1707118773" name="Hình ảnh 1707118773"/>
+                    <pic:cNvPr id="1557757909" name="Hình ảnh 1557757909"/>
                     <pic:cNvPicPr/>
                   </pic:nvPicPr>
-                  <pic:blipFill rotWithShape="1">
+                  <pic:blipFill>
                     <a:blip r:embed="rId28" cstate="print">
                       <a:extLst>
                         <a:ext uri="{28A0092B-C50C-407E-A947-70E740481C1C}">
@@ -12551,27 +13442,18 @@
                         </a:ext>
                       </a:extLst>
                     </a:blip>
-                    <a:srcRect l="5868" t="6829" r="4849" b="5398"/>
                     <a:stretch>
                       <a:fillRect/>
                     </a:stretch>
                   </pic:blipFill>
-                  <pic:spPr bwMode="auto">
+                  <pic:spPr>
                     <a:xfrm>
                       <a:off x="0" y="0"/>
-                      <a:ext cx="4964195" cy="6862851"/>
+                      <a:ext cx="6120765" cy="3291840"/>
                     </a:xfrm>
                     <a:prstGeom prst="rect">
                       <a:avLst/>
                     </a:prstGeom>
-                    <a:ln>
-                      <a:noFill/>
-                    </a:ln>
-                    <a:extLst>
-                      <a:ext uri="{53640926-AAD7-44D8-BBD7-CCE9431645EC}">
-                        <a14:shadowObscured xmlns:a14="http://schemas.microsoft.com/office/drawing/2010/main"/>
-                      </a:ext>
-                    </a:extLst>
                   </pic:spPr>
                 </pic:pic>
               </a:graphicData>
@@ -12584,641 +13466,604 @@
       <w:pPr>
         <w:rPr>
           <w:rFonts w:cs="Times New Roman"/>
-          <w:sz w:val="28"/>
-          <w:szCs w:val="28"/>
-          <w:lang w:val="vi-VN"/>
-        </w:rPr>
-      </w:pPr>
-      <w:r>
-        <w:rPr>
-          <w:rFonts w:cs="Times New Roman"/>
-          <w:sz w:val="28"/>
-          <w:szCs w:val="28"/>
-          <w:lang w:val="vi-VN"/>
-        </w:rPr>
-        <w:t xml:space="preserve">Cập nhật </w:t>
-      </w:r>
-      <w:r>
-        <w:rPr>
-          <w:rFonts w:cs="Times New Roman"/>
-          <w:b/>
-          <w:bCs/>
-          <w:sz w:val="28"/>
-          <w:szCs w:val="28"/>
-          <w:lang w:val="vi-VN"/>
-        </w:rPr>
-        <w:t>src/models/Dangky.js</w:t>
-      </w:r>
-      <w:r>
-        <w:rPr>
-          <w:rFonts w:cs="Times New Roman"/>
-          <w:sz w:val="28"/>
-          <w:szCs w:val="28"/>
-          <w:lang w:val="vi-VN"/>
-        </w:rPr>
-        <w:t>:</w:t>
+          <w:b/>
+          <w:bCs/>
+          <w:sz w:val="28"/>
+          <w:szCs w:val="28"/>
+          <w:lang w:val="vi-VN"/>
+        </w:rPr>
+      </w:pPr>
+      <w:r>
+        <w:rPr>
+          <w:rFonts w:cs="Times New Roman"/>
+          <w:b/>
+          <w:bCs/>
+          <w:sz w:val="28"/>
+          <w:szCs w:val="28"/>
+        </w:rPr>
+        <w:t>2</w:t>
+      </w:r>
+      <w:r>
+        <w:rPr>
+          <w:rFonts w:cs="Times New Roman"/>
+          <w:b/>
+          <w:bCs/>
+          <w:sz w:val="28"/>
+          <w:szCs w:val="28"/>
+          <w:lang w:val="vi-VN"/>
+        </w:rPr>
+        <w:t>.1 Các gói &amp; trách nhiệm</w:t>
       </w:r>
     </w:p>
     <w:p>
       <w:pPr>
         <w:numPr>
           <w:ilvl w:val="0"/>
-          <w:numId w:val="38"/>
-        </w:numPr>
-        <w:rPr>
-          <w:rFonts w:cs="Times New Roman"/>
-          <w:sz w:val="28"/>
-          <w:szCs w:val="28"/>
-          <w:lang w:val="vi-VN"/>
-        </w:rPr>
-      </w:pPr>
-      <w:r>
-        <w:rPr>
-          <w:rFonts w:cs="Times New Roman"/>
-          <w:sz w:val="28"/>
-          <w:szCs w:val="28"/>
-          <w:lang w:val="vi-VN"/>
-        </w:rPr>
-        <w:t xml:space="preserve">Thêm </w:t>
-      </w:r>
-      <w:r>
-        <w:rPr>
-          <w:rFonts w:cs="Times New Roman"/>
-          <w:b/>
-          <w:bCs/>
-          <w:sz w:val="28"/>
-          <w:szCs w:val="28"/>
-          <w:lang w:val="vi-VN"/>
-        </w:rPr>
-        <w:t>enum trạng thái</w:t>
-      </w:r>
-      <w:r>
-        <w:rPr>
-          <w:rFonts w:cs="Times New Roman"/>
-          <w:sz w:val="28"/>
-          <w:szCs w:val="28"/>
-          <w:lang w:val="vi-VN"/>
-        </w:rPr>
-        <w:t xml:space="preserve"> DangKyStates (KHOI_TAO, DANG_XU_LY, THANH_CONG, CHO_DOI, TU_CHOI, DA_HUY).</w:t>
+          <w:numId w:val="40"/>
+        </w:numPr>
+        <w:rPr>
+          <w:rFonts w:cs="Times New Roman"/>
+          <w:sz w:val="28"/>
+          <w:szCs w:val="28"/>
+          <w:lang w:val="vi-VN"/>
+        </w:rPr>
+      </w:pPr>
+      <w:r>
+        <w:rPr>
+          <w:rFonts w:cs="Times New Roman"/>
+          <w:b/>
+          <w:bCs/>
+          <w:sz w:val="28"/>
+          <w:szCs w:val="28"/>
+          <w:lang w:val="vi-VN"/>
+        </w:rPr>
+        <w:t>ui</w:t>
+      </w:r>
+    </w:p>
+    <w:p>
+      <w:pPr>
+        <w:numPr>
+          <w:ilvl w:val="1"/>
+          <w:numId w:val="40"/>
+        </w:numPr>
+        <w:rPr>
+          <w:rFonts w:cs="Times New Roman"/>
+          <w:sz w:val="28"/>
+          <w:szCs w:val="28"/>
+          <w:lang w:val="vi-VN"/>
+        </w:rPr>
+      </w:pPr>
+      <w:r>
+        <w:rPr>
+          <w:rFonts w:cs="Times New Roman"/>
+          <w:sz w:val="28"/>
+          <w:szCs w:val="28"/>
+          <w:lang w:val="vi-VN"/>
+        </w:rPr>
+        <w:t>routes/: định tuyến REST (không chứa logic).</w:t>
+      </w:r>
+    </w:p>
+    <w:p>
+      <w:pPr>
+        <w:numPr>
+          <w:ilvl w:val="1"/>
+          <w:numId w:val="40"/>
+        </w:numPr>
+        <w:rPr>
+          <w:rFonts w:cs="Times New Roman"/>
+          <w:sz w:val="28"/>
+          <w:szCs w:val="28"/>
+          <w:lang w:val="vi-VN"/>
+        </w:rPr>
+      </w:pPr>
+      <w:r>
+        <w:rPr>
+          <w:rFonts w:cs="Times New Roman"/>
+          <w:sz w:val="28"/>
+          <w:szCs w:val="28"/>
+          <w:lang w:val="vi-VN"/>
+        </w:rPr>
+        <w:t>controllers/: nhận request, validate, gọi service, trả response.</w:t>
       </w:r>
     </w:p>
     <w:p>
       <w:pPr>
         <w:numPr>
           <w:ilvl w:val="0"/>
-          <w:numId w:val="38"/>
-        </w:numPr>
-        <w:rPr>
-          <w:rFonts w:cs="Times New Roman"/>
-          <w:sz w:val="28"/>
-          <w:szCs w:val="28"/>
-          <w:lang w:val="vi-VN"/>
-        </w:rPr>
-      </w:pPr>
-      <w:r>
-        <w:rPr>
-          <w:rFonts w:cs="Times New Roman"/>
-          <w:sz w:val="28"/>
-          <w:szCs w:val="28"/>
-          <w:lang w:val="vi-VN"/>
-        </w:rPr>
-        <w:t xml:space="preserve">Đặt trangThai </w:t>
-      </w:r>
-      <w:r>
-        <w:rPr>
-          <w:rFonts w:cs="Times New Roman"/>
-          <w:b/>
-          <w:bCs/>
-          <w:sz w:val="28"/>
-          <w:szCs w:val="28"/>
-          <w:lang w:val="vi-VN"/>
-        </w:rPr>
-        <w:t>default</w:t>
-      </w:r>
-      <w:r>
-        <w:rPr>
-          <w:rFonts w:cs="Times New Roman"/>
-          <w:sz w:val="28"/>
-          <w:szCs w:val="28"/>
-          <w:lang w:val="vi-VN"/>
-        </w:rPr>
-        <w:t xml:space="preserve"> KHOI_TAO, ngayDangKy default NOW.</w:t>
+          <w:numId w:val="40"/>
+        </w:numPr>
+        <w:rPr>
+          <w:rFonts w:cs="Times New Roman"/>
+          <w:sz w:val="28"/>
+          <w:szCs w:val="28"/>
+          <w:lang w:val="vi-VN"/>
+        </w:rPr>
+      </w:pPr>
+      <w:r>
+        <w:rPr>
+          <w:rFonts w:cs="Times New Roman"/>
+          <w:b/>
+          <w:bCs/>
+          <w:sz w:val="28"/>
+          <w:szCs w:val="28"/>
+          <w:lang w:val="vi-VN"/>
+        </w:rPr>
+        <w:t>service</w:t>
+      </w:r>
+    </w:p>
+    <w:p>
+      <w:pPr>
+        <w:numPr>
+          <w:ilvl w:val="1"/>
+          <w:numId w:val="40"/>
+        </w:numPr>
+        <w:rPr>
+          <w:rFonts w:cs="Times New Roman"/>
+          <w:sz w:val="28"/>
+          <w:szCs w:val="28"/>
+          <w:lang w:val="vi-VN"/>
+        </w:rPr>
+      </w:pPr>
+      <w:r>
+        <w:rPr>
+          <w:rFonts w:cs="Times New Roman"/>
+          <w:sz w:val="28"/>
+          <w:szCs w:val="28"/>
+          <w:lang w:val="vi-VN"/>
+        </w:rPr>
+        <w:t xml:space="preserve">Thực thi </w:t>
+      </w:r>
+      <w:r>
+        <w:rPr>
+          <w:rFonts w:cs="Times New Roman"/>
+          <w:b/>
+          <w:bCs/>
+          <w:sz w:val="28"/>
+          <w:szCs w:val="28"/>
+          <w:lang w:val="vi-VN"/>
+        </w:rPr>
+        <w:t>quy tắc nghiệp vụ</w:t>
+      </w:r>
+      <w:r>
+        <w:rPr>
+          <w:rFonts w:cs="Times New Roman"/>
+          <w:sz w:val="28"/>
+          <w:szCs w:val="28"/>
+          <w:lang w:val="vi-VN"/>
+        </w:rPr>
+        <w:t>: kiểm tra cửa sổ đăng ký, quota, waitlist, promote từ waitlist khi hủy…</w:t>
+      </w:r>
+    </w:p>
+    <w:p>
+      <w:pPr>
+        <w:numPr>
+          <w:ilvl w:val="1"/>
+          <w:numId w:val="40"/>
+        </w:numPr>
+        <w:rPr>
+          <w:rFonts w:cs="Times New Roman"/>
+          <w:sz w:val="28"/>
+          <w:szCs w:val="28"/>
+          <w:lang w:val="vi-VN"/>
+        </w:rPr>
+      </w:pPr>
+      <w:r>
+        <w:rPr>
+          <w:rFonts w:cs="Times New Roman"/>
+          <w:sz w:val="28"/>
+          <w:szCs w:val="28"/>
+          <w:lang w:val="vi-VN"/>
+        </w:rPr>
+        <w:t xml:space="preserve">Chỉ “biết” đến </w:t>
+      </w:r>
+      <w:r>
+        <w:rPr>
+          <w:rFonts w:cs="Times New Roman"/>
+          <w:b/>
+          <w:bCs/>
+          <w:sz w:val="28"/>
+          <w:szCs w:val="28"/>
+          <w:lang w:val="vi-VN"/>
+        </w:rPr>
+        <w:t>repository</w:t>
+      </w:r>
+      <w:r>
+        <w:rPr>
+          <w:rFonts w:cs="Times New Roman"/>
+          <w:sz w:val="28"/>
+          <w:szCs w:val="28"/>
+          <w:lang w:val="vi-VN"/>
+        </w:rPr>
+        <w:t xml:space="preserve"> qua interface → dễ mock để test.</w:t>
       </w:r>
     </w:p>
     <w:p>
       <w:pPr>
         <w:numPr>
           <w:ilvl w:val="0"/>
-          <w:numId w:val="38"/>
-        </w:numPr>
-        <w:rPr>
-          <w:rFonts w:cs="Times New Roman"/>
-          <w:sz w:val="28"/>
-          <w:szCs w:val="28"/>
-          <w:lang w:val="vi-VN"/>
-        </w:rPr>
-      </w:pPr>
-      <w:r>
-        <w:rPr>
-          <w:rFonts w:cs="Times New Roman"/>
-          <w:sz w:val="28"/>
-          <w:szCs w:val="28"/>
-          <w:lang w:val="vi-VN"/>
-        </w:rPr>
-        <w:t xml:space="preserve">Thêm </w:t>
-      </w:r>
-      <w:r>
-        <w:rPr>
-          <w:rFonts w:cs="Times New Roman"/>
-          <w:b/>
-          <w:bCs/>
-          <w:sz w:val="28"/>
-          <w:szCs w:val="28"/>
-          <w:lang w:val="vi-VN"/>
-        </w:rPr>
-        <w:t>instance methods</w:t>
-      </w:r>
-      <w:r>
-        <w:rPr>
-          <w:rFonts w:cs="Times New Roman"/>
-          <w:sz w:val="28"/>
-          <w:szCs w:val="28"/>
-          <w:lang w:val="vi-VN"/>
-        </w:rPr>
-        <w:t xml:space="preserve"> để điều khiển state:</w:t>
+          <w:numId w:val="40"/>
+        </w:numPr>
+        <w:rPr>
+          <w:rFonts w:cs="Times New Roman"/>
+          <w:sz w:val="28"/>
+          <w:szCs w:val="28"/>
+          <w:lang w:val="vi-VN"/>
+        </w:rPr>
+      </w:pPr>
+      <w:r>
+        <w:rPr>
+          <w:rFonts w:cs="Times New Roman"/>
+          <w:b/>
+          <w:bCs/>
+          <w:sz w:val="28"/>
+          <w:szCs w:val="28"/>
+          <w:lang w:val="vi-VN"/>
+        </w:rPr>
+        <w:t>repository</w:t>
       </w:r>
     </w:p>
     <w:p>
       <w:pPr>
         <w:numPr>
           <w:ilvl w:val="1"/>
-          <w:numId w:val="38"/>
-        </w:numPr>
-        <w:rPr>
-          <w:rFonts w:cs="Times New Roman"/>
-          <w:sz w:val="28"/>
-          <w:szCs w:val="28"/>
-          <w:lang w:val="vi-VN"/>
-        </w:rPr>
-      </w:pPr>
-      <w:r>
-        <w:rPr>
-          <w:rFonts w:cs="Times New Roman"/>
-          <w:sz w:val="28"/>
-          <w:szCs w:val="28"/>
-          <w:lang w:val="vi-VN"/>
-        </w:rPr>
-        <w:t>submit(), markValid(), confirm(), waitlist(), resumeFromWaitlist(), reject(reason), cancel().</w:t>
-      </w:r>
-    </w:p>
-    <w:p>
-      <w:pPr>
-        <w:jc w:val="center"/>
-        <w:rPr>
-          <w:rFonts w:cs="Times New Roman"/>
-          <w:sz w:val="28"/>
-          <w:szCs w:val="28"/>
-        </w:rPr>
-      </w:pPr>
-    </w:p>
-    <w:p>
-      <w:pPr>
-        <w:jc w:val="center"/>
-        <w:rPr>
-          <w:rFonts w:cs="Times New Roman"/>
-          <w:sz w:val="28"/>
-          <w:szCs w:val="28"/>
-        </w:rPr>
-      </w:pPr>
-    </w:p>
-    <w:p>
-      <w:pPr>
-        <w:jc w:val="center"/>
-        <w:rPr>
-          <w:rFonts w:cs="Times New Roman"/>
-          <w:sz w:val="28"/>
-          <w:szCs w:val="28"/>
-        </w:rPr>
-      </w:pPr>
-      <w:r>
-        <w:rPr>
-          <w:rFonts w:cs="Times New Roman"/>
-          <w:noProof/>
-          <w:sz w:val="28"/>
-          <w:szCs w:val="28"/>
-        </w:rPr>
-        <w:drawing>
-          <wp:inline distT="0" distB="0" distL="0" distR="0" wp14:anchorId="35CEFAD4" wp14:editId="02399029">
-            <wp:extent cx="5192486" cy="8196943"/>
-            <wp:effectExtent l="0" t="0" r="8255" b="0"/>
-            <wp:docPr id="522574350" name="Hình ảnh 3"/>
-            <wp:cNvGraphicFramePr>
-              <a:graphicFrameLocks xmlns:a="http://schemas.openxmlformats.org/drawingml/2006/main" noChangeAspect="1"/>
-            </wp:cNvGraphicFramePr>
-            <a:graphic xmlns:a="http://schemas.openxmlformats.org/drawingml/2006/main">
-              <a:graphicData uri="http://schemas.openxmlformats.org/drawingml/2006/picture">
-                <pic:pic xmlns:pic="http://schemas.openxmlformats.org/drawingml/2006/picture">
-                  <pic:nvPicPr>
-                    <pic:cNvPr id="522574350" name="Hình ảnh 522574350"/>
-                    <pic:cNvPicPr/>
-                  </pic:nvPicPr>
-                  <pic:blipFill rotWithShape="1">
-                    <a:blip r:embed="rId29" cstate="print">
-                      <a:extLst>
-                        <a:ext uri="{28A0092B-C50C-407E-A947-70E740481C1C}">
-                          <a14:useLocalDpi xmlns:a14="http://schemas.microsoft.com/office/drawing/2010/main" val="0"/>
-                        </a:ext>
-                      </a:extLst>
-                    </a:blip>
-                    <a:srcRect l="5418" t="6235" r="5469" b="5172"/>
-                    <a:stretch>
-                      <a:fillRect/>
-                    </a:stretch>
-                  </pic:blipFill>
-                  <pic:spPr bwMode="auto">
-                    <a:xfrm>
-                      <a:off x="0" y="0"/>
-                      <a:ext cx="5192999" cy="8197752"/>
-                    </a:xfrm>
-                    <a:prstGeom prst="rect">
-                      <a:avLst/>
-                    </a:prstGeom>
-                    <a:ln>
-                      <a:noFill/>
-                    </a:ln>
-                    <a:extLst>
-                      <a:ext uri="{53640926-AAD7-44D8-BBD7-CCE9431645EC}">
-                        <a14:shadowObscured xmlns:a14="http://schemas.microsoft.com/office/drawing/2010/main"/>
-                      </a:ext>
-                    </a:extLst>
-                  </pic:spPr>
-                </pic:pic>
-              </a:graphicData>
-            </a:graphic>
-          </wp:inline>
-        </w:drawing>
-      </w:r>
-    </w:p>
-    <w:p>
-      <w:pPr>
-        <w:rPr>
-          <w:rFonts w:cs="Times New Roman"/>
-          <w:sz w:val="28"/>
-          <w:szCs w:val="28"/>
-          <w:lang w:val="vi-VN"/>
-        </w:rPr>
-      </w:pPr>
-      <w:r>
-        <w:rPr>
-          <w:rFonts w:cs="Times New Roman"/>
-          <w:sz w:val="28"/>
-          <w:szCs w:val="28"/>
-          <w:lang w:val="vi-VN"/>
-        </w:rPr>
-        <w:t xml:space="preserve">Cập nhật </w:t>
-      </w:r>
-      <w:r>
-        <w:rPr>
-          <w:rFonts w:cs="Times New Roman"/>
-          <w:b/>
-          <w:bCs/>
-          <w:sz w:val="28"/>
-          <w:szCs w:val="28"/>
-          <w:lang w:val="vi-VN"/>
-        </w:rPr>
-        <w:t>src/models/LopHocPhan.js</w:t>
-      </w:r>
-      <w:r>
-        <w:rPr>
-          <w:rFonts w:cs="Times New Roman"/>
-          <w:sz w:val="28"/>
-          <w:szCs w:val="28"/>
-          <w:lang w:val="vi-VN"/>
-        </w:rPr>
-        <w:t>:</w:t>
+          <w:numId w:val="40"/>
+        </w:numPr>
+        <w:rPr>
+          <w:rFonts w:cs="Times New Roman"/>
+          <w:sz w:val="28"/>
+          <w:szCs w:val="28"/>
+          <w:lang w:val="vi-VN"/>
+        </w:rPr>
+      </w:pPr>
+      <w:r>
+        <w:rPr>
+          <w:rFonts w:cs="Times New Roman"/>
+          <w:sz w:val="28"/>
+          <w:szCs w:val="28"/>
+          <w:lang w:val="vi-VN"/>
+        </w:rPr>
+        <w:t xml:space="preserve">Che giấu </w:t>
+      </w:r>
+      <w:r>
+        <w:rPr>
+          <w:rFonts w:cs="Times New Roman"/>
+          <w:b/>
+          <w:bCs/>
+          <w:sz w:val="28"/>
+          <w:szCs w:val="28"/>
+          <w:lang w:val="vi-VN"/>
+        </w:rPr>
+        <w:t>ODM (Mongoose)</w:t>
+      </w:r>
+      <w:r>
+        <w:rPr>
+          <w:rFonts w:cs="Times New Roman"/>
+          <w:sz w:val="28"/>
+          <w:szCs w:val="28"/>
+          <w:lang w:val="vi-VN"/>
+        </w:rPr>
+        <w:t>, ánh xạ Domain ↔ MongoDB.</w:t>
+      </w:r>
+    </w:p>
+    <w:p>
+      <w:pPr>
+        <w:numPr>
+          <w:ilvl w:val="1"/>
+          <w:numId w:val="40"/>
+        </w:numPr>
+        <w:rPr>
+          <w:rFonts w:cs="Times New Roman"/>
+          <w:sz w:val="28"/>
+          <w:szCs w:val="28"/>
+          <w:lang w:val="vi-VN"/>
+        </w:rPr>
+      </w:pPr>
+      <w:r>
+        <w:rPr>
+          <w:rFonts w:cs="Times New Roman"/>
+          <w:sz w:val="28"/>
+          <w:szCs w:val="28"/>
+          <w:lang w:val="vi-VN"/>
+        </w:rPr>
+        <w:t>Trả về DTO/record thuần, không “rò rỉ” document Mongoose ra ngoài.</w:t>
       </w:r>
     </w:p>
     <w:p>
       <w:pPr>
         <w:numPr>
           <w:ilvl w:val="0"/>
-          <w:numId w:val="39"/>
-        </w:numPr>
-        <w:rPr>
-          <w:rFonts w:cs="Times New Roman"/>
-          <w:sz w:val="28"/>
-          <w:szCs w:val="28"/>
-          <w:lang w:val="vi-VN"/>
-        </w:rPr>
-      </w:pPr>
-      <w:r>
-        <w:rPr>
-          <w:rFonts w:cs="Times New Roman"/>
-          <w:sz w:val="28"/>
-          <w:szCs w:val="28"/>
-          <w:lang w:val="vi-VN"/>
+          <w:numId w:val="40"/>
+        </w:numPr>
+        <w:rPr>
+          <w:rFonts w:cs="Times New Roman"/>
+          <w:sz w:val="28"/>
+          <w:szCs w:val="28"/>
+          <w:lang w:val="vi-VN"/>
+        </w:rPr>
+      </w:pPr>
+      <w:r>
+        <w:rPr>
+          <w:rFonts w:cs="Times New Roman"/>
+          <w:b/>
+          <w:bCs/>
+          <w:sz w:val="28"/>
+          <w:szCs w:val="28"/>
+          <w:lang w:val="vi-VN"/>
+        </w:rPr>
+        <w:t>domain</w:t>
+      </w:r>
+    </w:p>
+    <w:p>
+      <w:pPr>
+        <w:numPr>
+          <w:ilvl w:val="1"/>
+          <w:numId w:val="40"/>
+        </w:numPr>
+        <w:rPr>
+          <w:rFonts w:cs="Times New Roman"/>
+          <w:sz w:val="28"/>
+          <w:szCs w:val="28"/>
+          <w:lang w:val="vi-VN"/>
+        </w:rPr>
+      </w:pPr>
+      <w:r>
+        <w:rPr>
+          <w:rFonts w:cs="Times New Roman"/>
+          <w:sz w:val="28"/>
+          <w:szCs w:val="28"/>
+          <w:lang w:val="vi-VN"/>
+        </w:rPr>
+        <w:t>Enums: SectionStatus, EnrollmentStatus.</w:t>
+      </w:r>
+    </w:p>
+    <w:p>
+      <w:pPr>
+        <w:numPr>
+          <w:ilvl w:val="1"/>
+          <w:numId w:val="40"/>
+        </w:numPr>
+        <w:rPr>
+          <w:rFonts w:cs="Times New Roman"/>
+          <w:sz w:val="28"/>
+          <w:szCs w:val="28"/>
+          <w:lang w:val="vi-VN"/>
+        </w:rPr>
+      </w:pPr>
+      <w:r>
+        <w:rPr>
+          <w:rFonts w:cs="Times New Roman"/>
+          <w:sz w:val="28"/>
+          <w:szCs w:val="28"/>
+          <w:lang w:val="vi-VN"/>
+        </w:rPr>
+        <w:t>(khuyến nghị) ValueObjects: Schedule, CreditLimit.</w:t>
+      </w:r>
+    </w:p>
+    <w:p>
+      <w:pPr>
+        <w:numPr>
+          <w:ilvl w:val="1"/>
+          <w:numId w:val="40"/>
+        </w:numPr>
+        <w:rPr>
+          <w:rFonts w:cs="Times New Roman"/>
+          <w:sz w:val="28"/>
+          <w:szCs w:val="28"/>
+          <w:lang w:val="vi-VN"/>
+        </w:rPr>
+      </w:pPr>
+      <w:r>
+        <w:rPr>
+          <w:rFonts w:cs="Times New Roman"/>
+          <w:sz w:val="28"/>
+          <w:szCs w:val="28"/>
+          <w:lang w:val="vi-VN"/>
+        </w:rPr>
+        <w:t>(tùy chọn) Entity nếu cần bất biến/logic riêng trong Domain.</w:t>
+      </w:r>
+    </w:p>
+    <w:p>
+      <w:pPr>
+        <w:numPr>
+          <w:ilvl w:val="0"/>
+          <w:numId w:val="40"/>
+        </w:numPr>
+        <w:rPr>
+          <w:rFonts w:cs="Times New Roman"/>
+          <w:sz w:val="28"/>
+          <w:szCs w:val="28"/>
+          <w:lang w:val="vi-VN"/>
+        </w:rPr>
+      </w:pPr>
+      <w:r>
+        <w:rPr>
+          <w:rFonts w:cs="Times New Roman"/>
+          <w:b/>
+          <w:bCs/>
+          <w:sz w:val="28"/>
+          <w:szCs w:val="28"/>
+          <w:lang w:val="vi-VN"/>
+        </w:rPr>
+        <w:t>external</w:t>
+      </w:r>
+    </w:p>
+    <w:p>
+      <w:pPr>
+        <w:numPr>
+          <w:ilvl w:val="1"/>
+          <w:numId w:val="40"/>
+        </w:numPr>
+        <w:rPr>
+          <w:rFonts w:cs="Times New Roman"/>
+          <w:sz w:val="28"/>
+          <w:szCs w:val="28"/>
+          <w:lang w:val="vi-VN"/>
+        </w:rPr>
+      </w:pPr>
+      <w:r>
+        <w:rPr>
+          <w:rFonts w:cs="Times New Roman"/>
+          <w:sz w:val="28"/>
+          <w:szCs w:val="28"/>
+          <w:lang w:val="vi-VN"/>
+        </w:rPr>
+        <w:t>MongoDB: lưu toàn bộ dữ liệu.</w:t>
+      </w:r>
+    </w:p>
+    <w:p>
+      <w:pPr>
+        <w:numPr>
+          <w:ilvl w:val="1"/>
+          <w:numId w:val="40"/>
+        </w:numPr>
+        <w:rPr>
+          <w:rFonts w:cs="Times New Roman"/>
+          <w:sz w:val="28"/>
+          <w:szCs w:val="28"/>
+          <w:lang w:val="vi-VN"/>
+        </w:rPr>
+      </w:pPr>
+      <w:r>
+        <w:rPr>
+          <w:rFonts w:cs="Times New Roman"/>
+          <w:sz w:val="28"/>
+          <w:szCs w:val="28"/>
+          <w:lang w:val="vi-VN"/>
+        </w:rPr>
+        <w:t>Notifier: gửi email/SMS/in-app (mở rộng sau).</w:t>
+      </w:r>
+    </w:p>
+    <w:p>
+      <w:pPr>
+        <w:rPr>
+          <w:rFonts w:cs="Times New Roman"/>
+          <w:b/>
+          <w:bCs/>
+          <w:sz w:val="28"/>
+          <w:szCs w:val="28"/>
+          <w:lang w:val="vi-VN"/>
+        </w:rPr>
+      </w:pPr>
+      <w:r>
+        <w:rPr>
+          <w:rFonts w:cs="Times New Roman"/>
+          <w:b/>
+          <w:bCs/>
+          <w:sz w:val="28"/>
+          <w:szCs w:val="28"/>
         </w:rPr>
         <w:lastRenderedPageBreak/>
-        <w:t xml:space="preserve">Thêm </w:t>
-      </w:r>
-      <w:r>
-        <w:rPr>
-          <w:rFonts w:cs="Times New Roman"/>
-          <w:b/>
-          <w:bCs/>
-          <w:sz w:val="28"/>
-          <w:szCs w:val="28"/>
-          <w:lang w:val="vi-VN"/>
-        </w:rPr>
-        <w:t>enum</w:t>
-      </w:r>
-      <w:r>
-        <w:rPr>
-          <w:rFonts w:cs="Times New Roman"/>
-          <w:sz w:val="28"/>
-          <w:szCs w:val="28"/>
-          <w:lang w:val="vi-VN"/>
-        </w:rPr>
-        <w:t xml:space="preserve"> LopHocPhanStates (SAP_MO, DANG_MO, DA_DAY, DA_DONG, DA_HUY).</w:t>
+        <w:t>2</w:t>
+      </w:r>
+      <w:r>
+        <w:rPr>
+          <w:rFonts w:cs="Times New Roman"/>
+          <w:b/>
+          <w:bCs/>
+          <w:sz w:val="28"/>
+          <w:szCs w:val="28"/>
+          <w:lang w:val="vi-VN"/>
+        </w:rPr>
+        <w:t>.2 Quan hệ phụ thuộc (dep)</w:t>
       </w:r>
     </w:p>
     <w:p>
       <w:pPr>
         <w:numPr>
           <w:ilvl w:val="0"/>
-          <w:numId w:val="39"/>
-        </w:numPr>
-        <w:rPr>
-          <w:rFonts w:cs="Times New Roman"/>
-          <w:sz w:val="28"/>
-          <w:szCs w:val="28"/>
-          <w:lang w:val="vi-VN"/>
-        </w:rPr>
-      </w:pPr>
-      <w:r>
-        <w:rPr>
-          <w:rFonts w:cs="Times New Roman"/>
-          <w:sz w:val="28"/>
-          <w:szCs w:val="28"/>
-          <w:lang w:val="vi-VN"/>
-        </w:rPr>
-        <w:t xml:space="preserve">Bổ sung cột </w:t>
-      </w:r>
-      <w:r>
-        <w:rPr>
-          <w:rFonts w:cs="Times New Roman"/>
-          <w:b/>
-          <w:bCs/>
-          <w:sz w:val="28"/>
-          <w:szCs w:val="28"/>
-          <w:lang w:val="vi-VN"/>
-        </w:rPr>
-        <w:t>chiTieu</w:t>
-      </w:r>
-      <w:r>
-        <w:rPr>
-          <w:rFonts w:cs="Times New Roman"/>
-          <w:sz w:val="28"/>
-          <w:szCs w:val="28"/>
-          <w:lang w:val="vi-VN"/>
-        </w:rPr>
-        <w:t xml:space="preserve">, </w:t>
-      </w:r>
-      <w:r>
-        <w:rPr>
-          <w:rFonts w:cs="Times New Roman"/>
-          <w:b/>
-          <w:bCs/>
-          <w:sz w:val="28"/>
-          <w:szCs w:val="28"/>
-          <w:lang w:val="vi-VN"/>
-        </w:rPr>
-        <w:t>siSo</w:t>
-      </w:r>
-      <w:r>
-        <w:rPr>
-          <w:rFonts w:cs="Times New Roman"/>
-          <w:sz w:val="28"/>
-          <w:szCs w:val="28"/>
-          <w:lang w:val="vi-VN"/>
-        </w:rPr>
-        <w:t xml:space="preserve">, </w:t>
-      </w:r>
-      <w:r>
-        <w:rPr>
-          <w:rFonts w:cs="Times New Roman"/>
-          <w:b/>
-          <w:bCs/>
-          <w:sz w:val="28"/>
-          <w:szCs w:val="28"/>
-          <w:lang w:val="vi-VN"/>
-        </w:rPr>
-        <w:t>trangThai</w:t>
-      </w:r>
-      <w:r>
-        <w:rPr>
-          <w:rFonts w:cs="Times New Roman"/>
-          <w:sz w:val="28"/>
-          <w:szCs w:val="28"/>
-          <w:lang w:val="vi-VN"/>
-        </w:rPr>
-        <w:t xml:space="preserve"> (default SAP_MO).</w:t>
+          <w:numId w:val="41"/>
+        </w:numPr>
+        <w:rPr>
+          <w:rFonts w:cs="Times New Roman"/>
+          <w:sz w:val="28"/>
+          <w:szCs w:val="28"/>
+          <w:lang w:val="vi-VN"/>
+        </w:rPr>
+      </w:pPr>
+      <w:r>
+        <w:rPr>
+          <w:rFonts w:cs="Times New Roman"/>
+          <w:sz w:val="28"/>
+          <w:szCs w:val="28"/>
+          <w:lang w:val="vi-VN"/>
+        </w:rPr>
+        <w:t>ui → service → repository → domain.</w:t>
       </w:r>
     </w:p>
     <w:p>
       <w:pPr>
         <w:numPr>
           <w:ilvl w:val="0"/>
-          <w:numId w:val="39"/>
-        </w:numPr>
-        <w:rPr>
-          <w:rFonts w:cs="Times New Roman"/>
-          <w:sz w:val="28"/>
-          <w:szCs w:val="28"/>
-          <w:lang w:val="vi-VN"/>
-        </w:rPr>
-      </w:pPr>
-      <w:r>
-        <w:rPr>
-          <w:rFonts w:cs="Times New Roman"/>
-          <w:sz w:val="28"/>
-          <w:szCs w:val="28"/>
-          <w:lang w:val="vi-VN"/>
-        </w:rPr>
-        <w:t xml:space="preserve">Thêm </w:t>
-      </w:r>
-      <w:r>
-        <w:rPr>
-          <w:rFonts w:cs="Times New Roman"/>
-          <w:b/>
-          <w:bCs/>
-          <w:sz w:val="28"/>
-          <w:szCs w:val="28"/>
-          <w:lang w:val="vi-VN"/>
-        </w:rPr>
-        <w:t>logic &amp; helper</w:t>
-      </w:r>
-      <w:r>
-        <w:rPr>
-          <w:rFonts w:cs="Times New Roman"/>
-          <w:sz w:val="28"/>
-          <w:szCs w:val="28"/>
-          <w:lang w:val="vi-VN"/>
-        </w:rPr>
-        <w:t>:</w:t>
-      </w:r>
-    </w:p>
-    <w:p>
-      <w:pPr>
-        <w:numPr>
-          <w:ilvl w:val="1"/>
-          <w:numId w:val="39"/>
-        </w:numPr>
-        <w:rPr>
-          <w:rFonts w:cs="Times New Roman"/>
-          <w:sz w:val="28"/>
-          <w:szCs w:val="28"/>
-          <w:lang w:val="vi-VN"/>
-        </w:rPr>
-      </w:pPr>
-      <w:r>
-        <w:rPr>
-          <w:rFonts w:cs="Times New Roman"/>
-          <w:sz w:val="28"/>
-          <w:szCs w:val="28"/>
-          <w:lang w:val="vi-VN"/>
-        </w:rPr>
-        <w:t>conCho(), openRegistration(), closeRegistration(), cancelClass(reason),</w:t>
-      </w:r>
-    </w:p>
-    <w:p>
-      <w:pPr>
-        <w:numPr>
-          <w:ilvl w:val="1"/>
-          <w:numId w:val="39"/>
-        </w:numPr>
-        <w:rPr>
-          <w:rFonts w:cs="Times New Roman"/>
-          <w:sz w:val="28"/>
-          <w:szCs w:val="28"/>
-          <w:lang w:val="vi-VN"/>
-        </w:rPr>
-      </w:pPr>
-      <w:r>
-        <w:rPr>
-          <w:rFonts w:cs="Times New Roman"/>
-          <w:sz w:val="28"/>
-          <w:szCs w:val="28"/>
-          <w:lang w:val="vi-VN"/>
-        </w:rPr>
-        <w:t xml:space="preserve">themSinhVien() (tự chuyển </w:t>
-      </w:r>
-      <w:r>
-        <w:rPr>
-          <w:rFonts w:cs="Times New Roman"/>
-          <w:b/>
-          <w:bCs/>
-          <w:sz w:val="28"/>
-          <w:szCs w:val="28"/>
-          <w:lang w:val="vi-VN"/>
-        </w:rPr>
-        <w:t>DANG_MO → DA_DAY</w:t>
-      </w:r>
-      <w:r>
-        <w:rPr>
-          <w:rFonts w:cs="Times New Roman"/>
-          <w:sz w:val="28"/>
-          <w:szCs w:val="28"/>
-          <w:lang w:val="vi-VN"/>
-        </w:rPr>
-        <w:t xml:space="preserve"> khi vừa đầy),</w:t>
-      </w:r>
-    </w:p>
-    <w:p>
-      <w:pPr>
-        <w:numPr>
-          <w:ilvl w:val="1"/>
-          <w:numId w:val="39"/>
-        </w:numPr>
-        <w:rPr>
-          <w:rFonts w:cs="Times New Roman"/>
-          <w:sz w:val="28"/>
-          <w:szCs w:val="28"/>
-          <w:lang w:val="vi-VN"/>
-        </w:rPr>
-      </w:pPr>
-      <w:r>
-        <w:rPr>
-          <w:rFonts w:cs="Times New Roman"/>
-          <w:sz w:val="28"/>
-          <w:szCs w:val="28"/>
-          <w:lang w:val="vi-VN"/>
-        </w:rPr>
-        <w:t xml:space="preserve">xoaSinhVien() (tự chuyển </w:t>
-      </w:r>
-      <w:r>
-        <w:rPr>
-          <w:rFonts w:cs="Times New Roman"/>
-          <w:b/>
-          <w:bCs/>
-          <w:sz w:val="28"/>
-          <w:szCs w:val="28"/>
-          <w:lang w:val="vi-VN"/>
-        </w:rPr>
-        <w:t>DA_DAY → DANG_MO</w:t>
-      </w:r>
-      <w:r>
-        <w:rPr>
-          <w:rFonts w:cs="Times New Roman"/>
-          <w:sz w:val="28"/>
-          <w:szCs w:val="28"/>
-          <w:lang w:val="vi-VN"/>
-        </w:rPr>
-        <w:t xml:space="preserve"> khi có chỗ),</w:t>
-      </w:r>
-    </w:p>
-    <w:p>
-      <w:pPr>
-        <w:numPr>
-          <w:ilvl w:val="1"/>
-          <w:numId w:val="39"/>
-        </w:numPr>
-        <w:rPr>
-          <w:rFonts w:cs="Times New Roman"/>
-          <w:sz w:val="28"/>
-          <w:szCs w:val="28"/>
-          <w:lang w:val="vi-VN"/>
-        </w:rPr>
-      </w:pPr>
-      <w:r>
-        <w:rPr>
-          <w:rFonts w:cs="Times New Roman"/>
-          <w:sz w:val="28"/>
-          <w:szCs w:val="28"/>
-          <w:lang w:val="vi-VN"/>
-        </w:rPr>
-        <w:t xml:space="preserve">setChiTieu(newQuota) (nếu đang đầy mà tăng quota → về </w:t>
-      </w:r>
-      <w:r>
-        <w:rPr>
-          <w:rFonts w:cs="Times New Roman"/>
-          <w:b/>
-          <w:bCs/>
-          <w:sz w:val="28"/>
-          <w:szCs w:val="28"/>
-          <w:lang w:val="vi-VN"/>
-        </w:rPr>
-        <w:t>DANG_MO</w:t>
-      </w:r>
-      <w:r>
-        <w:rPr>
-          <w:rFonts w:cs="Times New Roman"/>
-          <w:sz w:val="28"/>
-          <w:szCs w:val="28"/>
-          <w:lang w:val="vi-VN"/>
-        </w:rPr>
-        <w:t>).</w:t>
-      </w:r>
+          <w:numId w:val="41"/>
+        </w:numPr>
+        <w:rPr>
+          <w:rFonts w:cs="Times New Roman"/>
+          <w:sz w:val="28"/>
+          <w:szCs w:val="28"/>
+          <w:lang w:val="vi-VN"/>
+        </w:rPr>
+      </w:pPr>
+      <w:r>
+        <w:rPr>
+          <w:rFonts w:cs="Times New Roman"/>
+          <w:sz w:val="28"/>
+          <w:szCs w:val="28"/>
+          <w:lang w:val="vi-VN"/>
+        </w:rPr>
+        <w:t>repository → MongoDB (Mongoose); service → Notifier (tùy chọn).</w:t>
+      </w:r>
+    </w:p>
+    <w:p>
+      <w:pPr>
+        <w:numPr>
+          <w:ilvl w:val="0"/>
+          <w:numId w:val="41"/>
+        </w:numPr>
+        <w:rPr>
+          <w:rFonts w:cs="Times New Roman"/>
+          <w:sz w:val="28"/>
+          <w:szCs w:val="28"/>
+          <w:lang w:val="vi-VN"/>
+        </w:rPr>
+      </w:pPr>
+      <w:r>
+        <w:rPr>
+          <w:rFonts w:cs="Times New Roman"/>
+          <w:sz w:val="28"/>
+          <w:szCs w:val="28"/>
+          <w:lang w:val="vi-VN"/>
+        </w:rPr>
+        <w:t>ui.controllers → domain (mapping DTO).</w:t>
+      </w:r>
+    </w:p>
+    <w:p>
+      <w:pPr>
+        <w:rPr>
+          <w:rFonts w:cs="Times New Roman"/>
+          <w:sz w:val="28"/>
+          <w:szCs w:val="28"/>
+          <w:lang w:val="vi-VN"/>
+        </w:rPr>
+      </w:pPr>
+    </w:p>
+    <w:p>
+      <w:pPr>
+        <w:rPr>
+          <w:rFonts w:cs="Times New Roman"/>
+          <w:sz w:val="28"/>
+          <w:szCs w:val="28"/>
+        </w:rPr>
+      </w:pPr>
+    </w:p>
+    <w:p>
+      <w:pPr>
+        <w:rPr>
+          <w:rFonts w:cs="Times New Roman"/>
+          <w:sz w:val="28"/>
+          <w:szCs w:val="28"/>
+          <w:lang w:val="vi-VN"/>
+        </w:rPr>
+      </w:pPr>
     </w:p>
     <w:p>
       <w:pPr>
@@ -13983,6 +14828,155 @@
     </w:lvl>
   </w:abstractNum>
   <w:abstractNum w:abstractNumId="5" w15:restartNumberingAfterBreak="0">
+    <w:nsid w:val="11330447"/>
+    <w:multiLevelType w:val="multilevel"/>
+    <w:tmpl w:val="8D92A4AE"/>
+    <w:lvl w:ilvl="0">
+      <w:start w:val="1"/>
+      <w:numFmt w:val="bullet"/>
+      <w:lvlText w:val=""/>
+      <w:lvlJc w:val="left"/>
+      <w:pPr>
+        <w:tabs>
+          <w:tab w:val="num" w:pos="720"/>
+        </w:tabs>
+        <w:ind w:left="720" w:hanging="360"/>
+      </w:pPr>
+      <w:rPr>
+        <w:rFonts w:ascii="Symbol" w:hAnsi="Symbol" w:hint="default"/>
+        <w:sz w:val="20"/>
+      </w:rPr>
+    </w:lvl>
+    <w:lvl w:ilvl="1" w:tentative="1">
+      <w:start w:val="1"/>
+      <w:numFmt w:val="bullet"/>
+      <w:lvlText w:val="o"/>
+      <w:lvlJc w:val="left"/>
+      <w:pPr>
+        <w:tabs>
+          <w:tab w:val="num" w:pos="1440"/>
+        </w:tabs>
+        <w:ind w:left="1440" w:hanging="360"/>
+      </w:pPr>
+      <w:rPr>
+        <w:rFonts w:ascii="Courier New" w:hAnsi="Courier New" w:hint="default"/>
+        <w:sz w:val="20"/>
+      </w:rPr>
+    </w:lvl>
+    <w:lvl w:ilvl="2" w:tentative="1">
+      <w:start w:val="1"/>
+      <w:numFmt w:val="bullet"/>
+      <w:lvlText w:val=""/>
+      <w:lvlJc w:val="left"/>
+      <w:pPr>
+        <w:tabs>
+          <w:tab w:val="num" w:pos="2160"/>
+        </w:tabs>
+        <w:ind w:left="2160" w:hanging="360"/>
+      </w:pPr>
+      <w:rPr>
+        <w:rFonts w:ascii="Wingdings" w:hAnsi="Wingdings" w:hint="default"/>
+        <w:sz w:val="20"/>
+      </w:rPr>
+    </w:lvl>
+    <w:lvl w:ilvl="3" w:tentative="1">
+      <w:start w:val="1"/>
+      <w:numFmt w:val="bullet"/>
+      <w:lvlText w:val=""/>
+      <w:lvlJc w:val="left"/>
+      <w:pPr>
+        <w:tabs>
+          <w:tab w:val="num" w:pos="2880"/>
+        </w:tabs>
+        <w:ind w:left="2880" w:hanging="360"/>
+      </w:pPr>
+      <w:rPr>
+        <w:rFonts w:ascii="Wingdings" w:hAnsi="Wingdings" w:hint="default"/>
+        <w:sz w:val="20"/>
+      </w:rPr>
+    </w:lvl>
+    <w:lvl w:ilvl="4" w:tentative="1">
+      <w:start w:val="1"/>
+      <w:numFmt w:val="bullet"/>
+      <w:lvlText w:val=""/>
+      <w:lvlJc w:val="left"/>
+      <w:pPr>
+        <w:tabs>
+          <w:tab w:val="num" w:pos="3600"/>
+        </w:tabs>
+        <w:ind w:left="3600" w:hanging="360"/>
+      </w:pPr>
+      <w:rPr>
+        <w:rFonts w:ascii="Wingdings" w:hAnsi="Wingdings" w:hint="default"/>
+        <w:sz w:val="20"/>
+      </w:rPr>
+    </w:lvl>
+    <w:lvl w:ilvl="5" w:tentative="1">
+      <w:start w:val="1"/>
+      <w:numFmt w:val="bullet"/>
+      <w:lvlText w:val=""/>
+      <w:lvlJc w:val="left"/>
+      <w:pPr>
+        <w:tabs>
+          <w:tab w:val="num" w:pos="4320"/>
+        </w:tabs>
+        <w:ind w:left="4320" w:hanging="360"/>
+      </w:pPr>
+      <w:rPr>
+        <w:rFonts w:ascii="Wingdings" w:hAnsi="Wingdings" w:hint="default"/>
+        <w:sz w:val="20"/>
+      </w:rPr>
+    </w:lvl>
+    <w:lvl w:ilvl="6" w:tentative="1">
+      <w:start w:val="1"/>
+      <w:numFmt w:val="bullet"/>
+      <w:lvlText w:val=""/>
+      <w:lvlJc w:val="left"/>
+      <w:pPr>
+        <w:tabs>
+          <w:tab w:val="num" w:pos="5040"/>
+        </w:tabs>
+        <w:ind w:left="5040" w:hanging="360"/>
+      </w:pPr>
+      <w:rPr>
+        <w:rFonts w:ascii="Wingdings" w:hAnsi="Wingdings" w:hint="default"/>
+        <w:sz w:val="20"/>
+      </w:rPr>
+    </w:lvl>
+    <w:lvl w:ilvl="7" w:tentative="1">
+      <w:start w:val="1"/>
+      <w:numFmt w:val="bullet"/>
+      <w:lvlText w:val=""/>
+      <w:lvlJc w:val="left"/>
+      <w:pPr>
+        <w:tabs>
+          <w:tab w:val="num" w:pos="5760"/>
+        </w:tabs>
+        <w:ind w:left="5760" w:hanging="360"/>
+      </w:pPr>
+      <w:rPr>
+        <w:rFonts w:ascii="Wingdings" w:hAnsi="Wingdings" w:hint="default"/>
+        <w:sz w:val="20"/>
+      </w:rPr>
+    </w:lvl>
+    <w:lvl w:ilvl="8" w:tentative="1">
+      <w:start w:val="1"/>
+      <w:numFmt w:val="bullet"/>
+      <w:lvlText w:val=""/>
+      <w:lvlJc w:val="left"/>
+      <w:pPr>
+        <w:tabs>
+          <w:tab w:val="num" w:pos="6480"/>
+        </w:tabs>
+        <w:ind w:left="6480" w:hanging="360"/>
+      </w:pPr>
+      <w:rPr>
+        <w:rFonts w:ascii="Wingdings" w:hAnsi="Wingdings" w:hint="default"/>
+        <w:sz w:val="20"/>
+      </w:rPr>
+    </w:lvl>
+  </w:abstractNum>
+  <w:abstractNum w:abstractNumId="6" w15:restartNumberingAfterBreak="0">
     <w:nsid w:val="14F10996"/>
     <w:multiLevelType w:val="multilevel"/>
     <w:tmpl w:val="02FCF8D8"/>
@@ -14131,7 +15125,7 @@
       </w:rPr>
     </w:lvl>
   </w:abstractNum>
-  <w:abstractNum w:abstractNumId="6" w15:restartNumberingAfterBreak="0">
+  <w:abstractNum w:abstractNumId="7" w15:restartNumberingAfterBreak="0">
     <w:nsid w:val="19795CD0"/>
     <w:multiLevelType w:val="multilevel"/>
     <w:tmpl w:val="FFFFFFFF"/>
@@ -14280,7 +15274,7 @@
       </w:rPr>
     </w:lvl>
   </w:abstractNum>
-  <w:abstractNum w:abstractNumId="7" w15:restartNumberingAfterBreak="0">
+  <w:abstractNum w:abstractNumId="8" w15:restartNumberingAfterBreak="0">
     <w:nsid w:val="1B541CF3"/>
     <w:multiLevelType w:val="multilevel"/>
     <w:tmpl w:val="9FDA199C"/>
@@ -14397,7 +15391,7 @@
       </w:pPr>
     </w:lvl>
   </w:abstractNum>
-  <w:abstractNum w:abstractNumId="8" w15:restartNumberingAfterBreak="0">
+  <w:abstractNum w:abstractNumId="9" w15:restartNumberingAfterBreak="0">
     <w:nsid w:val="202024F3"/>
     <w:multiLevelType w:val="multilevel"/>
     <w:tmpl w:val="52003558"/>
@@ -14542,7 +15536,7 @@
       </w:rPr>
     </w:lvl>
   </w:abstractNum>
-  <w:abstractNum w:abstractNumId="9" w15:restartNumberingAfterBreak="0">
+  <w:abstractNum w:abstractNumId="10" w15:restartNumberingAfterBreak="0">
     <w:nsid w:val="23D31E9A"/>
     <w:multiLevelType w:val="multilevel"/>
     <w:tmpl w:val="7EB45652"/>
@@ -14691,7 +15685,7 @@
       </w:rPr>
     </w:lvl>
   </w:abstractNum>
-  <w:abstractNum w:abstractNumId="10" w15:restartNumberingAfterBreak="0">
+  <w:abstractNum w:abstractNumId="11" w15:restartNumberingAfterBreak="0">
     <w:nsid w:val="23E3036D"/>
     <w:multiLevelType w:val="multilevel"/>
     <w:tmpl w:val="559EE23E"/>
@@ -14836,7 +15830,156 @@
       </w:rPr>
     </w:lvl>
   </w:abstractNum>
-  <w:abstractNum w:abstractNumId="11" w15:restartNumberingAfterBreak="0">
+  <w:abstractNum w:abstractNumId="12" w15:restartNumberingAfterBreak="0">
+    <w:nsid w:val="25FB4A9D"/>
+    <w:multiLevelType w:val="multilevel"/>
+    <w:tmpl w:val="7736ADEC"/>
+    <w:lvl w:ilvl="0">
+      <w:start w:val="1"/>
+      <w:numFmt w:val="bullet"/>
+      <w:lvlText w:val=""/>
+      <w:lvlJc w:val="left"/>
+      <w:pPr>
+        <w:tabs>
+          <w:tab w:val="num" w:pos="720"/>
+        </w:tabs>
+        <w:ind w:left="720" w:hanging="360"/>
+      </w:pPr>
+      <w:rPr>
+        <w:rFonts w:ascii="Symbol" w:hAnsi="Symbol" w:hint="default"/>
+        <w:sz w:val="20"/>
+      </w:rPr>
+    </w:lvl>
+    <w:lvl w:ilvl="1" w:tentative="1">
+      <w:start w:val="1"/>
+      <w:numFmt w:val="bullet"/>
+      <w:lvlText w:val="o"/>
+      <w:lvlJc w:val="left"/>
+      <w:pPr>
+        <w:tabs>
+          <w:tab w:val="num" w:pos="1440"/>
+        </w:tabs>
+        <w:ind w:left="1440" w:hanging="360"/>
+      </w:pPr>
+      <w:rPr>
+        <w:rFonts w:ascii="Courier New" w:hAnsi="Courier New" w:hint="default"/>
+        <w:sz w:val="20"/>
+      </w:rPr>
+    </w:lvl>
+    <w:lvl w:ilvl="2" w:tentative="1">
+      <w:start w:val="1"/>
+      <w:numFmt w:val="bullet"/>
+      <w:lvlText w:val=""/>
+      <w:lvlJc w:val="left"/>
+      <w:pPr>
+        <w:tabs>
+          <w:tab w:val="num" w:pos="2160"/>
+        </w:tabs>
+        <w:ind w:left="2160" w:hanging="360"/>
+      </w:pPr>
+      <w:rPr>
+        <w:rFonts w:ascii="Wingdings" w:hAnsi="Wingdings" w:hint="default"/>
+        <w:sz w:val="20"/>
+      </w:rPr>
+    </w:lvl>
+    <w:lvl w:ilvl="3" w:tentative="1">
+      <w:start w:val="1"/>
+      <w:numFmt w:val="bullet"/>
+      <w:lvlText w:val=""/>
+      <w:lvlJc w:val="left"/>
+      <w:pPr>
+        <w:tabs>
+          <w:tab w:val="num" w:pos="2880"/>
+        </w:tabs>
+        <w:ind w:left="2880" w:hanging="360"/>
+      </w:pPr>
+      <w:rPr>
+        <w:rFonts w:ascii="Wingdings" w:hAnsi="Wingdings" w:hint="default"/>
+        <w:sz w:val="20"/>
+      </w:rPr>
+    </w:lvl>
+    <w:lvl w:ilvl="4" w:tentative="1">
+      <w:start w:val="1"/>
+      <w:numFmt w:val="bullet"/>
+      <w:lvlText w:val=""/>
+      <w:lvlJc w:val="left"/>
+      <w:pPr>
+        <w:tabs>
+          <w:tab w:val="num" w:pos="3600"/>
+        </w:tabs>
+        <w:ind w:left="3600" w:hanging="360"/>
+      </w:pPr>
+      <w:rPr>
+        <w:rFonts w:ascii="Wingdings" w:hAnsi="Wingdings" w:hint="default"/>
+        <w:sz w:val="20"/>
+      </w:rPr>
+    </w:lvl>
+    <w:lvl w:ilvl="5" w:tentative="1">
+      <w:start w:val="1"/>
+      <w:numFmt w:val="bullet"/>
+      <w:lvlText w:val=""/>
+      <w:lvlJc w:val="left"/>
+      <w:pPr>
+        <w:tabs>
+          <w:tab w:val="num" w:pos="4320"/>
+        </w:tabs>
+        <w:ind w:left="4320" w:hanging="360"/>
+      </w:pPr>
+      <w:rPr>
+        <w:rFonts w:ascii="Wingdings" w:hAnsi="Wingdings" w:hint="default"/>
+        <w:sz w:val="20"/>
+      </w:rPr>
+    </w:lvl>
+    <w:lvl w:ilvl="6" w:tentative="1">
+      <w:start w:val="1"/>
+      <w:numFmt w:val="bullet"/>
+      <w:lvlText w:val=""/>
+      <w:lvlJc w:val="left"/>
+      <w:pPr>
+        <w:tabs>
+          <w:tab w:val="num" w:pos="5040"/>
+        </w:tabs>
+        <w:ind w:left="5040" w:hanging="360"/>
+      </w:pPr>
+      <w:rPr>
+        <w:rFonts w:ascii="Wingdings" w:hAnsi="Wingdings" w:hint="default"/>
+        <w:sz w:val="20"/>
+      </w:rPr>
+    </w:lvl>
+    <w:lvl w:ilvl="7" w:tentative="1">
+      <w:start w:val="1"/>
+      <w:numFmt w:val="bullet"/>
+      <w:lvlText w:val=""/>
+      <w:lvlJc w:val="left"/>
+      <w:pPr>
+        <w:tabs>
+          <w:tab w:val="num" w:pos="5760"/>
+        </w:tabs>
+        <w:ind w:left="5760" w:hanging="360"/>
+      </w:pPr>
+      <w:rPr>
+        <w:rFonts w:ascii="Wingdings" w:hAnsi="Wingdings" w:hint="default"/>
+        <w:sz w:val="20"/>
+      </w:rPr>
+    </w:lvl>
+    <w:lvl w:ilvl="8" w:tentative="1">
+      <w:start w:val="1"/>
+      <w:numFmt w:val="bullet"/>
+      <w:lvlText w:val=""/>
+      <w:lvlJc w:val="left"/>
+      <w:pPr>
+        <w:tabs>
+          <w:tab w:val="num" w:pos="6480"/>
+        </w:tabs>
+        <w:ind w:left="6480" w:hanging="360"/>
+      </w:pPr>
+      <w:rPr>
+        <w:rFonts w:ascii="Wingdings" w:hAnsi="Wingdings" w:hint="default"/>
+        <w:sz w:val="20"/>
+      </w:rPr>
+    </w:lvl>
+  </w:abstractNum>
+  <w:abstractNum w:abstractNumId="13" w15:restartNumberingAfterBreak="0">
     <w:nsid w:val="26891595"/>
     <w:multiLevelType w:val="multilevel"/>
     <w:tmpl w:val="FFFFFFFF"/>
@@ -14976,7 +16119,7 @@
       </w:rPr>
     </w:lvl>
   </w:abstractNum>
-  <w:abstractNum w:abstractNumId="12" w15:restartNumberingAfterBreak="0">
+  <w:abstractNum w:abstractNumId="14" w15:restartNumberingAfterBreak="0">
     <w:nsid w:val="299B5E44"/>
     <w:multiLevelType w:val="multilevel"/>
     <w:tmpl w:val="1D8A9066"/>
@@ -15121,7 +16264,7 @@
       </w:rPr>
     </w:lvl>
   </w:abstractNum>
-  <w:abstractNum w:abstractNumId="13" w15:restartNumberingAfterBreak="0">
+  <w:abstractNum w:abstractNumId="15" w15:restartNumberingAfterBreak="0">
     <w:nsid w:val="2AA42268"/>
     <w:multiLevelType w:val="multilevel"/>
     <w:tmpl w:val="2FB80F38"/>
@@ -15266,7 +16409,7 @@
       </w:rPr>
     </w:lvl>
   </w:abstractNum>
-  <w:abstractNum w:abstractNumId="14" w15:restartNumberingAfterBreak="0">
+  <w:abstractNum w:abstractNumId="16" w15:restartNumberingAfterBreak="0">
     <w:nsid w:val="2EC85FA0"/>
     <w:multiLevelType w:val="multilevel"/>
     <w:tmpl w:val="833C1C7E"/>
@@ -15415,7 +16558,7 @@
       </w:rPr>
     </w:lvl>
   </w:abstractNum>
-  <w:abstractNum w:abstractNumId="15" w15:restartNumberingAfterBreak="0">
+  <w:abstractNum w:abstractNumId="17" w15:restartNumberingAfterBreak="0">
     <w:nsid w:val="2EDD0FAD"/>
     <w:multiLevelType w:val="multilevel"/>
     <w:tmpl w:val="1D7C6D72"/>
@@ -15564,7 +16707,7 @@
       </w:rPr>
     </w:lvl>
   </w:abstractNum>
-  <w:abstractNum w:abstractNumId="16" w15:restartNumberingAfterBreak="0">
+  <w:abstractNum w:abstractNumId="18" w15:restartNumberingAfterBreak="0">
     <w:nsid w:val="32F80660"/>
     <w:multiLevelType w:val="multilevel"/>
     <w:tmpl w:val="82AEBF2A"/>
@@ -15713,7 +16856,7 @@
       </w:rPr>
     </w:lvl>
   </w:abstractNum>
-  <w:abstractNum w:abstractNumId="17" w15:restartNumberingAfterBreak="0">
+  <w:abstractNum w:abstractNumId="19" w15:restartNumberingAfterBreak="0">
     <w:nsid w:val="346B2F47"/>
     <w:multiLevelType w:val="multilevel"/>
     <w:tmpl w:val="EF28853C"/>
@@ -15862,7 +17005,7 @@
       </w:rPr>
     </w:lvl>
   </w:abstractNum>
-  <w:abstractNum w:abstractNumId="18" w15:restartNumberingAfterBreak="0">
+  <w:abstractNum w:abstractNumId="20" w15:restartNumberingAfterBreak="0">
     <w:nsid w:val="3715630E"/>
     <w:multiLevelType w:val="multilevel"/>
     <w:tmpl w:val="FFFFFFFF"/>
@@ -16011,7 +17154,7 @@
       </w:rPr>
     </w:lvl>
   </w:abstractNum>
-  <w:abstractNum w:abstractNumId="19" w15:restartNumberingAfterBreak="0">
+  <w:abstractNum w:abstractNumId="21" w15:restartNumberingAfterBreak="0">
     <w:nsid w:val="3BA310EE"/>
     <w:multiLevelType w:val="multilevel"/>
     <w:tmpl w:val="FFFFFFFF"/>
@@ -16160,7 +17303,7 @@
       </w:rPr>
     </w:lvl>
   </w:abstractNum>
-  <w:abstractNum w:abstractNumId="20" w15:restartNumberingAfterBreak="0">
+  <w:abstractNum w:abstractNumId="22" w15:restartNumberingAfterBreak="0">
     <w:nsid w:val="3EB720C7"/>
     <w:multiLevelType w:val="multilevel"/>
     <w:tmpl w:val="62C44D08"/>
@@ -16309,7 +17452,7 @@
       </w:rPr>
     </w:lvl>
   </w:abstractNum>
-  <w:abstractNum w:abstractNumId="21" w15:restartNumberingAfterBreak="0">
+  <w:abstractNum w:abstractNumId="23" w15:restartNumberingAfterBreak="0">
     <w:nsid w:val="45CE4043"/>
     <w:multiLevelType w:val="multilevel"/>
     <w:tmpl w:val="3A8ED0C4"/>
@@ -16454,7 +17597,7 @@
       </w:rPr>
     </w:lvl>
   </w:abstractNum>
-  <w:abstractNum w:abstractNumId="22" w15:restartNumberingAfterBreak="0">
+  <w:abstractNum w:abstractNumId="24" w15:restartNumberingAfterBreak="0">
     <w:nsid w:val="4D4A4770"/>
     <w:multiLevelType w:val="multilevel"/>
     <w:tmpl w:val="A07AFFAC"/>
@@ -16603,7 +17746,7 @@
       </w:rPr>
     </w:lvl>
   </w:abstractNum>
-  <w:abstractNum w:abstractNumId="23" w15:restartNumberingAfterBreak="0">
+  <w:abstractNum w:abstractNumId="25" w15:restartNumberingAfterBreak="0">
     <w:nsid w:val="4F67756C"/>
     <w:multiLevelType w:val="multilevel"/>
     <w:tmpl w:val="17F2120C"/>
@@ -16748,7 +17891,7 @@
       </w:rPr>
     </w:lvl>
   </w:abstractNum>
-  <w:abstractNum w:abstractNumId="24" w15:restartNumberingAfterBreak="0">
+  <w:abstractNum w:abstractNumId="26" w15:restartNumberingAfterBreak="0">
     <w:nsid w:val="50C14E90"/>
     <w:multiLevelType w:val="multilevel"/>
     <w:tmpl w:val="FFFFFFFF"/>
@@ -16897,7 +18040,7 @@
       </w:rPr>
     </w:lvl>
   </w:abstractNum>
-  <w:abstractNum w:abstractNumId="25" w15:restartNumberingAfterBreak="0">
+  <w:abstractNum w:abstractNumId="27" w15:restartNumberingAfterBreak="0">
     <w:nsid w:val="57A640F3"/>
     <w:multiLevelType w:val="multilevel"/>
     <w:tmpl w:val="C9F69034"/>
@@ -17010,7 +18153,7 @@
       </w:pPr>
     </w:lvl>
   </w:abstractNum>
-  <w:abstractNum w:abstractNumId="26" w15:restartNumberingAfterBreak="0">
+  <w:abstractNum w:abstractNumId="28" w15:restartNumberingAfterBreak="0">
     <w:nsid w:val="5A48520B"/>
     <w:multiLevelType w:val="multilevel"/>
     <w:tmpl w:val="FFFFFFFF"/>
@@ -17151,7 +18294,7 @@
       </w:rPr>
     </w:lvl>
   </w:abstractNum>
-  <w:abstractNum w:abstractNumId="27" w15:restartNumberingAfterBreak="0">
+  <w:abstractNum w:abstractNumId="29" w15:restartNumberingAfterBreak="0">
     <w:nsid w:val="5FE63848"/>
     <w:multiLevelType w:val="multilevel"/>
     <w:tmpl w:val="FFFFFFFF"/>
@@ -17300,7 +18443,7 @@
       </w:rPr>
     </w:lvl>
   </w:abstractNum>
-  <w:abstractNum w:abstractNumId="28" w15:restartNumberingAfterBreak="0">
+  <w:abstractNum w:abstractNumId="30" w15:restartNumberingAfterBreak="0">
     <w:nsid w:val="61A66F64"/>
     <w:multiLevelType w:val="multilevel"/>
     <w:tmpl w:val="FFFFFFFF"/>
@@ -17440,7 +18583,7 @@
       </w:rPr>
     </w:lvl>
   </w:abstractNum>
-  <w:abstractNum w:abstractNumId="29" w15:restartNumberingAfterBreak="0">
+  <w:abstractNum w:abstractNumId="31" w15:restartNumberingAfterBreak="0">
     <w:nsid w:val="67881D8C"/>
     <w:multiLevelType w:val="multilevel"/>
     <w:tmpl w:val="FFFFFFFF"/>
@@ -17580,7 +18723,7 @@
       </w:rPr>
     </w:lvl>
   </w:abstractNum>
-  <w:abstractNum w:abstractNumId="30" w15:restartNumberingAfterBreak="0">
+  <w:abstractNum w:abstractNumId="32" w15:restartNumberingAfterBreak="0">
     <w:nsid w:val="699E1DAA"/>
     <w:multiLevelType w:val="multilevel"/>
     <w:tmpl w:val="FFFFFFFF"/>
@@ -17729,7 +18872,7 @@
       </w:rPr>
     </w:lvl>
   </w:abstractNum>
-  <w:abstractNum w:abstractNumId="31" w15:restartNumberingAfterBreak="0">
+  <w:abstractNum w:abstractNumId="33" w15:restartNumberingAfterBreak="0">
     <w:nsid w:val="6C1D6228"/>
     <w:multiLevelType w:val="multilevel"/>
     <w:tmpl w:val="D91CC878"/>
@@ -17874,7 +19017,7 @@
       </w:rPr>
     </w:lvl>
   </w:abstractNum>
-  <w:abstractNum w:abstractNumId="32" w15:restartNumberingAfterBreak="0">
+  <w:abstractNum w:abstractNumId="34" w15:restartNumberingAfterBreak="0">
     <w:nsid w:val="6E9E635D"/>
     <w:multiLevelType w:val="multilevel"/>
     <w:tmpl w:val="62D2AD6A"/>
@@ -18019,7 +19162,7 @@
       </w:rPr>
     </w:lvl>
   </w:abstractNum>
-  <w:abstractNum w:abstractNumId="33" w15:restartNumberingAfterBreak="0">
+  <w:abstractNum w:abstractNumId="35" w15:restartNumberingAfterBreak="0">
     <w:nsid w:val="6FF845DC"/>
     <w:multiLevelType w:val="multilevel"/>
     <w:tmpl w:val="9E082D38"/>
@@ -18164,7 +19307,7 @@
       </w:rPr>
     </w:lvl>
   </w:abstractNum>
-  <w:abstractNum w:abstractNumId="34" w15:restartNumberingAfterBreak="0">
+  <w:abstractNum w:abstractNumId="36" w15:restartNumberingAfterBreak="0">
     <w:nsid w:val="78E37561"/>
     <w:multiLevelType w:val="multilevel"/>
     <w:tmpl w:val="C8EA3404"/>
@@ -18309,7 +19452,7 @@
       </w:rPr>
     </w:lvl>
   </w:abstractNum>
-  <w:abstractNum w:abstractNumId="35" w15:restartNumberingAfterBreak="0">
+  <w:abstractNum w:abstractNumId="37" w15:restartNumberingAfterBreak="0">
     <w:nsid w:val="7B4A0C34"/>
     <w:multiLevelType w:val="multilevel"/>
     <w:tmpl w:val="B1688188"/>
@@ -18458,7 +19601,7 @@
       </w:rPr>
     </w:lvl>
   </w:abstractNum>
-  <w:abstractNum w:abstractNumId="36" w15:restartNumberingAfterBreak="0">
+  <w:abstractNum w:abstractNumId="38" w15:restartNumberingAfterBreak="0">
     <w:nsid w:val="7BB17FCC"/>
     <w:multiLevelType w:val="multilevel"/>
     <w:tmpl w:val="2656104E"/>
@@ -18571,7 +19714,7 @@
       </w:pPr>
     </w:lvl>
   </w:abstractNum>
-  <w:abstractNum w:abstractNumId="37" w15:restartNumberingAfterBreak="0">
+  <w:abstractNum w:abstractNumId="39" w15:restartNumberingAfterBreak="0">
     <w:nsid w:val="7C3C4FEA"/>
     <w:multiLevelType w:val="multilevel"/>
     <w:tmpl w:val="FBBA9B44"/>
@@ -18720,107 +19863,256 @@
       </w:rPr>
     </w:lvl>
   </w:abstractNum>
+  <w:abstractNum w:abstractNumId="40" w15:restartNumberingAfterBreak="0">
+    <w:nsid w:val="7EFD12B0"/>
+    <w:multiLevelType w:val="multilevel"/>
+    <w:tmpl w:val="2132D6DC"/>
+    <w:lvl w:ilvl="0">
+      <w:start w:val="1"/>
+      <w:numFmt w:val="bullet"/>
+      <w:lvlText w:val=""/>
+      <w:lvlJc w:val="left"/>
+      <w:pPr>
+        <w:tabs>
+          <w:tab w:val="num" w:pos="720"/>
+        </w:tabs>
+        <w:ind w:left="720" w:hanging="360"/>
+      </w:pPr>
+      <w:rPr>
+        <w:rFonts w:ascii="Symbol" w:hAnsi="Symbol" w:hint="default"/>
+        <w:sz w:val="20"/>
+      </w:rPr>
+    </w:lvl>
+    <w:lvl w:ilvl="1">
+      <w:start w:val="1"/>
+      <w:numFmt w:val="bullet"/>
+      <w:lvlText w:val="o"/>
+      <w:lvlJc w:val="left"/>
+      <w:pPr>
+        <w:tabs>
+          <w:tab w:val="num" w:pos="1440"/>
+        </w:tabs>
+        <w:ind w:left="1440" w:hanging="360"/>
+      </w:pPr>
+      <w:rPr>
+        <w:rFonts w:ascii="Courier New" w:hAnsi="Courier New" w:hint="default"/>
+        <w:sz w:val="20"/>
+      </w:rPr>
+    </w:lvl>
+    <w:lvl w:ilvl="2" w:tentative="1">
+      <w:start w:val="1"/>
+      <w:numFmt w:val="bullet"/>
+      <w:lvlText w:val=""/>
+      <w:lvlJc w:val="left"/>
+      <w:pPr>
+        <w:tabs>
+          <w:tab w:val="num" w:pos="2160"/>
+        </w:tabs>
+        <w:ind w:left="2160" w:hanging="360"/>
+      </w:pPr>
+      <w:rPr>
+        <w:rFonts w:ascii="Wingdings" w:hAnsi="Wingdings" w:hint="default"/>
+        <w:sz w:val="20"/>
+      </w:rPr>
+    </w:lvl>
+    <w:lvl w:ilvl="3" w:tentative="1">
+      <w:start w:val="1"/>
+      <w:numFmt w:val="bullet"/>
+      <w:lvlText w:val=""/>
+      <w:lvlJc w:val="left"/>
+      <w:pPr>
+        <w:tabs>
+          <w:tab w:val="num" w:pos="2880"/>
+        </w:tabs>
+        <w:ind w:left="2880" w:hanging="360"/>
+      </w:pPr>
+      <w:rPr>
+        <w:rFonts w:ascii="Wingdings" w:hAnsi="Wingdings" w:hint="default"/>
+        <w:sz w:val="20"/>
+      </w:rPr>
+    </w:lvl>
+    <w:lvl w:ilvl="4" w:tentative="1">
+      <w:start w:val="1"/>
+      <w:numFmt w:val="bullet"/>
+      <w:lvlText w:val=""/>
+      <w:lvlJc w:val="left"/>
+      <w:pPr>
+        <w:tabs>
+          <w:tab w:val="num" w:pos="3600"/>
+        </w:tabs>
+        <w:ind w:left="3600" w:hanging="360"/>
+      </w:pPr>
+      <w:rPr>
+        <w:rFonts w:ascii="Wingdings" w:hAnsi="Wingdings" w:hint="default"/>
+        <w:sz w:val="20"/>
+      </w:rPr>
+    </w:lvl>
+    <w:lvl w:ilvl="5" w:tentative="1">
+      <w:start w:val="1"/>
+      <w:numFmt w:val="bullet"/>
+      <w:lvlText w:val=""/>
+      <w:lvlJc w:val="left"/>
+      <w:pPr>
+        <w:tabs>
+          <w:tab w:val="num" w:pos="4320"/>
+        </w:tabs>
+        <w:ind w:left="4320" w:hanging="360"/>
+      </w:pPr>
+      <w:rPr>
+        <w:rFonts w:ascii="Wingdings" w:hAnsi="Wingdings" w:hint="default"/>
+        <w:sz w:val="20"/>
+      </w:rPr>
+    </w:lvl>
+    <w:lvl w:ilvl="6" w:tentative="1">
+      <w:start w:val="1"/>
+      <w:numFmt w:val="bullet"/>
+      <w:lvlText w:val=""/>
+      <w:lvlJc w:val="left"/>
+      <w:pPr>
+        <w:tabs>
+          <w:tab w:val="num" w:pos="5040"/>
+        </w:tabs>
+        <w:ind w:left="5040" w:hanging="360"/>
+      </w:pPr>
+      <w:rPr>
+        <w:rFonts w:ascii="Wingdings" w:hAnsi="Wingdings" w:hint="default"/>
+        <w:sz w:val="20"/>
+      </w:rPr>
+    </w:lvl>
+    <w:lvl w:ilvl="7" w:tentative="1">
+      <w:start w:val="1"/>
+      <w:numFmt w:val="bullet"/>
+      <w:lvlText w:val=""/>
+      <w:lvlJc w:val="left"/>
+      <w:pPr>
+        <w:tabs>
+          <w:tab w:val="num" w:pos="5760"/>
+        </w:tabs>
+        <w:ind w:left="5760" w:hanging="360"/>
+      </w:pPr>
+      <w:rPr>
+        <w:rFonts w:ascii="Wingdings" w:hAnsi="Wingdings" w:hint="default"/>
+        <w:sz w:val="20"/>
+      </w:rPr>
+    </w:lvl>
+    <w:lvl w:ilvl="8" w:tentative="1">
+      <w:start w:val="1"/>
+      <w:numFmt w:val="bullet"/>
+      <w:lvlText w:val=""/>
+      <w:lvlJc w:val="left"/>
+      <w:pPr>
+        <w:tabs>
+          <w:tab w:val="num" w:pos="6480"/>
+        </w:tabs>
+        <w:ind w:left="6480" w:hanging="360"/>
+      </w:pPr>
+      <w:rPr>
+        <w:rFonts w:ascii="Wingdings" w:hAnsi="Wingdings" w:hint="default"/>
+        <w:sz w:val="20"/>
+      </w:rPr>
+    </w:lvl>
+  </w:abstractNum>
   <w:num w:numId="1" w16cid:durableId="1925147923">
-    <w:abstractNumId w:val="7"/>
+    <w:abstractNumId w:val="8"/>
   </w:num>
   <w:num w:numId="2" w16cid:durableId="1277442571">
+    <w:abstractNumId w:val="27"/>
+  </w:num>
+  <w:num w:numId="3" w16cid:durableId="5904798">
+    <w:abstractNumId w:val="38"/>
+  </w:num>
+  <w:num w:numId="4" w16cid:durableId="1585259669">
     <w:abstractNumId w:val="25"/>
   </w:num>
-  <w:num w:numId="3" w16cid:durableId="5904798">
-    <w:abstractNumId w:val="36"/>
-  </w:num>
-  <w:num w:numId="4" w16cid:durableId="1585259669">
-    <w:abstractNumId w:val="23"/>
-  </w:num>
   <w:num w:numId="5" w16cid:durableId="396980120">
-    <w:abstractNumId w:val="12"/>
+    <w:abstractNumId w:val="14"/>
   </w:num>
   <w:num w:numId="6" w16cid:durableId="808089829">
-    <w:abstractNumId w:val="32"/>
+    <w:abstractNumId w:val="34"/>
   </w:num>
   <w:num w:numId="7" w16cid:durableId="685524460">
-    <w:abstractNumId w:val="13"/>
+    <w:abstractNumId w:val="15"/>
   </w:num>
   <w:num w:numId="8" w16cid:durableId="1785609339">
-    <w:abstractNumId w:val="8"/>
+    <w:abstractNumId w:val="9"/>
   </w:num>
   <w:num w:numId="9" w16cid:durableId="219174369">
-    <w:abstractNumId w:val="31"/>
+    <w:abstractNumId w:val="33"/>
   </w:num>
   <w:num w:numId="10" w16cid:durableId="378021660">
-    <w:abstractNumId w:val="33"/>
+    <w:abstractNumId w:val="35"/>
   </w:num>
   <w:num w:numId="11" w16cid:durableId="121273899">
-    <w:abstractNumId w:val="10"/>
+    <w:abstractNumId w:val="11"/>
   </w:num>
   <w:num w:numId="12" w16cid:durableId="2036072984">
     <w:abstractNumId w:val="1"/>
   </w:num>
   <w:num w:numId="13" w16cid:durableId="1662393835">
-    <w:abstractNumId w:val="34"/>
+    <w:abstractNumId w:val="36"/>
   </w:num>
   <w:num w:numId="14" w16cid:durableId="191311578">
-    <w:abstractNumId w:val="18"/>
+    <w:abstractNumId w:val="20"/>
   </w:num>
   <w:num w:numId="15" w16cid:durableId="660238026">
-    <w:abstractNumId w:val="26"/>
+    <w:abstractNumId w:val="28"/>
   </w:num>
   <w:num w:numId="16" w16cid:durableId="41439735">
-    <w:abstractNumId w:val="27"/>
+    <w:abstractNumId w:val="29"/>
   </w:num>
   <w:num w:numId="17" w16cid:durableId="862939269">
-    <w:abstractNumId w:val="11"/>
+    <w:abstractNumId w:val="13"/>
   </w:num>
   <w:num w:numId="18" w16cid:durableId="262081069">
-    <w:abstractNumId w:val="6"/>
+    <w:abstractNumId w:val="7"/>
   </w:num>
   <w:num w:numId="19" w16cid:durableId="315034014">
     <w:abstractNumId w:val="2"/>
   </w:num>
   <w:num w:numId="20" w16cid:durableId="520825351">
-    <w:abstractNumId w:val="29"/>
+    <w:abstractNumId w:val="31"/>
   </w:num>
   <w:num w:numId="21" w16cid:durableId="2106949120">
-    <w:abstractNumId w:val="24"/>
+    <w:abstractNumId w:val="26"/>
   </w:num>
   <w:num w:numId="22" w16cid:durableId="280840068">
-    <w:abstractNumId w:val="19"/>
+    <w:abstractNumId w:val="21"/>
   </w:num>
   <w:num w:numId="23" w16cid:durableId="1557660305">
-    <w:abstractNumId w:val="28"/>
+    <w:abstractNumId w:val="30"/>
   </w:num>
   <w:num w:numId="24" w16cid:durableId="277489063">
-    <w:abstractNumId w:val="30"/>
+    <w:abstractNumId w:val="32"/>
   </w:num>
   <w:num w:numId="25" w16cid:durableId="905991518">
     <w:abstractNumId w:val="4"/>
   </w:num>
   <w:num w:numId="26" w16cid:durableId="148445886">
-    <w:abstractNumId w:val="9"/>
+    <w:abstractNumId w:val="10"/>
   </w:num>
   <w:num w:numId="27" w16cid:durableId="2111660856">
-    <w:abstractNumId w:val="5"/>
+    <w:abstractNumId w:val="6"/>
   </w:num>
   <w:num w:numId="28" w16cid:durableId="482478183">
-    <w:abstractNumId w:val="16"/>
+    <w:abstractNumId w:val="18"/>
   </w:num>
   <w:num w:numId="29" w16cid:durableId="1954744741">
     <w:abstractNumId w:val="3"/>
   </w:num>
   <w:num w:numId="30" w16cid:durableId="1708525260">
-    <w:abstractNumId w:val="17"/>
+    <w:abstractNumId w:val="19"/>
   </w:num>
   <w:num w:numId="31" w16cid:durableId="552499529">
     <w:abstractNumId w:val="0"/>
   </w:num>
   <w:num w:numId="32" w16cid:durableId="262231771">
-    <w:abstractNumId w:val="22"/>
+    <w:abstractNumId w:val="24"/>
   </w:num>
   <w:num w:numId="33" w16cid:durableId="1412586359">
-    <w:abstractNumId w:val="21"/>
+    <w:abstractNumId w:val="23"/>
   </w:num>
   <w:num w:numId="34" w16cid:durableId="223025747">
-    <w:abstractNumId w:val="21"/>
+    <w:abstractNumId w:val="23"/>
     <w:lvlOverride w:ilvl="1">
       <w:lvl w:ilvl="1">
         <w:numFmt w:val="bullet"/>
@@ -18840,19 +20132,28 @@
     </w:lvlOverride>
   </w:num>
   <w:num w:numId="35" w16cid:durableId="2146577838">
+    <w:abstractNumId w:val="39"/>
+  </w:num>
+  <w:num w:numId="36" w16cid:durableId="565841368">
+    <w:abstractNumId w:val="17"/>
+  </w:num>
+  <w:num w:numId="37" w16cid:durableId="1086876499">
+    <w:abstractNumId w:val="22"/>
+  </w:num>
+  <w:num w:numId="38" w16cid:durableId="1015378434">
+    <w:abstractNumId w:val="16"/>
+  </w:num>
+  <w:num w:numId="39" w16cid:durableId="1867911242">
     <w:abstractNumId w:val="37"/>
   </w:num>
-  <w:num w:numId="36" w16cid:durableId="565841368">
-    <w:abstractNumId w:val="15"/>
+  <w:num w:numId="40" w16cid:durableId="546143303">
+    <w:abstractNumId w:val="40"/>
   </w:num>
-  <w:num w:numId="37" w16cid:durableId="1086876499">
-    <w:abstractNumId w:val="20"/>
+  <w:num w:numId="41" w16cid:durableId="436215056">
+    <w:abstractNumId w:val="5"/>
   </w:num>
-  <w:num w:numId="38" w16cid:durableId="1015378434">
-    <w:abstractNumId w:val="14"/>
-  </w:num>
-  <w:num w:numId="39" w16cid:durableId="1867911242">
-    <w:abstractNumId w:val="35"/>
+  <w:num w:numId="42" w16cid:durableId="1446802251">
+    <w:abstractNumId w:val="12"/>
   </w:num>
 </w:numbering>
 </file>

</xml_diff>